<commit_message>
SRS v.3 Product functionaloties Resolves #2
</commit_message>
<xml_diff>
--- a/SRS_Toothless_Draft_1.docx
+++ b/SRS_Toothless_Draft_1.docx
@@ -2,15 +2,6 @@
 <file path=word/document.xml><?xml version="1.0" encoding="utf-8"?>
 <w:document xmlns:wpc="http://schemas.microsoft.com/office/word/2010/wordprocessingCanvas" xmlns:mc="http://schemas.openxmlformats.org/markup-compatibility/2006" xmlns:o="urn:schemas-microsoft-com:office:office" xmlns:r="http://schemas.openxmlformats.org/officeDocument/2006/relationships" xmlns:m="http://schemas.openxmlformats.org/officeDocument/2006/math" xmlns:v="urn:schemas-microsoft-com:vml" xmlns:wp14="http://schemas.microsoft.com/office/word/2010/wordprocessingDrawing" xmlns:wp="http://schemas.openxmlformats.org/drawingml/2006/wordprocessingDrawing" xmlns:w10="urn:schemas-microsoft-com:office:word" xmlns:w="http://schemas.openxmlformats.org/wordprocessingml/2006/main" xmlns:w14="http://schemas.microsoft.com/office/word/2010/wordml" xmlns:w15="http://schemas.microsoft.com/office/word/2012/wordml" xmlns:wpg="http://schemas.microsoft.com/office/word/2010/wordprocessingGroup" xmlns:wpi="http://schemas.microsoft.com/office/word/2010/wordprocessingInk" xmlns:wne="http://schemas.microsoft.com/office/word/2006/wordml" xmlns:wps="http://schemas.microsoft.com/office/word/2010/wordprocessingShape" mc:Ignorable="w14 w15 wp14">
   <w:body>
-    <w:p>
-      <w:pPr>
-        <w:jc w:val="center"/>
-        <w:rPr>
-          <w:b/>
-          <w:lang w:val="en-US"/>
-        </w:rPr>
-      </w:pPr>
-    </w:p>
     <w:p>
       <w:pPr>
         <w:jc w:val="center"/>
@@ -622,7 +613,6 @@
           <w:sz w:val="22"/>
           <w:szCs w:val="22"/>
         </w:rPr>
-        <w:lastRenderedPageBreak/>
         <w:t>The following are the constraints:</w:t>
       </w:r>
     </w:p>
@@ -645,6 +635,7 @@
           <w:sz w:val="22"/>
           <w:szCs w:val="22"/>
         </w:rPr>
+        <w:lastRenderedPageBreak/>
         <w:t>The project must be completed within the budget</w:t>
       </w:r>
     </w:p>
@@ -1275,7 +1266,6 @@
         <w:rPr>
           <w:lang w:val="en-US"/>
         </w:rPr>
-        <w:lastRenderedPageBreak/>
         <w:t>Tags</w:t>
       </w:r>
     </w:p>
@@ -1294,6 +1284,7 @@
         <w:rPr>
           <w:lang w:val="en-US"/>
         </w:rPr>
+        <w:lastRenderedPageBreak/>
         <w:t>ADD POST button</w:t>
       </w:r>
     </w:p>
@@ -1320,7 +1311,61 @@
         <w:rPr>
           <w:lang w:val="en-US"/>
         </w:rPr>
-        <w:t>4 windows with the first 4 posts in short are shown – title (clickable – shows the , short content, author (clickable) and READ MORE button</w:t>
+        <w:t>4 windows with short versions of the first 4 posts are shown</w:t>
+      </w:r>
+    </w:p>
+    <w:p>
+      <w:pPr>
+        <w:pStyle w:val="ListParagraph"/>
+        <w:numPr>
+          <w:ilvl w:val="1"/>
+          <w:numId w:val="46"/>
+        </w:numPr>
+        <w:rPr>
+          <w:lang w:val="en-US"/>
+        </w:rPr>
+      </w:pPr>
+      <w:r>
+        <w:rPr>
+          <w:lang w:val="en-US"/>
+        </w:rPr>
+        <w:t>title</w:t>
+      </w:r>
+      <w:r>
+        <w:rPr>
+          <w:lang w:val="en-US"/>
+        </w:rPr>
+        <w:t xml:space="preserve"> - </w:t>
+      </w:r>
+      <w:r>
+        <w:rPr>
+          <w:lang w:val="en-US"/>
+        </w:rPr>
+        <w:t xml:space="preserve">clickable – </w:t>
+      </w:r>
+      <w:r>
+        <w:rPr>
+          <w:lang w:val="en-US"/>
+        </w:rPr>
+        <w:t>opens</w:t>
+      </w:r>
+      <w:r>
+        <w:rPr>
+          <w:lang w:val="en-US"/>
+        </w:rPr>
+        <w:t xml:space="preserve"> the </w:t>
+      </w:r>
+      <w:r>
+        <w:rPr>
+          <w:lang w:val="en-US"/>
+        </w:rPr>
+        <w:t>whole content of the chosen post</w:t>
+      </w:r>
+      <w:r>
+        <w:rPr>
+          <w:lang w:val="en-US"/>
+        </w:rPr>
+        <w:t xml:space="preserve"> </w:t>
       </w:r>
     </w:p>
     <w:p>
@@ -1338,7 +1383,7 @@
         <w:rPr>
           <w:lang w:val="en-US"/>
         </w:rPr>
-        <w:t>READ MORE button opens the whole post and one new window:</w:t>
+        <w:t>LEAVE A COMMENT</w:t>
       </w:r>
     </w:p>
     <w:p>
@@ -1356,14 +1401,14 @@
         <w:rPr>
           <w:lang w:val="en-US"/>
         </w:rPr>
-        <w:t>LEAVE A COMMENT</w:t>
+        <w:t>Name</w:t>
       </w:r>
     </w:p>
     <w:p>
       <w:pPr>
         <w:pStyle w:val="ListParagraph"/>
         <w:numPr>
-          <w:ilvl w:val="4"/>
+          <w:ilvl w:val="3"/>
           <w:numId w:val="46"/>
         </w:numPr>
         <w:rPr>
@@ -1374,14 +1419,14 @@
         <w:rPr>
           <w:lang w:val="en-US"/>
         </w:rPr>
-        <w:t>Name</w:t>
+        <w:t>Email</w:t>
       </w:r>
     </w:p>
     <w:p>
       <w:pPr>
         <w:pStyle w:val="ListParagraph"/>
         <w:numPr>
-          <w:ilvl w:val="4"/>
+          <w:ilvl w:val="3"/>
           <w:numId w:val="46"/>
         </w:numPr>
         <w:rPr>
@@ -1392,14 +1437,14 @@
         <w:rPr>
           <w:lang w:val="en-US"/>
         </w:rPr>
-        <w:t>Email</w:t>
+        <w:t>Comment</w:t>
       </w:r>
     </w:p>
     <w:p>
       <w:pPr>
         <w:pStyle w:val="ListParagraph"/>
         <w:numPr>
-          <w:ilvl w:val="4"/>
+          <w:ilvl w:val="3"/>
           <w:numId w:val="46"/>
         </w:numPr>
         <w:rPr>
@@ -1410,14 +1455,22 @@
         <w:rPr>
           <w:lang w:val="en-US"/>
         </w:rPr>
-        <w:t>Comment</w:t>
-      </w:r>
+        <w:t xml:space="preserve">ADD COMMENT </w:t>
+      </w:r>
+      <w:proofErr w:type="spellStart"/>
+      <w:r>
+        <w:rPr>
+          <w:lang w:val="en-US"/>
+        </w:rPr>
+        <w:t>butto</w:t>
+      </w:r>
+      <w:proofErr w:type="spellEnd"/>
     </w:p>
     <w:p>
       <w:pPr>
         <w:pStyle w:val="ListParagraph"/>
         <w:numPr>
-          <w:ilvl w:val="4"/>
+          <w:ilvl w:val="1"/>
           <w:numId w:val="46"/>
         </w:numPr>
         <w:rPr>
@@ -1428,7 +1481,79 @@
         <w:rPr>
           <w:lang w:val="en-US"/>
         </w:rPr>
-        <w:t>ADD COMMENT button</w:t>
+        <w:t xml:space="preserve">author </w:t>
+      </w:r>
+      <w:r>
+        <w:rPr>
+          <w:lang w:val="en-US"/>
+        </w:rPr>
+        <w:t xml:space="preserve">– </w:t>
+      </w:r>
+      <w:r>
+        <w:rPr>
+          <w:lang w:val="en-US"/>
+        </w:rPr>
+        <w:t>clickable</w:t>
+      </w:r>
+      <w:r>
+        <w:rPr>
+          <w:lang w:val="en-US"/>
+        </w:rPr>
+        <w:t xml:space="preserve"> – shows all posts posted by the author</w:t>
+      </w:r>
+    </w:p>
+    <w:p>
+      <w:pPr>
+        <w:pStyle w:val="ListParagraph"/>
+        <w:numPr>
+          <w:ilvl w:val="1"/>
+          <w:numId w:val="46"/>
+        </w:numPr>
+        <w:rPr>
+          <w:lang w:val="en-US"/>
+        </w:rPr>
+      </w:pPr>
+      <w:r>
+        <w:rPr>
+          <w:lang w:val="en-US"/>
+        </w:rPr>
+        <w:t>READ MORE button</w:t>
+      </w:r>
+      <w:r>
+        <w:rPr>
+          <w:lang w:val="en-US"/>
+        </w:rPr>
+        <w:t xml:space="preserve"> - </w:t>
+      </w:r>
+      <w:r>
+        <w:rPr>
+          <w:lang w:val="en-US"/>
+        </w:rPr>
+        <w:t xml:space="preserve">opens the whole </w:t>
+      </w:r>
+      <w:r>
+        <w:rPr>
+          <w:lang w:val="en-US"/>
+        </w:rPr>
+        <w:t>content of the chosen post</w:t>
+      </w:r>
+    </w:p>
+    <w:p>
+      <w:pPr>
+        <w:pStyle w:val="ListParagraph"/>
+        <w:numPr>
+          <w:ilvl w:val="2"/>
+          <w:numId w:val="46"/>
+        </w:numPr>
+        <w:rPr>
+          <w:lang w:val="en-US"/>
+        </w:rPr>
+      </w:pPr>
+      <w:r>
+        <w:rPr>
+          <w:lang w:val="en-US"/>
+        </w:rPr>
+        <w:t>LEAVE A COMMENT</w:t>
       </w:r>
     </w:p>
     <w:p>
@@ -1451,13 +1576,6 @@
     </w:p>
     <w:p>
       <w:pPr>
-        <w:rPr>
-          <w:lang w:val="en-US"/>
-        </w:rPr>
-      </w:pPr>
-    </w:p>
-    <w:p>
-      <w:pPr>
         <w:pStyle w:val="Heading2"/>
         <w:rPr>
           <w:rFonts w:asciiTheme="minorHAnsi" w:hAnsiTheme="minorHAnsi"/>
@@ -1471,7 +1589,304 @@
           <w:sz w:val="22"/>
           <w:szCs w:val="22"/>
         </w:rPr>
-        <w:t>Product Functions</w:t>
+        <w:t>Product main functionalities</w:t>
+      </w:r>
+    </w:p>
+    <w:p>
+      <w:pPr>
+        <w:pStyle w:val="Heading3"/>
+      </w:pPr>
+      <w:r>
+        <w:t xml:space="preserve">Registration and authorization </w:t>
+      </w:r>
+    </w:p>
+    <w:p>
+      <w:pPr>
+        <w:pStyle w:val="ListParagraph"/>
+        <w:numPr>
+          <w:ilvl w:val="0"/>
+          <w:numId w:val="48"/>
+        </w:numPr>
+        <w:rPr>
+          <w:lang w:val="en-US"/>
+        </w:rPr>
+      </w:pPr>
+      <w:r>
+        <w:rPr>
+          <w:b/>
+          <w:lang w:val="en-US"/>
+        </w:rPr>
+        <w:t>Registration</w:t>
+      </w:r>
+      <w:r>
+        <w:rPr>
+          <w:lang w:val="en-US"/>
+        </w:rPr>
+        <w:t xml:space="preserve">. Users’ personal profile information input. </w:t>
+      </w:r>
+    </w:p>
+    <w:p>
+      <w:pPr>
+        <w:pStyle w:val="ListParagraph"/>
+        <w:numPr>
+          <w:ilvl w:val="0"/>
+          <w:numId w:val="48"/>
+        </w:numPr>
+        <w:rPr>
+          <w:lang w:val="en-US"/>
+        </w:rPr>
+      </w:pPr>
+      <w:r>
+        <w:rPr>
+          <w:b/>
+          <w:lang w:val="en-US"/>
+        </w:rPr>
+        <w:t>Login</w:t>
+      </w:r>
+      <w:r>
+        <w:rPr>
+          <w:lang w:val="en-US"/>
+        </w:rPr>
+        <w:t>.</w:t>
+      </w:r>
+      <w:r>
+        <w:rPr>
+          <w:lang w:val="en-US"/>
+        </w:rPr>
+        <w:t xml:space="preserve"> Login to the platform with the created profile.</w:t>
+      </w:r>
+    </w:p>
+    <w:p>
+      <w:pPr>
+        <w:pStyle w:val="ListParagraph"/>
+        <w:numPr>
+          <w:ilvl w:val="0"/>
+          <w:numId w:val="48"/>
+        </w:numPr>
+        <w:rPr>
+          <w:lang w:val="en-US"/>
+        </w:rPr>
+      </w:pPr>
+      <w:r>
+        <w:rPr>
+          <w:b/>
+          <w:lang w:val="en-US"/>
+        </w:rPr>
+        <w:t>Change password</w:t>
+      </w:r>
+      <w:r>
+        <w:rPr>
+          <w:lang w:val="en-US"/>
+        </w:rPr>
+        <w:t>.</w:t>
+      </w:r>
+      <w:r>
+        <w:rPr>
+          <w:lang w:val="en-US"/>
+        </w:rPr>
+        <w:t xml:space="preserve"> User is able to change the login password.</w:t>
+      </w:r>
+    </w:p>
+    <w:p>
+      <w:pPr>
+        <w:pStyle w:val="ListParagraph"/>
+        <w:numPr>
+          <w:ilvl w:val="0"/>
+          <w:numId w:val="48"/>
+        </w:numPr>
+        <w:rPr>
+          <w:lang w:val="en-US"/>
+        </w:rPr>
+      </w:pPr>
+      <w:r>
+        <w:rPr>
+          <w:b/>
+          <w:lang w:val="en-US"/>
+        </w:rPr>
+        <w:t>Logout</w:t>
+      </w:r>
+      <w:r>
+        <w:rPr>
+          <w:lang w:val="en-US"/>
+        </w:rPr>
+        <w:t>.</w:t>
+      </w:r>
+      <w:r>
+        <w:rPr>
+          <w:lang w:val="en-US"/>
+        </w:rPr>
+        <w:t xml:space="preserve"> User leaves the platform</w:t>
+      </w:r>
+    </w:p>
+    <w:p>
+      <w:pPr>
+        <w:pStyle w:val="Heading3"/>
+      </w:pPr>
+      <w:r>
+        <w:t>Posting activities</w:t>
+      </w:r>
+    </w:p>
+    <w:p>
+      <w:pPr>
+        <w:pStyle w:val="ListParagraph"/>
+        <w:numPr>
+          <w:ilvl w:val="0"/>
+          <w:numId w:val="49"/>
+        </w:numPr>
+        <w:rPr>
+          <w:b/>
+          <w:lang w:val="en-US"/>
+        </w:rPr>
+      </w:pPr>
+      <w:r>
+        <w:rPr>
+          <w:b/>
+          <w:lang w:val="en-US"/>
+        </w:rPr>
+        <w:t>Create post</w:t>
+      </w:r>
+      <w:r>
+        <w:rPr>
+          <w:b/>
+          <w:lang w:val="en-US"/>
+        </w:rPr>
+        <w:t xml:space="preserve">. </w:t>
+      </w:r>
+      <w:r>
+        <w:rPr>
+          <w:lang w:val="en-US"/>
+        </w:rPr>
+        <w:t>User creates a personal blog with topic, short description and content</w:t>
+      </w:r>
+    </w:p>
+    <w:p>
+      <w:pPr>
+        <w:pStyle w:val="ListParagraph"/>
+        <w:numPr>
+          <w:ilvl w:val="0"/>
+          <w:numId w:val="49"/>
+        </w:numPr>
+        <w:rPr>
+          <w:b/>
+          <w:lang w:val="en-US"/>
+        </w:rPr>
+      </w:pPr>
+      <w:r>
+        <w:rPr>
+          <w:b/>
+          <w:lang w:val="en-US"/>
+        </w:rPr>
+        <w:t xml:space="preserve">Tags. </w:t>
+      </w:r>
+      <w:r>
+        <w:rPr>
+          <w:lang w:val="en-US"/>
+        </w:rPr>
+        <w:t>User is able to specify searchable keywords</w:t>
+      </w:r>
+    </w:p>
+    <w:p>
+      <w:pPr>
+        <w:pStyle w:val="Heading3"/>
+      </w:pPr>
+      <w:r>
+        <w:t>Read and comment</w:t>
+      </w:r>
+    </w:p>
+    <w:p>
+      <w:pPr>
+        <w:pStyle w:val="ListParagraph"/>
+        <w:numPr>
+          <w:ilvl w:val="0"/>
+          <w:numId w:val="50"/>
+        </w:numPr>
+        <w:rPr>
+          <w:b/>
+          <w:lang w:val="en-US"/>
+        </w:rPr>
+      </w:pPr>
+      <w:r>
+        <w:rPr>
+          <w:b/>
+          <w:lang w:val="en-US"/>
+        </w:rPr>
+        <w:t xml:space="preserve">Read. </w:t>
+      </w:r>
+      <w:r>
+        <w:rPr>
+          <w:lang w:val="en-US"/>
+        </w:rPr>
+        <w:t>Users</w:t>
+      </w:r>
+      <w:r>
+        <w:rPr>
+          <w:lang w:val="en-US"/>
+        </w:rPr>
+        <w:t xml:space="preserve"> are able to read other user</w:t>
+      </w:r>
+      <w:r>
+        <w:rPr>
+          <w:lang w:val="en-US"/>
+        </w:rPr>
+        <w:t>s’</w:t>
+      </w:r>
+      <w:r>
+        <w:rPr>
+          <w:lang w:val="en-US"/>
+        </w:rPr>
+        <w:t xml:space="preserve"> posts</w:t>
+      </w:r>
+    </w:p>
+    <w:p>
+      <w:pPr>
+        <w:pStyle w:val="ListParagraph"/>
+        <w:numPr>
+          <w:ilvl w:val="0"/>
+          <w:numId w:val="50"/>
+        </w:numPr>
+        <w:rPr>
+          <w:b/>
+          <w:lang w:val="en-US"/>
+        </w:rPr>
+      </w:pPr>
+      <w:r>
+        <w:rPr>
+          <w:b/>
+          <w:lang w:val="en-US"/>
+        </w:rPr>
+        <w:t xml:space="preserve">Search. </w:t>
+      </w:r>
+      <w:r>
+        <w:rPr>
+          <w:lang w:val="en-US"/>
+        </w:rPr>
+        <w:t>Search by keywords/tags</w:t>
+      </w:r>
+    </w:p>
+    <w:p>
+      <w:pPr>
+        <w:pStyle w:val="ListParagraph"/>
+        <w:numPr>
+          <w:ilvl w:val="0"/>
+          <w:numId w:val="50"/>
+        </w:numPr>
+        <w:rPr>
+          <w:b/>
+          <w:lang w:val="en-US"/>
+        </w:rPr>
+      </w:pPr>
+      <w:r>
+        <w:rPr>
+          <w:b/>
+          <w:lang w:val="en-US"/>
+        </w:rPr>
+        <w:t xml:space="preserve">Comment. </w:t>
+      </w:r>
+      <w:r>
+        <w:rPr>
+          <w:lang w:val="en-US"/>
+        </w:rPr>
+        <w:t>Users are able to leave comments to their own or other people’s posts</w:t>
       </w:r>
     </w:p>
     <w:p>
@@ -2192,6 +2607,7 @@
           <w:i/>
           <w:u w:val="single"/>
         </w:rPr>
+        <w:lastRenderedPageBreak/>
         <w:t>Alternat</w:t>
       </w:r>
       <w:r>
@@ -2628,3119 +3044,13 @@
       </w:r>
       <w:proofErr w:type="spellEnd"/>
     </w:p>
-    <w:p/>
-    <w:p>
-      <w:proofErr w:type="spellStart"/>
-      <w:r>
-        <w:rPr>
-          <w:i/>
-          <w:u w:val="single"/>
-        </w:rPr>
-        <w:t>Use</w:t>
-      </w:r>
-      <w:proofErr w:type="spellEnd"/>
-      <w:r>
-        <w:rPr>
-          <w:i/>
-          <w:u w:val="single"/>
-        </w:rPr>
-        <w:t xml:space="preserve"> </w:t>
-      </w:r>
-      <w:proofErr w:type="spellStart"/>
-      <w:r>
-        <w:rPr>
-          <w:i/>
-          <w:u w:val="single"/>
-        </w:rPr>
-        <w:t>Case</w:t>
-      </w:r>
-      <w:proofErr w:type="spellEnd"/>
-      <w:r>
-        <w:rPr>
-          <w:i/>
-          <w:u w:val="single"/>
-        </w:rPr>
-        <w:t xml:space="preserve"> №2</w:t>
-      </w:r>
-      <w:r>
-        <w:rPr>
-          <w:u w:val="single"/>
-        </w:rPr>
-        <w:t>:</w:t>
-      </w:r>
-      <w:r>
-        <w:t xml:space="preserve"> </w:t>
-      </w:r>
-      <w:proofErr w:type="spellStart"/>
-      <w:r>
-        <w:t>Change</w:t>
-      </w:r>
-      <w:proofErr w:type="spellEnd"/>
-      <w:r>
-        <w:t xml:space="preserve"> </w:t>
-      </w:r>
-      <w:proofErr w:type="spellStart"/>
-      <w:r>
-        <w:t>password</w:t>
-      </w:r>
-      <w:proofErr w:type="spellEnd"/>
-      <w:r>
-        <w:br/>
-      </w:r>
-      <w:proofErr w:type="spellStart"/>
-      <w:r>
-        <w:rPr>
-          <w:i/>
-          <w:u w:val="single"/>
-        </w:rPr>
-        <w:t>Primary</w:t>
-      </w:r>
-      <w:proofErr w:type="spellEnd"/>
-      <w:r>
-        <w:rPr>
-          <w:i/>
-          <w:u w:val="single"/>
-        </w:rPr>
-        <w:t xml:space="preserve"> </w:t>
-      </w:r>
-      <w:proofErr w:type="spellStart"/>
-      <w:r>
-        <w:rPr>
-          <w:i/>
-          <w:u w:val="single"/>
-        </w:rPr>
-        <w:t>Actor</w:t>
-      </w:r>
-      <w:proofErr w:type="spellEnd"/>
-      <w:r>
-        <w:rPr>
-          <w:u w:val="single"/>
-        </w:rPr>
-        <w:t>:</w:t>
-      </w:r>
-      <w:r>
-        <w:t xml:space="preserve"> </w:t>
-      </w:r>
-      <w:proofErr w:type="spellStart"/>
-      <w:r>
-        <w:t>User</w:t>
-      </w:r>
-      <w:proofErr w:type="spellEnd"/>
-      <w:r>
-        <w:br/>
-      </w:r>
-      <w:proofErr w:type="spellStart"/>
-      <w:r>
-        <w:rPr>
-          <w:i/>
-          <w:u w:val="single"/>
-        </w:rPr>
-        <w:t>Pre</w:t>
-      </w:r>
-      <w:proofErr w:type="spellEnd"/>
-      <w:r>
-        <w:rPr>
-          <w:i/>
-          <w:u w:val="single"/>
-        </w:rPr>
-        <w:t xml:space="preserve"> </w:t>
-      </w:r>
-      <w:proofErr w:type="spellStart"/>
-      <w:r>
-        <w:rPr>
-          <w:i/>
-          <w:u w:val="single"/>
-        </w:rPr>
-        <w:t>Condition</w:t>
-      </w:r>
-      <w:proofErr w:type="spellEnd"/>
-      <w:r>
-        <w:rPr>
-          <w:u w:val="single"/>
-        </w:rPr>
-        <w:t>:</w:t>
-      </w:r>
-      <w:r>
-        <w:t xml:space="preserve"> </w:t>
-      </w:r>
-      <w:proofErr w:type="spellStart"/>
-      <w:r>
-        <w:t>User</w:t>
-      </w:r>
-      <w:proofErr w:type="spellEnd"/>
-      <w:r>
-        <w:t xml:space="preserve"> </w:t>
-      </w:r>
-      <w:proofErr w:type="spellStart"/>
-      <w:r>
-        <w:t>logged</w:t>
-      </w:r>
-      <w:proofErr w:type="spellEnd"/>
-      <w:r>
-        <w:t xml:space="preserve"> </w:t>
-      </w:r>
-      <w:proofErr w:type="spellStart"/>
-      <w:r>
-        <w:t>in</w:t>
-      </w:r>
-      <w:proofErr w:type="spellEnd"/>
-      <w:r>
-        <w:t xml:space="preserve"> </w:t>
-      </w:r>
-      <w:r>
-        <w:br/>
-      </w:r>
-      <w:proofErr w:type="spellStart"/>
-      <w:r>
-        <w:rPr>
-          <w:i/>
-          <w:u w:val="single"/>
-        </w:rPr>
-        <w:t>Main</w:t>
-      </w:r>
-      <w:proofErr w:type="spellEnd"/>
-      <w:r>
-        <w:rPr>
-          <w:i/>
-          <w:u w:val="single"/>
-        </w:rPr>
-        <w:t xml:space="preserve"> </w:t>
-      </w:r>
-      <w:proofErr w:type="spellStart"/>
-      <w:r>
-        <w:rPr>
-          <w:i/>
-          <w:u w:val="single"/>
-        </w:rPr>
-        <w:t>scenario</w:t>
-      </w:r>
-      <w:proofErr w:type="spellEnd"/>
-      <w:r>
-        <w:t>:</w:t>
-      </w:r>
-    </w:p>
-    <w:p>
-      <w:pPr>
-        <w:pStyle w:val="ListParagraph"/>
-        <w:numPr>
-          <w:ilvl w:val="0"/>
-          <w:numId w:val="21"/>
-        </w:numPr>
-        <w:spacing w:after="160" w:line="259" w:lineRule="auto"/>
-      </w:pPr>
-      <w:proofErr w:type="spellStart"/>
-      <w:r>
-        <w:lastRenderedPageBreak/>
-        <w:t>User</w:t>
-      </w:r>
-      <w:proofErr w:type="spellEnd"/>
-      <w:r>
-        <w:t xml:space="preserve"> </w:t>
-      </w:r>
-      <w:proofErr w:type="spellStart"/>
-      <w:r>
-        <w:t>goes</w:t>
-      </w:r>
-      <w:proofErr w:type="spellEnd"/>
-      <w:r>
-        <w:t xml:space="preserve"> </w:t>
-      </w:r>
-      <w:proofErr w:type="spellStart"/>
-      <w:r>
-        <w:t>to</w:t>
-      </w:r>
-      <w:proofErr w:type="spellEnd"/>
-      <w:r>
-        <w:t xml:space="preserve"> Bitrix24.Network </w:t>
-      </w:r>
-      <w:proofErr w:type="spellStart"/>
-      <w:r>
-        <w:t>Page</w:t>
-      </w:r>
-      <w:proofErr w:type="spellEnd"/>
-      <w:r>
-        <w:t xml:space="preserve"> </w:t>
-      </w:r>
-      <w:proofErr w:type="spellStart"/>
-      <w:r>
-        <w:t>from</w:t>
-      </w:r>
-      <w:proofErr w:type="spellEnd"/>
-      <w:r>
-        <w:t xml:space="preserve"> </w:t>
-      </w:r>
-      <w:proofErr w:type="spellStart"/>
-      <w:r>
-        <w:t>the</w:t>
-      </w:r>
-      <w:proofErr w:type="spellEnd"/>
-      <w:r>
-        <w:t xml:space="preserve"> </w:t>
-      </w:r>
-      <w:proofErr w:type="spellStart"/>
-      <w:r>
-        <w:t>profile</w:t>
-      </w:r>
-      <w:proofErr w:type="spellEnd"/>
-      <w:r>
-        <w:t xml:space="preserve"> </w:t>
-      </w:r>
-      <w:proofErr w:type="spellStart"/>
-      <w:r>
-        <w:t>menu</w:t>
-      </w:r>
-      <w:proofErr w:type="spellEnd"/>
-      <w:r>
-        <w:t xml:space="preserve"> </w:t>
-      </w:r>
-      <w:proofErr w:type="spellStart"/>
-      <w:r>
-        <w:t>located</w:t>
-      </w:r>
-      <w:proofErr w:type="spellEnd"/>
-      <w:r>
-        <w:t xml:space="preserve"> </w:t>
-      </w:r>
-      <w:proofErr w:type="spellStart"/>
-      <w:r>
-        <w:t>at</w:t>
-      </w:r>
-      <w:proofErr w:type="spellEnd"/>
-      <w:r>
-        <w:t xml:space="preserve"> </w:t>
-      </w:r>
-      <w:proofErr w:type="spellStart"/>
-      <w:r>
-        <w:t>the</w:t>
-      </w:r>
-      <w:proofErr w:type="spellEnd"/>
-      <w:r>
-        <w:t xml:space="preserve"> </w:t>
-      </w:r>
-      <w:proofErr w:type="spellStart"/>
-      <w:r>
-        <w:t>top</w:t>
-      </w:r>
-      <w:proofErr w:type="spellEnd"/>
-      <w:r>
-        <w:rPr>
-          <w:lang w:val="en-US"/>
-        </w:rPr>
-        <w:t xml:space="preserve"> pane (</w:t>
-      </w:r>
-      <w:r>
-        <w:t xml:space="preserve"> </w:t>
-      </w:r>
-      <w:proofErr w:type="spellStart"/>
-      <w:r>
-        <w:t>refer</w:t>
-      </w:r>
-      <w:proofErr w:type="spellEnd"/>
-      <w:r>
-        <w:t xml:space="preserve"> </w:t>
-      </w:r>
-      <w:proofErr w:type="spellStart"/>
-      <w:r>
-        <w:t>to</w:t>
-      </w:r>
-      <w:proofErr w:type="spellEnd"/>
-      <w:r>
-        <w:t xml:space="preserve"> </w:t>
-      </w:r>
-      <w:proofErr w:type="spellStart"/>
-      <w:r>
-        <w:t>next</w:t>
-      </w:r>
-      <w:proofErr w:type="spellEnd"/>
-      <w:r>
-        <w:t xml:space="preserve"> </w:t>
-      </w:r>
-      <w:proofErr w:type="spellStart"/>
-      <w:r>
-        <w:t>chapters</w:t>
-      </w:r>
-      <w:proofErr w:type="spellEnd"/>
-      <w:r>
-        <w:t xml:space="preserve"> </w:t>
-      </w:r>
-      <w:proofErr w:type="spellStart"/>
-      <w:r>
-        <w:t>section</w:t>
-      </w:r>
-      <w:proofErr w:type="spellEnd"/>
-      <w:r>
-        <w:t xml:space="preserve"> “</w:t>
-      </w:r>
-      <w:proofErr w:type="spellStart"/>
-      <w:r>
-        <w:t>User</w:t>
-      </w:r>
-      <w:proofErr w:type="spellEnd"/>
-      <w:r>
-        <w:t xml:space="preserve"> </w:t>
-      </w:r>
-      <w:proofErr w:type="spellStart"/>
-      <w:r>
-        <w:t>Screens</w:t>
-      </w:r>
-      <w:proofErr w:type="spellEnd"/>
-      <w:r>
-        <w:t xml:space="preserve">” </w:t>
-      </w:r>
-      <w:r>
-        <w:rPr>
-          <w:lang w:val="en-US"/>
-        </w:rPr>
-        <w:t>)</w:t>
-      </w:r>
-    </w:p>
-    <w:p>
-      <w:pPr>
-        <w:pStyle w:val="ListParagraph"/>
-        <w:numPr>
-          <w:ilvl w:val="0"/>
-          <w:numId w:val="21"/>
-        </w:numPr>
-        <w:spacing w:after="160" w:line="259" w:lineRule="auto"/>
-      </w:pPr>
-      <w:proofErr w:type="spellStart"/>
-      <w:r>
-        <w:t>User</w:t>
-      </w:r>
-      <w:proofErr w:type="spellEnd"/>
-      <w:r>
-        <w:t xml:space="preserve"> </w:t>
-      </w:r>
-      <w:proofErr w:type="spellStart"/>
-      <w:r>
-        <w:t>goes</w:t>
-      </w:r>
-      <w:proofErr w:type="spellEnd"/>
-      <w:r>
-        <w:t xml:space="preserve"> </w:t>
-      </w:r>
-      <w:proofErr w:type="spellStart"/>
-      <w:r>
-        <w:t>to</w:t>
-      </w:r>
-      <w:proofErr w:type="spellEnd"/>
-      <w:r>
-        <w:t xml:space="preserve"> </w:t>
-      </w:r>
-      <w:proofErr w:type="spellStart"/>
-      <w:r>
-        <w:t>Edit</w:t>
-      </w:r>
-      <w:proofErr w:type="spellEnd"/>
-      <w:r>
-        <w:t xml:space="preserve"> </w:t>
-      </w:r>
-      <w:proofErr w:type="spellStart"/>
-      <w:r>
-        <w:t>Profile</w:t>
-      </w:r>
-      <w:proofErr w:type="spellEnd"/>
-    </w:p>
-    <w:p>
-      <w:pPr>
-        <w:pStyle w:val="ListParagraph"/>
-        <w:numPr>
-          <w:ilvl w:val="0"/>
-          <w:numId w:val="21"/>
-        </w:numPr>
-        <w:spacing w:after="160" w:line="259" w:lineRule="auto"/>
-      </w:pPr>
-      <w:proofErr w:type="spellStart"/>
-      <w:r>
-        <w:t>User</w:t>
-      </w:r>
-      <w:proofErr w:type="spellEnd"/>
-      <w:r>
-        <w:t xml:space="preserve"> </w:t>
-      </w:r>
-      <w:proofErr w:type="spellStart"/>
-      <w:r>
-        <w:t>initiates</w:t>
-      </w:r>
-      <w:proofErr w:type="spellEnd"/>
-      <w:r>
-        <w:t xml:space="preserve"> “</w:t>
-      </w:r>
-      <w:proofErr w:type="spellStart"/>
-      <w:r>
-        <w:t>Change</w:t>
-      </w:r>
-      <w:proofErr w:type="spellEnd"/>
-      <w:r>
-        <w:t xml:space="preserve"> </w:t>
-      </w:r>
-      <w:proofErr w:type="spellStart"/>
-      <w:r>
-        <w:t>Password</w:t>
-      </w:r>
-      <w:proofErr w:type="spellEnd"/>
-      <w:r>
-        <w:t xml:space="preserve">” </w:t>
-      </w:r>
-      <w:proofErr w:type="spellStart"/>
-      <w:r>
-        <w:t>functionality</w:t>
-      </w:r>
-      <w:proofErr w:type="spellEnd"/>
-      <w:r>
-        <w:t xml:space="preserve"> </w:t>
-      </w:r>
-    </w:p>
-    <w:p>
-      <w:pPr>
-        <w:pStyle w:val="ListParagraph"/>
-        <w:numPr>
-          <w:ilvl w:val="0"/>
-          <w:numId w:val="21"/>
-        </w:numPr>
-        <w:spacing w:after="160" w:line="259" w:lineRule="auto"/>
-      </w:pPr>
-      <w:proofErr w:type="spellStart"/>
-      <w:r>
-        <w:t>User</w:t>
-      </w:r>
-      <w:proofErr w:type="spellEnd"/>
-      <w:r>
-        <w:t xml:space="preserve"> </w:t>
-      </w:r>
-      <w:proofErr w:type="spellStart"/>
-      <w:r>
-        <w:t>provides</w:t>
-      </w:r>
-      <w:proofErr w:type="spellEnd"/>
-      <w:r>
-        <w:t xml:space="preserve"> </w:t>
-      </w:r>
-      <w:proofErr w:type="spellStart"/>
-      <w:r>
-        <w:t>current</w:t>
-      </w:r>
-      <w:proofErr w:type="spellEnd"/>
-      <w:r>
-        <w:t xml:space="preserve"> </w:t>
-      </w:r>
-      <w:proofErr w:type="spellStart"/>
-      <w:r>
-        <w:t>password</w:t>
-      </w:r>
-      <w:proofErr w:type="spellEnd"/>
-      <w:r>
-        <w:t xml:space="preserve">, </w:t>
-      </w:r>
-      <w:proofErr w:type="spellStart"/>
-      <w:r>
-        <w:t>new</w:t>
-      </w:r>
-      <w:proofErr w:type="spellEnd"/>
-      <w:r>
-        <w:t xml:space="preserve"> </w:t>
-      </w:r>
-      <w:proofErr w:type="spellStart"/>
-      <w:r>
-        <w:t>password</w:t>
-      </w:r>
-      <w:proofErr w:type="spellEnd"/>
-      <w:r>
-        <w:t xml:space="preserve"> </w:t>
-      </w:r>
-      <w:proofErr w:type="spellStart"/>
-      <w:r>
-        <w:t>and</w:t>
-      </w:r>
-      <w:proofErr w:type="spellEnd"/>
-      <w:r>
-        <w:t xml:space="preserve"> </w:t>
-      </w:r>
-      <w:proofErr w:type="spellStart"/>
-      <w:r>
-        <w:t>confirm</w:t>
-      </w:r>
-      <w:proofErr w:type="spellEnd"/>
-      <w:r>
-        <w:t xml:space="preserve"> </w:t>
-      </w:r>
-      <w:proofErr w:type="spellStart"/>
-      <w:r>
-        <w:t>new</w:t>
-      </w:r>
-      <w:proofErr w:type="spellEnd"/>
-      <w:r>
-        <w:t xml:space="preserve"> </w:t>
-      </w:r>
-      <w:proofErr w:type="spellStart"/>
-      <w:r>
-        <w:t>password</w:t>
-      </w:r>
-      <w:proofErr w:type="spellEnd"/>
-    </w:p>
-    <w:p>
-      <w:pPr>
-        <w:pStyle w:val="ListParagraph"/>
-        <w:numPr>
-          <w:ilvl w:val="0"/>
-          <w:numId w:val="21"/>
-        </w:numPr>
-        <w:spacing w:after="160" w:line="259" w:lineRule="auto"/>
-      </w:pPr>
-      <w:proofErr w:type="spellStart"/>
-      <w:r>
-        <w:t>System</w:t>
-      </w:r>
-      <w:proofErr w:type="spellEnd"/>
-      <w:r>
-        <w:t xml:space="preserve"> </w:t>
-      </w:r>
-      <w:proofErr w:type="spellStart"/>
-      <w:r>
-        <w:t>displays</w:t>
-      </w:r>
-      <w:proofErr w:type="spellEnd"/>
-      <w:r>
-        <w:t xml:space="preserve"> </w:t>
-      </w:r>
-      <w:proofErr w:type="spellStart"/>
-      <w:r>
-        <w:t>message</w:t>
-      </w:r>
-      <w:proofErr w:type="spellEnd"/>
-      <w:r>
-        <w:t xml:space="preserve"> </w:t>
-      </w:r>
-      <w:proofErr w:type="spellStart"/>
-      <w:r>
-        <w:t>for</w:t>
-      </w:r>
-      <w:proofErr w:type="spellEnd"/>
-      <w:r>
-        <w:t xml:space="preserve"> </w:t>
-      </w:r>
-      <w:proofErr w:type="spellStart"/>
-      <w:r>
-        <w:t>successful</w:t>
-      </w:r>
-      <w:proofErr w:type="spellEnd"/>
-      <w:r>
-        <w:t xml:space="preserve"> </w:t>
-      </w:r>
-      <w:proofErr w:type="spellStart"/>
-      <w:r>
-        <w:t>change</w:t>
-      </w:r>
-      <w:proofErr w:type="spellEnd"/>
-      <w:r>
-        <w:t xml:space="preserve"> </w:t>
-      </w:r>
-    </w:p>
-    <w:p>
-      <w:pPr>
-        <w:ind w:left="720"/>
-      </w:pPr>
-      <w:proofErr w:type="spellStart"/>
-      <w:r>
-        <w:rPr>
-          <w:i/>
-          <w:u w:val="single"/>
-        </w:rPr>
-        <w:t>Alternat</w:t>
-      </w:r>
-      <w:r>
-        <w:rPr>
-          <w:i/>
-          <w:u w:val="single"/>
-        </w:rPr>
-        <w:t>e</w:t>
-      </w:r>
-      <w:proofErr w:type="spellEnd"/>
-      <w:r>
-        <w:rPr>
-          <w:i/>
-          <w:u w:val="single"/>
-        </w:rPr>
-        <w:t xml:space="preserve"> </w:t>
-      </w:r>
-      <w:proofErr w:type="spellStart"/>
-      <w:r>
-        <w:rPr>
-          <w:i/>
-          <w:u w:val="single"/>
-        </w:rPr>
-        <w:t>scenario</w:t>
-      </w:r>
-      <w:proofErr w:type="spellEnd"/>
-      <w:r>
-        <w:rPr>
-          <w:i/>
-          <w:u w:val="single"/>
-        </w:rPr>
-        <w:t>:</w:t>
-      </w:r>
-      <w:r>
-        <w:br/>
-        <w:t xml:space="preserve"> </w:t>
-      </w:r>
-      <w:r>
-        <w:tab/>
-        <w:t xml:space="preserve">4.1 </w:t>
-      </w:r>
-      <w:proofErr w:type="spellStart"/>
-      <w:r>
-        <w:t>Authorization</w:t>
-      </w:r>
-      <w:proofErr w:type="spellEnd"/>
-      <w:r>
-        <w:t xml:space="preserve"> </w:t>
-      </w:r>
-      <w:proofErr w:type="spellStart"/>
-      <w:r>
-        <w:t>fails</w:t>
-      </w:r>
-      <w:proofErr w:type="spellEnd"/>
-      <w:r>
-        <w:t xml:space="preserve"> – </w:t>
-      </w:r>
-      <w:proofErr w:type="spellStart"/>
-      <w:r>
-        <w:t>wrong</w:t>
-      </w:r>
-      <w:proofErr w:type="spellEnd"/>
-      <w:r>
-        <w:t xml:space="preserve"> </w:t>
-      </w:r>
-      <w:proofErr w:type="spellStart"/>
-      <w:r>
-        <w:t>password</w:t>
-      </w:r>
-      <w:proofErr w:type="spellEnd"/>
-      <w:r>
-        <w:br/>
-        <w:t xml:space="preserve">  </w:t>
-      </w:r>
-      <w:r>
-        <w:tab/>
-      </w:r>
-      <w:r>
-        <w:tab/>
-        <w:t xml:space="preserve">4.1.1 </w:t>
-      </w:r>
-      <w:proofErr w:type="spellStart"/>
-      <w:r>
-        <w:t>Prompt</w:t>
-      </w:r>
-      <w:proofErr w:type="spellEnd"/>
-      <w:r>
-        <w:t xml:space="preserve"> </w:t>
-      </w:r>
-      <w:proofErr w:type="spellStart"/>
-      <w:r>
-        <w:t>the</w:t>
-      </w:r>
-      <w:proofErr w:type="spellEnd"/>
-      <w:r>
-        <w:t xml:space="preserve"> </w:t>
-      </w:r>
-      <w:proofErr w:type="spellStart"/>
-      <w:r>
-        <w:t>user</w:t>
-      </w:r>
-      <w:proofErr w:type="spellEnd"/>
-      <w:r>
-        <w:t xml:space="preserve"> </w:t>
-      </w:r>
-      <w:proofErr w:type="spellStart"/>
-      <w:r>
-        <w:t>that</w:t>
-      </w:r>
-      <w:proofErr w:type="spellEnd"/>
-      <w:r>
-        <w:t xml:space="preserve"> </w:t>
-      </w:r>
-      <w:proofErr w:type="spellStart"/>
-      <w:r>
-        <w:t>he</w:t>
-      </w:r>
-      <w:proofErr w:type="spellEnd"/>
-      <w:r>
-        <w:t xml:space="preserve"> </w:t>
-      </w:r>
-      <w:proofErr w:type="spellStart"/>
-      <w:r>
-        <w:t>typed</w:t>
-      </w:r>
-      <w:proofErr w:type="spellEnd"/>
-      <w:r>
-        <w:t xml:space="preserve"> </w:t>
-      </w:r>
-      <w:proofErr w:type="spellStart"/>
-      <w:r>
-        <w:t>the</w:t>
-      </w:r>
-      <w:proofErr w:type="spellEnd"/>
-      <w:r>
-        <w:t xml:space="preserve"> </w:t>
-      </w:r>
-      <w:proofErr w:type="spellStart"/>
-      <w:r>
-        <w:t>password</w:t>
-      </w:r>
-      <w:proofErr w:type="spellEnd"/>
-      <w:r>
-        <w:t xml:space="preserve"> </w:t>
-      </w:r>
-      <w:proofErr w:type="spellStart"/>
-      <w:r>
-        <w:t>wrong</w:t>
-      </w:r>
-      <w:proofErr w:type="spellEnd"/>
-      <w:r>
-        <w:br/>
-        <w:t xml:space="preserve"> </w:t>
-      </w:r>
-      <w:r>
-        <w:tab/>
-      </w:r>
-      <w:r>
-        <w:tab/>
-        <w:t xml:space="preserve">4.1.2 </w:t>
-      </w:r>
-      <w:proofErr w:type="spellStart"/>
-      <w:r>
-        <w:t>Allow</w:t>
-      </w:r>
-      <w:proofErr w:type="spellEnd"/>
-      <w:r>
-        <w:t xml:space="preserve"> </w:t>
-      </w:r>
-      <w:proofErr w:type="spellStart"/>
-      <w:r>
-        <w:t>him</w:t>
-      </w:r>
-      <w:proofErr w:type="spellEnd"/>
-      <w:r>
-        <w:t xml:space="preserve"> </w:t>
-      </w:r>
-      <w:proofErr w:type="spellStart"/>
-      <w:r>
-        <w:t>to</w:t>
-      </w:r>
-      <w:proofErr w:type="spellEnd"/>
-      <w:r>
-        <w:t xml:space="preserve"> </w:t>
-      </w:r>
-      <w:proofErr w:type="spellStart"/>
-      <w:r>
-        <w:t>re-enter</w:t>
-      </w:r>
-      <w:proofErr w:type="spellEnd"/>
-      <w:r>
-        <w:t xml:space="preserve"> </w:t>
-      </w:r>
-      <w:proofErr w:type="spellStart"/>
-      <w:r>
-        <w:t>the</w:t>
-      </w:r>
-      <w:proofErr w:type="spellEnd"/>
-      <w:r>
-        <w:t xml:space="preserve"> </w:t>
-      </w:r>
-      <w:proofErr w:type="spellStart"/>
-      <w:r>
-        <w:t>password</w:t>
-      </w:r>
-      <w:proofErr w:type="spellEnd"/>
-      <w:r>
-        <w:br/>
-        <w:t xml:space="preserve"> </w:t>
-      </w:r>
-      <w:r>
-        <w:tab/>
-        <w:t xml:space="preserve">4.2 </w:t>
-      </w:r>
-      <w:proofErr w:type="spellStart"/>
-      <w:r>
-        <w:t>Authorization</w:t>
-      </w:r>
-      <w:proofErr w:type="spellEnd"/>
-      <w:r>
-        <w:t xml:space="preserve"> </w:t>
-      </w:r>
-      <w:proofErr w:type="spellStart"/>
-      <w:r>
-        <w:t>fails</w:t>
-      </w:r>
-      <w:proofErr w:type="spellEnd"/>
-      <w:r>
-        <w:t xml:space="preserve"> – </w:t>
-      </w:r>
-      <w:proofErr w:type="spellStart"/>
-      <w:r>
-        <w:t>new</w:t>
-      </w:r>
-      <w:proofErr w:type="spellEnd"/>
-      <w:r>
-        <w:t xml:space="preserve"> </w:t>
-      </w:r>
-      <w:proofErr w:type="spellStart"/>
-      <w:r>
-        <w:t>password</w:t>
-      </w:r>
-      <w:proofErr w:type="spellEnd"/>
-      <w:r>
-        <w:t xml:space="preserve"> </w:t>
-      </w:r>
-      <w:proofErr w:type="spellStart"/>
-      <w:r>
-        <w:t>and</w:t>
-      </w:r>
-      <w:proofErr w:type="spellEnd"/>
-      <w:r>
-        <w:t xml:space="preserve"> </w:t>
-      </w:r>
-      <w:proofErr w:type="spellStart"/>
-      <w:r>
-        <w:t>confirm</w:t>
-      </w:r>
-      <w:proofErr w:type="spellEnd"/>
-      <w:r>
-        <w:t xml:space="preserve"> </w:t>
-      </w:r>
-      <w:proofErr w:type="spellStart"/>
-      <w:r>
-        <w:t>new</w:t>
-      </w:r>
-      <w:proofErr w:type="spellEnd"/>
-      <w:r>
-        <w:t xml:space="preserve"> </w:t>
-      </w:r>
-      <w:proofErr w:type="spellStart"/>
-      <w:r>
-        <w:t>password</w:t>
-      </w:r>
-      <w:proofErr w:type="spellEnd"/>
-      <w:r>
-        <w:t xml:space="preserve"> </w:t>
-      </w:r>
-      <w:proofErr w:type="spellStart"/>
-      <w:r>
-        <w:t>do</w:t>
-      </w:r>
-      <w:proofErr w:type="spellEnd"/>
-      <w:r>
-        <w:t xml:space="preserve"> </w:t>
-      </w:r>
-      <w:proofErr w:type="spellStart"/>
-      <w:r>
-        <w:t>not</w:t>
-      </w:r>
-      <w:proofErr w:type="spellEnd"/>
-      <w:r>
-        <w:t xml:space="preserve"> </w:t>
-      </w:r>
-      <w:proofErr w:type="spellStart"/>
-      <w:r>
-        <w:t>match</w:t>
-      </w:r>
-      <w:proofErr w:type="spellEnd"/>
-      <w:r>
-        <w:br/>
-        <w:t xml:space="preserve"> </w:t>
-      </w:r>
-      <w:r>
-        <w:tab/>
-      </w:r>
-      <w:r>
-        <w:tab/>
-        <w:t xml:space="preserve">4.2.1 </w:t>
-      </w:r>
-      <w:proofErr w:type="spellStart"/>
-      <w:r>
-        <w:t>Prompt</w:t>
-      </w:r>
-      <w:proofErr w:type="spellEnd"/>
-      <w:r>
-        <w:t xml:space="preserve"> </w:t>
-      </w:r>
-      <w:proofErr w:type="spellStart"/>
-      <w:r>
-        <w:t>the</w:t>
-      </w:r>
-      <w:proofErr w:type="spellEnd"/>
-      <w:r>
-        <w:t xml:space="preserve"> </w:t>
-      </w:r>
-      <w:proofErr w:type="spellStart"/>
-      <w:r>
-        <w:t>user</w:t>
-      </w:r>
-      <w:proofErr w:type="spellEnd"/>
-      <w:r>
-        <w:t xml:space="preserve"> </w:t>
-      </w:r>
-      <w:proofErr w:type="spellStart"/>
-      <w:r>
-        <w:t>that</w:t>
-      </w:r>
-      <w:proofErr w:type="spellEnd"/>
-      <w:r>
-        <w:t xml:space="preserve"> </w:t>
-      </w:r>
-      <w:proofErr w:type="spellStart"/>
-      <w:r>
-        <w:t>new</w:t>
-      </w:r>
-      <w:proofErr w:type="spellEnd"/>
-      <w:r>
-        <w:t xml:space="preserve"> </w:t>
-      </w:r>
-      <w:proofErr w:type="spellStart"/>
-      <w:r>
-        <w:t>password</w:t>
-      </w:r>
-      <w:proofErr w:type="spellEnd"/>
-      <w:r>
-        <w:t xml:space="preserve"> </w:t>
-      </w:r>
-      <w:proofErr w:type="spellStart"/>
-      <w:r>
-        <w:t>and</w:t>
-      </w:r>
-      <w:proofErr w:type="spellEnd"/>
-      <w:r>
-        <w:t xml:space="preserve"> </w:t>
-      </w:r>
-      <w:proofErr w:type="spellStart"/>
-      <w:r>
-        <w:t>confirm</w:t>
-      </w:r>
-      <w:proofErr w:type="spellEnd"/>
-      <w:r>
-        <w:t xml:space="preserve"> </w:t>
-      </w:r>
-      <w:proofErr w:type="spellStart"/>
-      <w:r>
-        <w:t>new</w:t>
-      </w:r>
-      <w:proofErr w:type="spellEnd"/>
-      <w:r>
-        <w:t xml:space="preserve"> </w:t>
-      </w:r>
-      <w:proofErr w:type="spellStart"/>
-      <w:r>
-        <w:t>password</w:t>
-      </w:r>
-      <w:proofErr w:type="spellEnd"/>
-      <w:r>
-        <w:t xml:space="preserve"> </w:t>
-      </w:r>
-      <w:proofErr w:type="spellStart"/>
-      <w:r>
-        <w:t>do</w:t>
-      </w:r>
-      <w:proofErr w:type="spellEnd"/>
-      <w:r>
-        <w:t xml:space="preserve"> </w:t>
-      </w:r>
-      <w:proofErr w:type="spellStart"/>
-      <w:r>
-        <w:t>not</w:t>
-      </w:r>
-      <w:proofErr w:type="spellEnd"/>
-      <w:r>
-        <w:t xml:space="preserve"> </w:t>
-      </w:r>
-      <w:proofErr w:type="spellStart"/>
-      <w:r>
-        <w:t>match</w:t>
-      </w:r>
-      <w:proofErr w:type="spellEnd"/>
-      <w:r>
-        <w:br/>
-        <w:t xml:space="preserve"> </w:t>
-      </w:r>
-      <w:r>
-        <w:tab/>
-      </w:r>
-      <w:r>
-        <w:tab/>
-        <w:t xml:space="preserve">4.2.2 </w:t>
-      </w:r>
-      <w:proofErr w:type="spellStart"/>
-      <w:r>
-        <w:t>Allow</w:t>
-      </w:r>
-      <w:proofErr w:type="spellEnd"/>
-      <w:r>
-        <w:t xml:space="preserve"> </w:t>
-      </w:r>
-      <w:proofErr w:type="spellStart"/>
-      <w:r>
-        <w:t>him</w:t>
-      </w:r>
-      <w:proofErr w:type="spellEnd"/>
-      <w:r>
-        <w:t xml:space="preserve"> </w:t>
-      </w:r>
-      <w:proofErr w:type="spellStart"/>
-      <w:r>
-        <w:t>to</w:t>
-      </w:r>
-      <w:proofErr w:type="spellEnd"/>
-      <w:r>
-        <w:t xml:space="preserve"> </w:t>
-      </w:r>
-      <w:proofErr w:type="spellStart"/>
-      <w:r>
-        <w:t>re-enter</w:t>
-      </w:r>
-      <w:proofErr w:type="spellEnd"/>
-      <w:r>
-        <w:t xml:space="preserve"> </w:t>
-      </w:r>
-      <w:proofErr w:type="spellStart"/>
-      <w:r>
-        <w:t>the</w:t>
-      </w:r>
-      <w:proofErr w:type="spellEnd"/>
-      <w:r>
-        <w:t xml:space="preserve"> </w:t>
-      </w:r>
-      <w:proofErr w:type="spellStart"/>
-      <w:r>
-        <w:t>attributes</w:t>
-      </w:r>
-      <w:proofErr w:type="spellEnd"/>
-      <w:r>
-        <w:t>.</w:t>
-      </w:r>
-      <w:r>
-        <w:br/>
-        <w:t xml:space="preserve"> </w:t>
-      </w:r>
-      <w:r>
-        <w:tab/>
-        <w:t xml:space="preserve">4.3 </w:t>
-      </w:r>
-      <w:proofErr w:type="spellStart"/>
-      <w:r>
-        <w:t>Authorization</w:t>
-      </w:r>
-      <w:proofErr w:type="spellEnd"/>
-      <w:r>
-        <w:t xml:space="preserve"> </w:t>
-      </w:r>
-      <w:proofErr w:type="spellStart"/>
-      <w:r>
-        <w:t>fails</w:t>
-      </w:r>
-      <w:proofErr w:type="spellEnd"/>
-      <w:r>
-        <w:t xml:space="preserve"> – </w:t>
-      </w:r>
-      <w:proofErr w:type="spellStart"/>
-      <w:r>
-        <w:t>new</w:t>
-      </w:r>
-      <w:proofErr w:type="spellEnd"/>
-      <w:r>
-        <w:t xml:space="preserve"> </w:t>
-      </w:r>
-      <w:proofErr w:type="spellStart"/>
-      <w:r>
-        <w:t>password</w:t>
-      </w:r>
-      <w:proofErr w:type="spellEnd"/>
-      <w:r>
-        <w:t xml:space="preserve"> </w:t>
-      </w:r>
-      <w:proofErr w:type="spellStart"/>
-      <w:r>
-        <w:t>and</w:t>
-      </w:r>
-      <w:proofErr w:type="spellEnd"/>
-      <w:r>
-        <w:t xml:space="preserve"> </w:t>
-      </w:r>
-      <w:proofErr w:type="spellStart"/>
-      <w:r>
-        <w:t>confirm</w:t>
-      </w:r>
-      <w:proofErr w:type="spellEnd"/>
-      <w:r>
-        <w:t xml:space="preserve"> </w:t>
-      </w:r>
-      <w:proofErr w:type="spellStart"/>
-      <w:r>
-        <w:t>password</w:t>
-      </w:r>
-      <w:proofErr w:type="spellEnd"/>
-      <w:r>
-        <w:t xml:space="preserve"> </w:t>
-      </w:r>
-      <w:proofErr w:type="spellStart"/>
-      <w:r>
-        <w:t>are</w:t>
-      </w:r>
-      <w:proofErr w:type="spellEnd"/>
-      <w:r>
-        <w:t xml:space="preserve"> </w:t>
-      </w:r>
-      <w:proofErr w:type="spellStart"/>
-      <w:r>
-        <w:t>less</w:t>
-      </w:r>
-      <w:proofErr w:type="spellEnd"/>
-      <w:r>
-        <w:t xml:space="preserve"> </w:t>
-      </w:r>
-      <w:proofErr w:type="spellStart"/>
-      <w:r>
-        <w:t>than</w:t>
-      </w:r>
-      <w:proofErr w:type="spellEnd"/>
-      <w:r>
-        <w:t xml:space="preserve"> 6 </w:t>
-      </w:r>
-      <w:proofErr w:type="spellStart"/>
-      <w:r>
-        <w:t>chars</w:t>
-      </w:r>
-      <w:proofErr w:type="spellEnd"/>
-      <w:r>
-        <w:br/>
-        <w:t xml:space="preserve"> </w:t>
-      </w:r>
-      <w:r>
-        <w:tab/>
-      </w:r>
-      <w:r>
-        <w:tab/>
-        <w:t xml:space="preserve">4.3.1 </w:t>
-      </w:r>
-      <w:proofErr w:type="spellStart"/>
-      <w:r>
-        <w:t>Prompt</w:t>
-      </w:r>
-      <w:proofErr w:type="spellEnd"/>
-      <w:r>
-        <w:t xml:space="preserve"> </w:t>
-      </w:r>
-      <w:proofErr w:type="spellStart"/>
-      <w:r>
-        <w:t>the</w:t>
-      </w:r>
-      <w:proofErr w:type="spellEnd"/>
-      <w:r>
-        <w:t xml:space="preserve"> </w:t>
-      </w:r>
-      <w:proofErr w:type="spellStart"/>
-      <w:r>
-        <w:t>user</w:t>
-      </w:r>
-      <w:proofErr w:type="spellEnd"/>
-      <w:r>
-        <w:t xml:space="preserve"> </w:t>
-      </w:r>
-      <w:proofErr w:type="spellStart"/>
-      <w:r>
-        <w:t>that</w:t>
-      </w:r>
-      <w:proofErr w:type="spellEnd"/>
-      <w:r>
-        <w:t xml:space="preserve"> </w:t>
-      </w:r>
-      <w:proofErr w:type="spellStart"/>
-      <w:r>
-        <w:t>password</w:t>
-      </w:r>
-      <w:proofErr w:type="spellEnd"/>
-      <w:r>
-        <w:t xml:space="preserve"> </w:t>
-      </w:r>
-      <w:proofErr w:type="spellStart"/>
-      <w:r>
-        <w:t>must</w:t>
-      </w:r>
-      <w:proofErr w:type="spellEnd"/>
-      <w:r>
-        <w:t xml:space="preserve"> </w:t>
-      </w:r>
-      <w:proofErr w:type="spellStart"/>
-      <w:r>
-        <w:t>be</w:t>
-      </w:r>
-      <w:proofErr w:type="spellEnd"/>
-      <w:r>
-        <w:t xml:space="preserve"> </w:t>
-      </w:r>
-      <w:proofErr w:type="spellStart"/>
-      <w:r>
-        <w:t>at</w:t>
-      </w:r>
-      <w:proofErr w:type="spellEnd"/>
-      <w:r>
-        <w:t xml:space="preserve"> </w:t>
-      </w:r>
-      <w:proofErr w:type="spellStart"/>
-      <w:r>
-        <w:t>least</w:t>
-      </w:r>
-      <w:proofErr w:type="spellEnd"/>
-      <w:r>
-        <w:t xml:space="preserve"> 6 </w:t>
-      </w:r>
-      <w:proofErr w:type="spellStart"/>
-      <w:r>
-        <w:t>characters</w:t>
-      </w:r>
-      <w:proofErr w:type="spellEnd"/>
-      <w:r>
-        <w:br/>
-        <w:t xml:space="preserve"> </w:t>
-      </w:r>
-      <w:r>
-        <w:tab/>
-      </w:r>
-      <w:r>
-        <w:tab/>
-        <w:t xml:space="preserve">4.3.2 </w:t>
-      </w:r>
-      <w:proofErr w:type="spellStart"/>
-      <w:r>
-        <w:t>Allow</w:t>
-      </w:r>
-      <w:proofErr w:type="spellEnd"/>
-      <w:r>
-        <w:t xml:space="preserve"> </w:t>
-      </w:r>
-      <w:proofErr w:type="spellStart"/>
-      <w:r>
-        <w:t>him</w:t>
-      </w:r>
-      <w:proofErr w:type="spellEnd"/>
-      <w:r>
-        <w:t xml:space="preserve"> </w:t>
-      </w:r>
-      <w:proofErr w:type="spellStart"/>
-      <w:r>
-        <w:t>to</w:t>
-      </w:r>
-      <w:proofErr w:type="spellEnd"/>
-      <w:r>
-        <w:t xml:space="preserve"> </w:t>
-      </w:r>
-      <w:proofErr w:type="spellStart"/>
-      <w:r>
-        <w:t>re-enter</w:t>
-      </w:r>
-      <w:proofErr w:type="spellEnd"/>
-      <w:r>
-        <w:t xml:space="preserve"> </w:t>
-      </w:r>
-      <w:proofErr w:type="spellStart"/>
-      <w:r>
-        <w:t>new</w:t>
-      </w:r>
-      <w:proofErr w:type="spellEnd"/>
-      <w:r>
-        <w:t xml:space="preserve"> </w:t>
-      </w:r>
-      <w:proofErr w:type="spellStart"/>
-      <w:r>
-        <w:t>and</w:t>
-      </w:r>
-      <w:proofErr w:type="spellEnd"/>
-      <w:r>
-        <w:t xml:space="preserve"> </w:t>
-      </w:r>
-      <w:proofErr w:type="spellStart"/>
-      <w:r>
-        <w:t>confirm</w:t>
-      </w:r>
-      <w:proofErr w:type="spellEnd"/>
-      <w:r>
-        <w:t xml:space="preserve"> </w:t>
-      </w:r>
-      <w:proofErr w:type="spellStart"/>
-      <w:r>
-        <w:t>password</w:t>
-      </w:r>
-      <w:proofErr w:type="spellEnd"/>
-      <w:r>
-        <w:br/>
-        <w:t xml:space="preserve"> </w:t>
-      </w:r>
-    </w:p>
-    <w:p>
-      <w:pPr>
-        <w:spacing w:after="160" w:line="259" w:lineRule="auto"/>
-      </w:pPr>
-    </w:p>
-    <w:p>
-      <w:pPr>
-        <w:pStyle w:val="Heading2"/>
-        <w:rPr>
-          <w:rFonts w:asciiTheme="minorHAnsi" w:hAnsiTheme="minorHAnsi"/>
-          <w:sz w:val="22"/>
-          <w:szCs w:val="22"/>
-        </w:rPr>
-      </w:pPr>
-      <w:bookmarkStart w:id="33" w:name="_Toc39430827"/>
-      <w:r>
-        <w:rPr>
-          <w:rFonts w:asciiTheme="minorHAnsi" w:hAnsiTheme="minorHAnsi"/>
-          <w:sz w:val="22"/>
-          <w:szCs w:val="22"/>
-        </w:rPr>
-        <w:t>User Screens</w:t>
-      </w:r>
-    </w:p>
-    <w:p>
-      <w:pPr>
-        <w:pStyle w:val="ListParagraph"/>
-        <w:numPr>
-          <w:ilvl w:val="0"/>
-          <w:numId w:val="47"/>
-        </w:numPr>
-        <w:rPr>
-          <w:lang w:val="en-US"/>
-        </w:rPr>
-      </w:pPr>
-      <w:r>
-        <w:rPr>
-          <w:lang w:val="en-US"/>
-        </w:rPr>
-        <w:t>Authentication screen:</w:t>
-      </w:r>
-    </w:p>
-    <w:p>
-      <w:pPr>
-        <w:ind w:left="360"/>
-        <w:rPr>
-          <w:lang w:val="en-US"/>
-        </w:rPr>
-      </w:pPr>
-      <w:r>
-        <w:rPr>
-          <w:noProof/>
-          <w:lang w:val="en-US"/>
-        </w:rPr>
-        <w:drawing>
-          <wp:inline distT="0" distB="0" distL="0" distR="0" wp14:anchorId="6415C53E" wp14:editId="323CD8A8">
-            <wp:extent cx="5753735" cy="2829560"/>
-            <wp:effectExtent l="0" t="0" r="0" b="8890"/>
-            <wp:docPr id="49" name="Picture 49"/>
-            <wp:cNvGraphicFramePr>
-              <a:graphicFrameLocks xmlns:a="http://schemas.openxmlformats.org/drawingml/2006/main" noChangeAspect="1"/>
-            </wp:cNvGraphicFramePr>
-            <a:graphic xmlns:a="http://schemas.openxmlformats.org/drawingml/2006/main">
-              <a:graphicData uri="http://schemas.openxmlformats.org/drawingml/2006/picture">
-                <pic:pic xmlns:pic="http://schemas.openxmlformats.org/drawingml/2006/picture">
-                  <pic:nvPicPr>
-                    <pic:cNvPr id="0" name="Picture 3"/>
-                    <pic:cNvPicPr>
-                      <a:picLocks noChangeAspect="1" noChangeArrowheads="1"/>
-                    </pic:cNvPicPr>
-                  </pic:nvPicPr>
-                  <pic:blipFill>
-                    <a:blip r:embed="rId8">
-                      <a:extLst>
-                        <a:ext uri="{28A0092B-C50C-407E-A947-70E740481C1C}">
-                          <a14:useLocalDpi xmlns:a14="http://schemas.microsoft.com/office/drawing/2010/main" val="0"/>
-                        </a:ext>
-                      </a:extLst>
-                    </a:blip>
-                    <a:srcRect/>
-                    <a:stretch>
-                      <a:fillRect/>
-                    </a:stretch>
-                  </pic:blipFill>
-                  <pic:spPr bwMode="auto">
-                    <a:xfrm>
-                      <a:off x="0" y="0"/>
-                      <a:ext cx="5753735" cy="2829560"/>
-                    </a:xfrm>
-                    <a:prstGeom prst="rect">
-                      <a:avLst/>
-                    </a:prstGeom>
-                    <a:noFill/>
-                    <a:ln>
-                      <a:noFill/>
-                    </a:ln>
-                  </pic:spPr>
-                </pic:pic>
-              </a:graphicData>
-            </a:graphic>
-          </wp:inline>
-        </w:drawing>
-      </w:r>
-    </w:p>
-    <w:p>
-      <w:pPr>
-        <w:pStyle w:val="Heading2"/>
-        <w:numPr>
-          <w:ilvl w:val="0"/>
-          <w:numId w:val="0"/>
-        </w:numPr>
-        <w:rPr>
-          <w:rFonts w:asciiTheme="minorHAnsi" w:hAnsiTheme="minorHAnsi"/>
-          <w:sz w:val="22"/>
-          <w:szCs w:val="22"/>
-        </w:rPr>
-      </w:pPr>
-    </w:p>
-    <w:p>
-      <w:pPr>
-        <w:pStyle w:val="Heading2"/>
-        <w:rPr>
-          <w:rFonts w:asciiTheme="minorHAnsi" w:hAnsiTheme="minorHAnsi"/>
-          <w:sz w:val="22"/>
-          <w:szCs w:val="22"/>
-        </w:rPr>
-      </w:pPr>
-      <w:r>
-        <w:rPr>
-          <w:rFonts w:asciiTheme="minorHAnsi" w:hAnsiTheme="minorHAnsi"/>
-          <w:sz w:val="22"/>
-          <w:szCs w:val="22"/>
-        </w:rPr>
-        <w:t>Reliability</w:t>
-      </w:r>
-      <w:bookmarkEnd w:id="33"/>
-      <w:r>
-        <w:rPr>
-          <w:rFonts w:asciiTheme="minorHAnsi" w:hAnsiTheme="minorHAnsi"/>
-          <w:sz w:val="22"/>
-          <w:szCs w:val="22"/>
-        </w:rPr>
-        <w:t xml:space="preserve"> </w:t>
-      </w:r>
-    </w:p>
-    <w:p>
-      <w:pPr>
-        <w:pStyle w:val="BodyText"/>
-        <w:rPr>
-          <w:rFonts w:asciiTheme="minorHAnsi" w:hAnsiTheme="minorHAnsi"/>
-          <w:sz w:val="22"/>
-          <w:szCs w:val="22"/>
-        </w:rPr>
-      </w:pPr>
-      <w:r>
-        <w:rPr>
-          <w:rFonts w:asciiTheme="minorHAnsi" w:hAnsiTheme="minorHAnsi"/>
-          <w:sz w:val="22"/>
-          <w:szCs w:val="22"/>
-        </w:rPr>
-        <w:t>Reliability is an important factor to make CRM trustable. Some issues should be considered as following:</w:t>
-      </w:r>
-    </w:p>
-    <w:p>
-      <w:pPr>
-        <w:pStyle w:val="Heading3"/>
-        <w:rPr>
-          <w:rFonts w:asciiTheme="minorHAnsi" w:hAnsiTheme="minorHAnsi"/>
-          <w:sz w:val="22"/>
-          <w:szCs w:val="22"/>
-        </w:rPr>
-      </w:pPr>
-      <w:bookmarkStart w:id="34" w:name="_Toc39430828"/>
-      <w:r>
-        <w:rPr>
-          <w:rFonts w:asciiTheme="minorHAnsi" w:hAnsiTheme="minorHAnsi"/>
-          <w:sz w:val="22"/>
-          <w:szCs w:val="22"/>
-        </w:rPr>
-        <w:lastRenderedPageBreak/>
-        <w:t>Availability:</w:t>
-      </w:r>
-      <w:bookmarkEnd w:id="34"/>
-      <w:r>
-        <w:rPr>
-          <w:rFonts w:asciiTheme="minorHAnsi" w:hAnsiTheme="minorHAnsi"/>
-          <w:sz w:val="22"/>
-          <w:szCs w:val="22"/>
-        </w:rPr>
-        <w:t xml:space="preserve"> </w:t>
-      </w:r>
-    </w:p>
-    <w:p>
-      <w:pPr>
-        <w:pStyle w:val="BodyText"/>
-        <w:rPr>
-          <w:rFonts w:asciiTheme="minorHAnsi" w:hAnsiTheme="minorHAnsi"/>
-          <w:sz w:val="22"/>
-          <w:szCs w:val="22"/>
-        </w:rPr>
-      </w:pPr>
-      <w:r>
-        <w:rPr>
-          <w:rFonts w:asciiTheme="minorHAnsi" w:hAnsiTheme="minorHAnsi"/>
-          <w:sz w:val="22"/>
-          <w:szCs w:val="22"/>
-        </w:rPr>
-        <w:t>CRM should be available 24 hours per day, 7 days per week. Maintenance access period is a month. Database is backed up.</w:t>
-      </w:r>
-    </w:p>
-    <w:p>
-      <w:pPr>
-        <w:pStyle w:val="Heading3"/>
-        <w:rPr>
-          <w:rFonts w:asciiTheme="minorHAnsi" w:hAnsiTheme="minorHAnsi"/>
-          <w:sz w:val="22"/>
-          <w:szCs w:val="22"/>
-        </w:rPr>
-      </w:pPr>
-      <w:bookmarkStart w:id="35" w:name="_Toc39430829"/>
-      <w:r>
-        <w:rPr>
-          <w:rFonts w:asciiTheme="minorHAnsi" w:hAnsiTheme="minorHAnsi"/>
-          <w:sz w:val="22"/>
-          <w:szCs w:val="22"/>
-        </w:rPr>
-        <w:t>Mean Time Between Failures (MTBF):</w:t>
-      </w:r>
-      <w:bookmarkEnd w:id="35"/>
-      <w:r>
-        <w:rPr>
-          <w:rFonts w:asciiTheme="minorHAnsi" w:hAnsiTheme="minorHAnsi"/>
-          <w:sz w:val="22"/>
-          <w:szCs w:val="22"/>
-        </w:rPr>
-        <w:t xml:space="preserve"> </w:t>
-      </w:r>
-    </w:p>
-    <w:p>
-      <w:pPr>
-        <w:pStyle w:val="BodyText"/>
-        <w:rPr>
-          <w:rFonts w:asciiTheme="minorHAnsi" w:hAnsiTheme="minorHAnsi"/>
-          <w:sz w:val="22"/>
-          <w:szCs w:val="22"/>
-        </w:rPr>
-      </w:pPr>
-      <w:r>
-        <w:rPr>
-          <w:rFonts w:asciiTheme="minorHAnsi" w:hAnsiTheme="minorHAnsi"/>
-          <w:sz w:val="22"/>
-          <w:szCs w:val="22"/>
-        </w:rPr>
-        <w:t>3 month.</w:t>
-      </w:r>
-    </w:p>
-    <w:p>
-      <w:pPr>
-        <w:pStyle w:val="Heading3"/>
-        <w:rPr>
-          <w:rFonts w:asciiTheme="minorHAnsi" w:hAnsiTheme="minorHAnsi"/>
-          <w:sz w:val="22"/>
-          <w:szCs w:val="22"/>
-        </w:rPr>
-      </w:pPr>
-      <w:bookmarkStart w:id="36" w:name="_Toc39430830"/>
-      <w:r>
-        <w:rPr>
-          <w:rFonts w:asciiTheme="minorHAnsi" w:hAnsiTheme="minorHAnsi"/>
-          <w:sz w:val="22"/>
-          <w:szCs w:val="22"/>
-        </w:rPr>
-        <w:t>Mean Time to Repair (MTTR):</w:t>
-      </w:r>
-      <w:bookmarkEnd w:id="36"/>
-    </w:p>
-    <w:p>
-      <w:pPr>
-        <w:pStyle w:val="BodyText"/>
-        <w:rPr>
-          <w:rFonts w:asciiTheme="minorHAnsi" w:hAnsiTheme="minorHAnsi"/>
-          <w:sz w:val="22"/>
-          <w:szCs w:val="22"/>
-        </w:rPr>
-      </w:pPr>
-      <w:r>
-        <w:rPr>
-          <w:rFonts w:asciiTheme="minorHAnsi" w:hAnsiTheme="minorHAnsi"/>
-          <w:sz w:val="22"/>
-          <w:szCs w:val="22"/>
-        </w:rPr>
-        <w:t xml:space="preserve"> 2 hours</w:t>
-      </w:r>
-    </w:p>
-    <w:p>
-      <w:pPr>
-        <w:pStyle w:val="Heading3"/>
-        <w:rPr>
-          <w:rFonts w:asciiTheme="minorHAnsi" w:hAnsiTheme="minorHAnsi"/>
-          <w:sz w:val="22"/>
-          <w:szCs w:val="22"/>
-        </w:rPr>
-      </w:pPr>
-      <w:bookmarkStart w:id="37" w:name="_Toc39430831"/>
-      <w:r>
-        <w:rPr>
-          <w:rFonts w:asciiTheme="minorHAnsi" w:hAnsiTheme="minorHAnsi"/>
-          <w:sz w:val="22"/>
-          <w:szCs w:val="22"/>
-        </w:rPr>
-        <w:t>Maximum Bugs or Defect Rate:</w:t>
-      </w:r>
-      <w:bookmarkEnd w:id="37"/>
-    </w:p>
-    <w:p>
-      <w:pPr>
-        <w:pStyle w:val="BodyText"/>
-        <w:rPr>
-          <w:rFonts w:asciiTheme="minorHAnsi" w:hAnsiTheme="minorHAnsi"/>
-          <w:sz w:val="22"/>
-          <w:szCs w:val="22"/>
-        </w:rPr>
-      </w:pPr>
-      <w:r>
-        <w:rPr>
-          <w:rFonts w:asciiTheme="minorHAnsi" w:hAnsiTheme="minorHAnsi"/>
-          <w:sz w:val="22"/>
-          <w:szCs w:val="22"/>
-        </w:rPr>
-        <w:t>Less than 1minor bug per 1000 lines of code.</w:t>
-      </w:r>
-    </w:p>
-    <w:p>
-      <w:pPr>
-        <w:pStyle w:val="Heading3"/>
-        <w:rPr>
-          <w:rFonts w:asciiTheme="minorHAnsi" w:hAnsiTheme="minorHAnsi"/>
-          <w:sz w:val="22"/>
-          <w:szCs w:val="22"/>
-        </w:rPr>
-      </w:pPr>
-      <w:bookmarkStart w:id="38" w:name="_Toc39430832"/>
-      <w:r>
-        <w:rPr>
-          <w:rFonts w:asciiTheme="minorHAnsi" w:hAnsiTheme="minorHAnsi"/>
-          <w:sz w:val="22"/>
-          <w:szCs w:val="22"/>
-        </w:rPr>
-        <w:t>Bugs or Defect Rate:</w:t>
-      </w:r>
-      <w:bookmarkEnd w:id="38"/>
-      <w:r>
-        <w:rPr>
-          <w:rFonts w:asciiTheme="minorHAnsi" w:hAnsiTheme="minorHAnsi"/>
-          <w:sz w:val="22"/>
-          <w:szCs w:val="22"/>
-        </w:rPr>
-        <w:t xml:space="preserve"> </w:t>
-      </w:r>
-    </w:p>
-    <w:p>
-      <w:pPr>
-        <w:pStyle w:val="BodyText"/>
-        <w:rPr>
-          <w:rFonts w:asciiTheme="minorHAnsi" w:hAnsiTheme="minorHAnsi"/>
-          <w:sz w:val="22"/>
-          <w:szCs w:val="22"/>
-        </w:rPr>
-      </w:pPr>
-      <w:r>
-        <w:rPr>
-          <w:rFonts w:asciiTheme="minorHAnsi" w:hAnsiTheme="minorHAnsi"/>
-          <w:sz w:val="22"/>
-          <w:szCs w:val="22"/>
-        </w:rPr>
-        <w:t xml:space="preserve">No critical bug that causes data loss or system crash is allowed. </w:t>
-      </w:r>
-    </w:p>
-    <w:p>
-      <w:pPr>
-        <w:pStyle w:val="Heading2"/>
-        <w:rPr>
-          <w:rFonts w:asciiTheme="minorHAnsi" w:hAnsiTheme="minorHAnsi"/>
-          <w:sz w:val="22"/>
-          <w:szCs w:val="22"/>
-        </w:rPr>
-      </w:pPr>
-      <w:bookmarkStart w:id="39" w:name="_Toc39430833"/>
-      <w:r>
-        <w:rPr>
-          <w:rFonts w:asciiTheme="minorHAnsi" w:hAnsiTheme="minorHAnsi"/>
-          <w:sz w:val="22"/>
-          <w:szCs w:val="22"/>
-        </w:rPr>
-        <w:t>Performance</w:t>
-      </w:r>
-      <w:bookmarkEnd w:id="39"/>
-    </w:p>
-    <w:p>
-      <w:pPr>
-        <w:pStyle w:val="Heading3"/>
-        <w:rPr>
-          <w:rFonts w:asciiTheme="minorHAnsi" w:hAnsiTheme="minorHAnsi"/>
-          <w:sz w:val="22"/>
-          <w:szCs w:val="22"/>
-        </w:rPr>
-      </w:pPr>
-      <w:bookmarkStart w:id="40" w:name="_Toc39430834"/>
-      <w:r>
-        <w:rPr>
-          <w:rFonts w:asciiTheme="minorHAnsi" w:hAnsiTheme="minorHAnsi"/>
-          <w:sz w:val="22"/>
-          <w:szCs w:val="22"/>
-        </w:rPr>
-        <w:t>The information</w:t>
-      </w:r>
-      <w:r>
-        <w:rPr>
-          <w:rFonts w:asciiTheme="minorHAnsi" w:hAnsiTheme="minorHAnsi"/>
-          <w:sz w:val="22"/>
-          <w:szCs w:val="22"/>
-        </w:rPr>
-        <w:fldChar w:fldCharType="begin"/>
-      </w:r>
-      <w:r>
-        <w:rPr>
-          <w:rFonts w:asciiTheme="minorHAnsi" w:hAnsiTheme="minorHAnsi"/>
-          <w:sz w:val="22"/>
-          <w:szCs w:val="22"/>
-        </w:rPr>
-        <w:instrText xml:space="preserve"> XE "information" </w:instrText>
-      </w:r>
-      <w:r>
-        <w:rPr>
-          <w:rFonts w:asciiTheme="minorHAnsi" w:hAnsiTheme="minorHAnsi"/>
-          <w:sz w:val="22"/>
-          <w:szCs w:val="22"/>
-        </w:rPr>
-        <w:fldChar w:fldCharType="end"/>
-      </w:r>
-      <w:r>
-        <w:rPr>
-          <w:rFonts w:asciiTheme="minorHAnsi" w:hAnsiTheme="minorHAnsi"/>
-          <w:sz w:val="22"/>
-          <w:szCs w:val="22"/>
-        </w:rPr>
-        <w:t xml:space="preserve"> retrieval should be as fast as possible for customer</w:t>
-      </w:r>
-      <w:r>
-        <w:rPr>
-          <w:rFonts w:asciiTheme="minorHAnsi" w:hAnsiTheme="minorHAnsi"/>
-          <w:sz w:val="22"/>
-          <w:szCs w:val="22"/>
-        </w:rPr>
-        <w:fldChar w:fldCharType="begin"/>
-      </w:r>
-      <w:r>
-        <w:rPr>
-          <w:rFonts w:asciiTheme="minorHAnsi" w:hAnsiTheme="minorHAnsi"/>
-          <w:sz w:val="22"/>
-          <w:szCs w:val="22"/>
-        </w:rPr>
-        <w:instrText xml:space="preserve"> XE "</w:instrText>
-      </w:r>
-      <w:r>
-        <w:rPr>
-          <w:rFonts w:asciiTheme="minorHAnsi" w:hAnsiTheme="minorHAnsi"/>
-          <w:snapToGrid w:val="0"/>
-          <w:sz w:val="22"/>
-          <w:szCs w:val="22"/>
-          <w:lang w:eastAsia="tr-TR"/>
-        </w:rPr>
-        <w:instrText>customer</w:instrText>
-      </w:r>
-      <w:r>
-        <w:rPr>
-          <w:rFonts w:asciiTheme="minorHAnsi" w:hAnsiTheme="minorHAnsi"/>
-          <w:sz w:val="22"/>
-          <w:szCs w:val="22"/>
-        </w:rPr>
-        <w:instrText xml:space="preserve">" </w:instrText>
-      </w:r>
-      <w:r>
-        <w:rPr>
-          <w:rFonts w:asciiTheme="minorHAnsi" w:hAnsiTheme="minorHAnsi"/>
-          <w:sz w:val="22"/>
-          <w:szCs w:val="22"/>
-        </w:rPr>
-        <w:fldChar w:fldCharType="end"/>
-      </w:r>
-      <w:r>
-        <w:rPr>
-          <w:rFonts w:asciiTheme="minorHAnsi" w:hAnsiTheme="minorHAnsi"/>
-          <w:sz w:val="22"/>
-          <w:szCs w:val="22"/>
-        </w:rPr>
-        <w:t xml:space="preserve"> satisfaction.</w:t>
-      </w:r>
-      <w:bookmarkEnd w:id="40"/>
-      <w:r>
-        <w:rPr>
-          <w:rFonts w:asciiTheme="minorHAnsi" w:hAnsiTheme="minorHAnsi"/>
-          <w:sz w:val="22"/>
-          <w:szCs w:val="22"/>
-        </w:rPr>
-        <w:t xml:space="preserve"> </w:t>
-      </w:r>
-    </w:p>
-    <w:p>
-      <w:pPr>
-        <w:pStyle w:val="BodyText"/>
-        <w:rPr>
-          <w:rFonts w:asciiTheme="minorHAnsi" w:hAnsiTheme="minorHAnsi"/>
-          <w:sz w:val="22"/>
-          <w:szCs w:val="22"/>
-        </w:rPr>
-      </w:pPr>
-      <w:r>
-        <w:rPr>
-          <w:rFonts w:asciiTheme="minorHAnsi" w:hAnsiTheme="minorHAnsi"/>
-          <w:sz w:val="22"/>
-          <w:szCs w:val="22"/>
-        </w:rPr>
-        <w:t>To ensure this, the consumer should be able to download a page in 5 seconds with a 33.6 Kbps modem. The form submission should not take a long time to be processed, especially in the CRM</w:t>
-      </w:r>
-      <w:r>
-        <w:rPr>
-          <w:rFonts w:asciiTheme="minorHAnsi" w:hAnsiTheme="minorHAnsi"/>
-          <w:sz w:val="22"/>
-          <w:szCs w:val="22"/>
-        </w:rPr>
-        <w:fldChar w:fldCharType="begin"/>
-      </w:r>
-      <w:r>
-        <w:rPr>
-          <w:rFonts w:asciiTheme="minorHAnsi" w:hAnsiTheme="minorHAnsi"/>
-          <w:sz w:val="22"/>
-          <w:szCs w:val="22"/>
-        </w:rPr>
-        <w:instrText xml:space="preserve"> XE "</w:instrText>
-      </w:r>
-      <w:r>
-        <w:rPr>
-          <w:rFonts w:asciiTheme="minorHAnsi" w:hAnsiTheme="minorHAnsi"/>
-          <w:bCs/>
-          <w:sz w:val="22"/>
-          <w:szCs w:val="22"/>
-        </w:rPr>
-        <w:instrText>CRM</w:instrText>
-      </w:r>
-      <w:r>
-        <w:rPr>
-          <w:rFonts w:asciiTheme="minorHAnsi" w:hAnsiTheme="minorHAnsi"/>
-          <w:sz w:val="22"/>
-          <w:szCs w:val="22"/>
-        </w:rPr>
-        <w:instrText xml:space="preserve">" </w:instrText>
-      </w:r>
-      <w:r>
-        <w:rPr>
-          <w:rFonts w:asciiTheme="minorHAnsi" w:hAnsiTheme="minorHAnsi"/>
-          <w:sz w:val="22"/>
-          <w:szCs w:val="22"/>
-        </w:rPr>
-        <w:fldChar w:fldCharType="end"/>
-      </w:r>
-      <w:r>
-        <w:rPr>
-          <w:rFonts w:asciiTheme="minorHAnsi" w:hAnsiTheme="minorHAnsi"/>
-          <w:sz w:val="22"/>
-          <w:szCs w:val="22"/>
-        </w:rPr>
-        <w:t xml:space="preserve"> module</w:t>
-      </w:r>
-      <w:r>
-        <w:rPr>
-          <w:rFonts w:asciiTheme="minorHAnsi" w:hAnsiTheme="minorHAnsi"/>
-          <w:sz w:val="22"/>
-          <w:szCs w:val="22"/>
-        </w:rPr>
-        <w:fldChar w:fldCharType="begin"/>
-      </w:r>
-      <w:r>
-        <w:rPr>
-          <w:rFonts w:asciiTheme="minorHAnsi" w:hAnsiTheme="minorHAnsi"/>
-          <w:sz w:val="22"/>
-          <w:szCs w:val="22"/>
-        </w:rPr>
-        <w:instrText xml:space="preserve"> XE "</w:instrText>
-      </w:r>
-      <w:r>
-        <w:rPr>
-          <w:rFonts w:asciiTheme="minorHAnsi" w:hAnsiTheme="minorHAnsi"/>
-          <w:bCs/>
-          <w:sz w:val="22"/>
-          <w:szCs w:val="22"/>
-        </w:rPr>
-        <w:instrText>module</w:instrText>
-      </w:r>
-      <w:r>
-        <w:rPr>
-          <w:rFonts w:asciiTheme="minorHAnsi" w:hAnsiTheme="minorHAnsi"/>
-          <w:sz w:val="22"/>
-          <w:szCs w:val="22"/>
-        </w:rPr>
-        <w:instrText xml:space="preserve">" </w:instrText>
-      </w:r>
-      <w:r>
-        <w:rPr>
-          <w:rFonts w:asciiTheme="minorHAnsi" w:hAnsiTheme="minorHAnsi"/>
-          <w:sz w:val="22"/>
-          <w:szCs w:val="22"/>
-        </w:rPr>
-        <w:fldChar w:fldCharType="end"/>
-      </w:r>
-      <w:r>
-        <w:rPr>
-          <w:rFonts w:asciiTheme="minorHAnsi" w:hAnsiTheme="minorHAnsi"/>
-          <w:sz w:val="22"/>
-          <w:szCs w:val="22"/>
-        </w:rPr>
-        <w:t xml:space="preserve"> case, in which form applications play a major role.</w:t>
-      </w:r>
-    </w:p>
-    <w:p>
-      <w:pPr>
-        <w:pStyle w:val="Heading3"/>
-        <w:rPr>
-          <w:rFonts w:asciiTheme="minorHAnsi" w:hAnsiTheme="minorHAnsi"/>
-          <w:sz w:val="22"/>
-          <w:szCs w:val="22"/>
-        </w:rPr>
-      </w:pPr>
-      <w:bookmarkStart w:id="41" w:name="_Toc39430835"/>
-      <w:r>
-        <w:rPr>
-          <w:rFonts w:asciiTheme="minorHAnsi" w:hAnsiTheme="minorHAnsi"/>
-          <w:sz w:val="22"/>
-          <w:szCs w:val="22"/>
-        </w:rPr>
-        <w:t>The server</w:t>
-      </w:r>
-      <w:r>
-        <w:rPr>
-          <w:rFonts w:asciiTheme="minorHAnsi" w:hAnsiTheme="minorHAnsi"/>
-          <w:sz w:val="22"/>
-          <w:szCs w:val="22"/>
-        </w:rPr>
-        <w:fldChar w:fldCharType="begin"/>
-      </w:r>
-      <w:r>
-        <w:rPr>
-          <w:rFonts w:asciiTheme="minorHAnsi" w:hAnsiTheme="minorHAnsi"/>
-          <w:sz w:val="22"/>
-          <w:szCs w:val="22"/>
-        </w:rPr>
-        <w:instrText xml:space="preserve"> XE "server" </w:instrText>
-      </w:r>
-      <w:r>
-        <w:rPr>
-          <w:rFonts w:asciiTheme="minorHAnsi" w:hAnsiTheme="minorHAnsi"/>
-          <w:sz w:val="22"/>
-          <w:szCs w:val="22"/>
-        </w:rPr>
-        <w:fldChar w:fldCharType="end"/>
-      </w:r>
-      <w:r>
-        <w:rPr>
-          <w:rFonts w:asciiTheme="minorHAnsi" w:hAnsiTheme="minorHAnsi"/>
-          <w:sz w:val="22"/>
-          <w:szCs w:val="22"/>
-        </w:rPr>
-        <w:t xml:space="preserve"> should be able to serve 25 percent of registered customers</w:t>
-      </w:r>
-      <w:bookmarkEnd w:id="41"/>
-      <w:r>
-        <w:rPr>
-          <w:rFonts w:asciiTheme="minorHAnsi" w:hAnsiTheme="minorHAnsi"/>
-          <w:sz w:val="22"/>
-          <w:szCs w:val="22"/>
-        </w:rPr>
-        <w:t xml:space="preserve"> </w:t>
-      </w:r>
-    </w:p>
-    <w:p>
-      <w:pPr>
-        <w:pStyle w:val="BodyText"/>
-        <w:rPr>
-          <w:rFonts w:asciiTheme="minorHAnsi" w:hAnsiTheme="minorHAnsi"/>
-          <w:sz w:val="22"/>
-          <w:szCs w:val="22"/>
-        </w:rPr>
-      </w:pPr>
-      <w:r>
-        <w:rPr>
-          <w:rFonts w:asciiTheme="minorHAnsi" w:hAnsiTheme="minorHAnsi"/>
-          <w:sz w:val="22"/>
-          <w:szCs w:val="22"/>
-        </w:rPr>
-        <w:t>The server</w:t>
-      </w:r>
-      <w:r>
-        <w:rPr>
-          <w:rFonts w:asciiTheme="minorHAnsi" w:hAnsiTheme="minorHAnsi"/>
-          <w:sz w:val="22"/>
-          <w:szCs w:val="22"/>
-        </w:rPr>
-        <w:fldChar w:fldCharType="begin"/>
-      </w:r>
-      <w:r>
-        <w:rPr>
-          <w:rFonts w:asciiTheme="minorHAnsi" w:hAnsiTheme="minorHAnsi"/>
-          <w:sz w:val="22"/>
-          <w:szCs w:val="22"/>
-        </w:rPr>
-        <w:instrText xml:space="preserve"> XE "server" </w:instrText>
-      </w:r>
-      <w:r>
-        <w:rPr>
-          <w:rFonts w:asciiTheme="minorHAnsi" w:hAnsiTheme="minorHAnsi"/>
-          <w:sz w:val="22"/>
-          <w:szCs w:val="22"/>
-        </w:rPr>
-        <w:fldChar w:fldCharType="end"/>
-      </w:r>
-      <w:r>
-        <w:rPr>
-          <w:rFonts w:asciiTheme="minorHAnsi" w:hAnsiTheme="minorHAnsi"/>
-          <w:sz w:val="22"/>
-          <w:szCs w:val="22"/>
-        </w:rPr>
-        <w:t xml:space="preserve"> should be able to serve 25 percent of registered customers simultaneously, which may be about several thousand for a medium scaled electronic enterprise. </w:t>
-      </w:r>
-    </w:p>
-    <w:p>
-      <w:pPr>
-        <w:pStyle w:val="Heading3"/>
-        <w:rPr>
-          <w:rFonts w:asciiTheme="minorHAnsi" w:hAnsiTheme="minorHAnsi"/>
-          <w:sz w:val="22"/>
-          <w:szCs w:val="22"/>
-        </w:rPr>
-      </w:pPr>
-      <w:bookmarkStart w:id="42" w:name="_Toc39430836"/>
-      <w:r>
-        <w:rPr>
-          <w:rFonts w:asciiTheme="minorHAnsi" w:hAnsiTheme="minorHAnsi"/>
-          <w:sz w:val="22"/>
-          <w:szCs w:val="22"/>
-        </w:rPr>
-        <w:t>Separation of connection handling and data</w:t>
-      </w:r>
-      <w:r>
-        <w:rPr>
-          <w:rFonts w:asciiTheme="minorHAnsi" w:hAnsiTheme="minorHAnsi"/>
-          <w:sz w:val="22"/>
-          <w:szCs w:val="22"/>
-        </w:rPr>
-        <w:fldChar w:fldCharType="begin"/>
-      </w:r>
-      <w:r>
-        <w:rPr>
-          <w:rFonts w:asciiTheme="minorHAnsi" w:hAnsiTheme="minorHAnsi"/>
-          <w:sz w:val="22"/>
-          <w:szCs w:val="22"/>
-        </w:rPr>
-        <w:instrText xml:space="preserve"> XE "data" </w:instrText>
-      </w:r>
-      <w:r>
-        <w:rPr>
-          <w:rFonts w:asciiTheme="minorHAnsi" w:hAnsiTheme="minorHAnsi"/>
-          <w:sz w:val="22"/>
-          <w:szCs w:val="22"/>
-        </w:rPr>
-        <w:fldChar w:fldCharType="end"/>
-      </w:r>
-      <w:r>
-        <w:rPr>
-          <w:rFonts w:asciiTheme="minorHAnsi" w:hAnsiTheme="minorHAnsi"/>
-          <w:sz w:val="22"/>
-          <w:szCs w:val="22"/>
-        </w:rPr>
-        <w:t xml:space="preserve"> processing</w:t>
-      </w:r>
-      <w:bookmarkEnd w:id="42"/>
-    </w:p>
-    <w:p>
-      <w:pPr>
-        <w:pStyle w:val="BodyText"/>
-        <w:rPr>
-          <w:rFonts w:asciiTheme="minorHAnsi" w:hAnsiTheme="minorHAnsi"/>
-          <w:sz w:val="22"/>
-          <w:szCs w:val="22"/>
-        </w:rPr>
-      </w:pPr>
-      <w:r>
-        <w:rPr>
-          <w:rFonts w:asciiTheme="minorHAnsi" w:hAnsiTheme="minorHAnsi"/>
-          <w:sz w:val="22"/>
-          <w:szCs w:val="22"/>
-        </w:rPr>
-        <w:t>Separation of connection handling and data</w:t>
-      </w:r>
-      <w:r>
-        <w:rPr>
-          <w:rFonts w:asciiTheme="minorHAnsi" w:hAnsiTheme="minorHAnsi"/>
-          <w:sz w:val="22"/>
-          <w:szCs w:val="22"/>
-        </w:rPr>
-        <w:fldChar w:fldCharType="begin"/>
-      </w:r>
-      <w:r>
-        <w:rPr>
-          <w:rFonts w:asciiTheme="minorHAnsi" w:hAnsiTheme="minorHAnsi"/>
-          <w:sz w:val="22"/>
-          <w:szCs w:val="22"/>
-        </w:rPr>
-        <w:instrText xml:space="preserve"> XE "data" </w:instrText>
-      </w:r>
-      <w:r>
-        <w:rPr>
-          <w:rFonts w:asciiTheme="minorHAnsi" w:hAnsiTheme="minorHAnsi"/>
-          <w:sz w:val="22"/>
-          <w:szCs w:val="22"/>
-        </w:rPr>
-        <w:fldChar w:fldCharType="end"/>
-      </w:r>
-      <w:r>
-        <w:rPr>
-          <w:rFonts w:asciiTheme="minorHAnsi" w:hAnsiTheme="minorHAnsi"/>
-          <w:sz w:val="22"/>
-          <w:szCs w:val="22"/>
-        </w:rPr>
-        <w:t xml:space="preserve"> processing would definitely improve the overall system</w:t>
-      </w:r>
-      <w:r>
-        <w:rPr>
-          <w:rFonts w:asciiTheme="minorHAnsi" w:hAnsiTheme="minorHAnsi"/>
-          <w:sz w:val="22"/>
-          <w:szCs w:val="22"/>
-        </w:rPr>
-        <w:fldChar w:fldCharType="begin"/>
-      </w:r>
-      <w:r>
-        <w:rPr>
-          <w:rFonts w:asciiTheme="minorHAnsi" w:hAnsiTheme="minorHAnsi"/>
-          <w:sz w:val="22"/>
-          <w:szCs w:val="22"/>
-        </w:rPr>
-        <w:instrText xml:space="preserve"> XE "system" </w:instrText>
-      </w:r>
-      <w:r>
-        <w:rPr>
-          <w:rFonts w:asciiTheme="minorHAnsi" w:hAnsiTheme="minorHAnsi"/>
-          <w:sz w:val="22"/>
-          <w:szCs w:val="22"/>
-        </w:rPr>
-        <w:fldChar w:fldCharType="end"/>
-      </w:r>
-      <w:r>
-        <w:rPr>
-          <w:rFonts w:asciiTheme="minorHAnsi" w:hAnsiTheme="minorHAnsi"/>
-          <w:sz w:val="22"/>
-          <w:szCs w:val="22"/>
-        </w:rPr>
-        <w:t xml:space="preserve"> performance as well as cost incurred.</w:t>
-      </w:r>
-    </w:p>
-    <w:p>
-      <w:pPr>
-        <w:pStyle w:val="Heading3"/>
-        <w:rPr>
-          <w:rFonts w:asciiTheme="minorHAnsi" w:hAnsiTheme="minorHAnsi"/>
-          <w:sz w:val="22"/>
-          <w:szCs w:val="22"/>
-        </w:rPr>
-      </w:pPr>
-      <w:bookmarkStart w:id="43" w:name="_Toc39430837"/>
-      <w:r>
-        <w:rPr>
-          <w:rFonts w:asciiTheme="minorHAnsi" w:hAnsiTheme="minorHAnsi"/>
-          <w:sz w:val="22"/>
-          <w:szCs w:val="22"/>
-        </w:rPr>
-        <w:t>Software</w:t>
-      </w:r>
-      <w:r>
-        <w:rPr>
-          <w:rFonts w:asciiTheme="minorHAnsi" w:hAnsiTheme="minorHAnsi"/>
-          <w:sz w:val="22"/>
-          <w:szCs w:val="22"/>
-        </w:rPr>
-        <w:fldChar w:fldCharType="begin"/>
-      </w:r>
-      <w:r>
-        <w:rPr>
-          <w:rFonts w:asciiTheme="minorHAnsi" w:hAnsiTheme="minorHAnsi"/>
-          <w:sz w:val="22"/>
-          <w:szCs w:val="22"/>
-        </w:rPr>
-        <w:instrText xml:space="preserve"> XE "software" </w:instrText>
-      </w:r>
-      <w:r>
-        <w:rPr>
-          <w:rFonts w:asciiTheme="minorHAnsi" w:hAnsiTheme="minorHAnsi"/>
-          <w:sz w:val="22"/>
-          <w:szCs w:val="22"/>
-        </w:rPr>
-        <w:fldChar w:fldCharType="end"/>
-      </w:r>
-      <w:r>
-        <w:rPr>
-          <w:rFonts w:asciiTheme="minorHAnsi" w:hAnsiTheme="minorHAnsi"/>
-          <w:sz w:val="22"/>
-          <w:szCs w:val="22"/>
-        </w:rPr>
-        <w:t xml:space="preserve"> runs on an online platform</w:t>
-      </w:r>
-      <w:bookmarkEnd w:id="43"/>
-    </w:p>
-    <w:p>
-      <w:pPr>
-        <w:pStyle w:val="BodyText"/>
-        <w:rPr>
-          <w:rFonts w:asciiTheme="minorHAnsi" w:hAnsiTheme="minorHAnsi"/>
-          <w:sz w:val="22"/>
-          <w:szCs w:val="22"/>
-        </w:rPr>
-      </w:pPr>
-      <w:r>
-        <w:rPr>
-          <w:rFonts w:asciiTheme="minorHAnsi" w:hAnsiTheme="minorHAnsi"/>
-          <w:sz w:val="22"/>
-          <w:szCs w:val="22"/>
-        </w:rPr>
-        <w:t>Slow data retrieval because of poor programming must be absolutely discarded since the software</w:t>
-      </w:r>
-      <w:r>
-        <w:rPr>
-          <w:rFonts w:asciiTheme="minorHAnsi" w:hAnsiTheme="minorHAnsi"/>
-          <w:sz w:val="22"/>
-          <w:szCs w:val="22"/>
-        </w:rPr>
-        <w:fldChar w:fldCharType="begin"/>
-      </w:r>
-      <w:r>
-        <w:rPr>
-          <w:rFonts w:asciiTheme="minorHAnsi" w:hAnsiTheme="minorHAnsi"/>
-          <w:sz w:val="22"/>
-          <w:szCs w:val="22"/>
-        </w:rPr>
-        <w:instrText xml:space="preserve"> XE "software" </w:instrText>
-      </w:r>
-      <w:r>
-        <w:rPr>
-          <w:rFonts w:asciiTheme="minorHAnsi" w:hAnsiTheme="minorHAnsi"/>
-          <w:sz w:val="22"/>
-          <w:szCs w:val="22"/>
-        </w:rPr>
-        <w:fldChar w:fldCharType="end"/>
-      </w:r>
-      <w:r>
-        <w:rPr>
-          <w:rFonts w:asciiTheme="minorHAnsi" w:hAnsiTheme="minorHAnsi"/>
-          <w:sz w:val="22"/>
-          <w:szCs w:val="22"/>
-        </w:rPr>
-        <w:t xml:space="preserve"> runs on an online platform. </w:t>
-      </w:r>
-    </w:p>
-    <w:p>
-      <w:pPr>
-        <w:pStyle w:val="Heading3"/>
-        <w:rPr>
-          <w:rFonts w:asciiTheme="minorHAnsi" w:hAnsiTheme="minorHAnsi"/>
-          <w:sz w:val="22"/>
-          <w:szCs w:val="22"/>
-        </w:rPr>
-      </w:pPr>
-      <w:bookmarkStart w:id="44" w:name="_Toc39430838"/>
-      <w:r>
-        <w:rPr>
-          <w:rFonts w:asciiTheme="minorHAnsi" w:hAnsiTheme="minorHAnsi"/>
-          <w:sz w:val="22"/>
-          <w:szCs w:val="22"/>
-        </w:rPr>
-        <w:t>Minimize the data transfer time</w:t>
-      </w:r>
-      <w:bookmarkEnd w:id="44"/>
-      <w:r>
-        <w:rPr>
-          <w:rFonts w:asciiTheme="minorHAnsi" w:hAnsiTheme="minorHAnsi"/>
-          <w:sz w:val="22"/>
-          <w:szCs w:val="22"/>
-        </w:rPr>
-        <w:t xml:space="preserve"> </w:t>
-      </w:r>
-    </w:p>
-    <w:p>
-      <w:pPr>
-        <w:pStyle w:val="BodyText"/>
-        <w:rPr>
-          <w:rFonts w:asciiTheme="minorHAnsi" w:hAnsiTheme="minorHAnsi"/>
-          <w:sz w:val="22"/>
-          <w:szCs w:val="22"/>
-        </w:rPr>
-      </w:pPr>
-      <w:r>
-        <w:rPr>
-          <w:rFonts w:asciiTheme="minorHAnsi" w:hAnsiTheme="minorHAnsi"/>
-          <w:sz w:val="22"/>
-          <w:szCs w:val="22"/>
-        </w:rPr>
-        <w:t>The size of data sent to the user</w:t>
-      </w:r>
-      <w:r>
-        <w:rPr>
-          <w:rFonts w:asciiTheme="minorHAnsi" w:hAnsiTheme="minorHAnsi"/>
-          <w:sz w:val="22"/>
-          <w:szCs w:val="22"/>
-        </w:rPr>
-        <w:fldChar w:fldCharType="begin"/>
-      </w:r>
-      <w:r>
-        <w:rPr>
-          <w:rFonts w:asciiTheme="minorHAnsi" w:hAnsiTheme="minorHAnsi"/>
-          <w:sz w:val="22"/>
-          <w:szCs w:val="22"/>
-        </w:rPr>
-        <w:instrText xml:space="preserve"> XE "user" </w:instrText>
-      </w:r>
-      <w:r>
-        <w:rPr>
-          <w:rFonts w:asciiTheme="minorHAnsi" w:hAnsiTheme="minorHAnsi"/>
-          <w:sz w:val="22"/>
-          <w:szCs w:val="22"/>
-        </w:rPr>
-        <w:fldChar w:fldCharType="end"/>
-      </w:r>
-      <w:r>
-        <w:rPr>
-          <w:rFonts w:asciiTheme="minorHAnsi" w:hAnsiTheme="minorHAnsi"/>
-          <w:sz w:val="22"/>
-          <w:szCs w:val="22"/>
-        </w:rPr>
-        <w:t xml:space="preserve"> can be limited to an upper bound, especially for the multimedia files, to minimize the data transfer time.</w:t>
-      </w:r>
-    </w:p>
-    <w:p>
-      <w:pPr>
-        <w:pStyle w:val="Heading3"/>
-        <w:rPr>
-          <w:rFonts w:asciiTheme="minorHAnsi" w:hAnsiTheme="minorHAnsi"/>
-          <w:sz w:val="22"/>
-          <w:szCs w:val="22"/>
-        </w:rPr>
-      </w:pPr>
-      <w:bookmarkStart w:id="45" w:name="_Toc39430839"/>
-      <w:r>
-        <w:rPr>
-          <w:rFonts w:asciiTheme="minorHAnsi" w:hAnsiTheme="minorHAnsi"/>
-          <w:sz w:val="22"/>
-          <w:szCs w:val="22"/>
-        </w:rPr>
-        <w:t>Size of the secondary storage</w:t>
-      </w:r>
-      <w:bookmarkEnd w:id="45"/>
-      <w:r>
-        <w:rPr>
-          <w:rFonts w:asciiTheme="minorHAnsi" w:hAnsiTheme="minorHAnsi"/>
-          <w:sz w:val="22"/>
-          <w:szCs w:val="22"/>
-        </w:rPr>
-        <w:t xml:space="preserve"> </w:t>
-      </w:r>
-    </w:p>
-    <w:p>
-      <w:pPr>
-        <w:pStyle w:val="BodyText"/>
-        <w:rPr>
-          <w:rFonts w:asciiTheme="minorHAnsi" w:hAnsiTheme="minorHAnsi"/>
-          <w:sz w:val="22"/>
-          <w:szCs w:val="22"/>
-        </w:rPr>
-      </w:pPr>
-      <w:r>
-        <w:rPr>
-          <w:rFonts w:asciiTheme="minorHAnsi" w:hAnsiTheme="minorHAnsi"/>
-          <w:sz w:val="22"/>
-          <w:szCs w:val="22"/>
-        </w:rPr>
-        <w:t>The larger the primary memory, the faster the applications would run. Moreover the size of the secondary storage should be sufficient for data</w:t>
-      </w:r>
-      <w:r>
-        <w:rPr>
-          <w:rFonts w:asciiTheme="minorHAnsi" w:hAnsiTheme="minorHAnsi"/>
-          <w:sz w:val="22"/>
-          <w:szCs w:val="22"/>
-        </w:rPr>
-        <w:fldChar w:fldCharType="begin"/>
-      </w:r>
-      <w:r>
-        <w:rPr>
-          <w:rFonts w:asciiTheme="minorHAnsi" w:hAnsiTheme="minorHAnsi"/>
-          <w:sz w:val="22"/>
-          <w:szCs w:val="22"/>
-        </w:rPr>
-        <w:instrText xml:space="preserve"> XE "data" </w:instrText>
-      </w:r>
-      <w:r>
-        <w:rPr>
-          <w:rFonts w:asciiTheme="minorHAnsi" w:hAnsiTheme="minorHAnsi"/>
-          <w:sz w:val="22"/>
-          <w:szCs w:val="22"/>
-        </w:rPr>
-        <w:fldChar w:fldCharType="end"/>
-      </w:r>
-      <w:r>
-        <w:rPr>
-          <w:rFonts w:asciiTheme="minorHAnsi" w:hAnsiTheme="minorHAnsi"/>
-          <w:sz w:val="22"/>
-          <w:szCs w:val="22"/>
-        </w:rPr>
-        <w:t xml:space="preserve"> swapping, recovery and backup procedures.</w:t>
-      </w:r>
-      <w:r>
-        <w:rPr>
-          <w:rFonts w:asciiTheme="minorHAnsi" w:hAnsiTheme="minorHAnsi"/>
-          <w:sz w:val="22"/>
-          <w:szCs w:val="22"/>
-        </w:rPr>
-        <w:tab/>
-      </w:r>
-    </w:p>
-    <w:p>
-      <w:pPr>
-        <w:pStyle w:val="Heading2"/>
-        <w:rPr>
-          <w:rFonts w:asciiTheme="minorHAnsi" w:hAnsiTheme="minorHAnsi"/>
-          <w:sz w:val="22"/>
-          <w:szCs w:val="22"/>
-        </w:rPr>
-      </w:pPr>
-      <w:bookmarkStart w:id="46" w:name="_Toc39430840"/>
-      <w:r>
-        <w:rPr>
-          <w:rFonts w:asciiTheme="minorHAnsi" w:hAnsiTheme="minorHAnsi"/>
-          <w:sz w:val="22"/>
-          <w:szCs w:val="22"/>
-        </w:rPr>
-        <w:t>Supportability</w:t>
-      </w:r>
-      <w:bookmarkEnd w:id="46"/>
-    </w:p>
-    <w:p>
-      <w:pPr>
-        <w:pStyle w:val="Heading3"/>
-        <w:rPr>
-          <w:rFonts w:asciiTheme="minorHAnsi" w:hAnsiTheme="minorHAnsi"/>
-          <w:sz w:val="22"/>
-          <w:szCs w:val="22"/>
-        </w:rPr>
-      </w:pPr>
-      <w:bookmarkStart w:id="47" w:name="_Toc39430841"/>
-      <w:r>
-        <w:rPr>
-          <w:rFonts w:asciiTheme="minorHAnsi" w:hAnsiTheme="minorHAnsi"/>
-          <w:sz w:val="22"/>
-          <w:szCs w:val="22"/>
-        </w:rPr>
-        <w:t>Compatible with Operating Systems</w:t>
-      </w:r>
-      <w:bookmarkEnd w:id="47"/>
-    </w:p>
-    <w:p>
-      <w:pPr>
-        <w:pStyle w:val="BodyText"/>
-        <w:numPr>
-          <w:ilvl w:val="0"/>
-          <w:numId w:val="4"/>
-        </w:numPr>
-        <w:rPr>
-          <w:rFonts w:asciiTheme="minorHAnsi" w:hAnsiTheme="minorHAnsi" w:cs="Arial"/>
-          <w:sz w:val="22"/>
-          <w:szCs w:val="22"/>
-        </w:rPr>
-      </w:pPr>
-      <w:r>
-        <w:rPr>
-          <w:rFonts w:asciiTheme="minorHAnsi" w:hAnsiTheme="minorHAnsi" w:cs="Arial"/>
-          <w:sz w:val="22"/>
-          <w:szCs w:val="22"/>
-        </w:rPr>
-        <w:t>Windows</w:t>
-      </w:r>
-    </w:p>
-    <w:p>
-      <w:pPr>
-        <w:pStyle w:val="BodyText"/>
-        <w:numPr>
-          <w:ilvl w:val="0"/>
-          <w:numId w:val="4"/>
-        </w:numPr>
-        <w:rPr>
-          <w:rFonts w:asciiTheme="minorHAnsi" w:hAnsiTheme="minorHAnsi" w:cs="Arial"/>
-          <w:sz w:val="22"/>
-          <w:szCs w:val="22"/>
-        </w:rPr>
-      </w:pPr>
-      <w:r>
-        <w:rPr>
-          <w:rFonts w:asciiTheme="minorHAnsi" w:hAnsiTheme="minorHAnsi" w:cs="Arial"/>
-          <w:sz w:val="22"/>
-          <w:szCs w:val="22"/>
-        </w:rPr>
-        <w:t>Linux</w:t>
-      </w:r>
-    </w:p>
-    <w:p>
-      <w:pPr>
-        <w:pStyle w:val="BodyText"/>
-        <w:numPr>
-          <w:ilvl w:val="0"/>
-          <w:numId w:val="4"/>
-        </w:numPr>
-        <w:rPr>
-          <w:rFonts w:asciiTheme="minorHAnsi" w:hAnsiTheme="minorHAnsi" w:cs="Arial"/>
-          <w:sz w:val="22"/>
-          <w:szCs w:val="22"/>
-        </w:rPr>
-      </w:pPr>
-      <w:r>
-        <w:rPr>
-          <w:rFonts w:asciiTheme="minorHAnsi" w:hAnsiTheme="minorHAnsi" w:cs="Arial"/>
-          <w:sz w:val="22"/>
-          <w:szCs w:val="22"/>
-        </w:rPr>
-        <w:t>Sun Solaris</w:t>
-      </w:r>
-    </w:p>
-    <w:p>
-      <w:pPr>
-        <w:pStyle w:val="Heading3"/>
-        <w:rPr>
-          <w:rFonts w:asciiTheme="minorHAnsi" w:hAnsiTheme="minorHAnsi"/>
-          <w:sz w:val="22"/>
-          <w:szCs w:val="22"/>
-        </w:rPr>
-      </w:pPr>
-      <w:bookmarkStart w:id="48" w:name="_Toc39430845"/>
-      <w:r>
-        <w:rPr>
-          <w:rFonts w:asciiTheme="minorHAnsi" w:hAnsiTheme="minorHAnsi"/>
-          <w:sz w:val="22"/>
-          <w:szCs w:val="22"/>
-        </w:rPr>
-        <w:t xml:space="preserve">Compatible with </w:t>
-      </w:r>
-      <w:bookmarkEnd w:id="48"/>
-      <w:r>
-        <w:rPr>
-          <w:rFonts w:asciiTheme="minorHAnsi" w:hAnsiTheme="minorHAnsi"/>
-          <w:sz w:val="22"/>
-          <w:szCs w:val="22"/>
-        </w:rPr>
-        <w:t>Browsers</w:t>
-      </w:r>
-    </w:p>
-    <w:p>
-      <w:pPr>
-        <w:pStyle w:val="BodyText"/>
-        <w:numPr>
-          <w:ilvl w:val="0"/>
-          <w:numId w:val="8"/>
-        </w:numPr>
-        <w:rPr>
-          <w:rFonts w:asciiTheme="minorHAnsi" w:hAnsiTheme="minorHAnsi" w:cs="Arial"/>
-          <w:sz w:val="22"/>
-          <w:szCs w:val="22"/>
-        </w:rPr>
-      </w:pPr>
-      <w:r>
-        <w:rPr>
-          <w:rFonts w:asciiTheme="minorHAnsi" w:hAnsiTheme="minorHAnsi" w:cs="Arial"/>
-          <w:sz w:val="22"/>
-          <w:szCs w:val="22"/>
-        </w:rPr>
-        <w:t>Microsoft Internet Explorer</w:t>
-      </w:r>
-    </w:p>
-    <w:p>
-      <w:pPr>
-        <w:pStyle w:val="BodyText"/>
-        <w:numPr>
-          <w:ilvl w:val="0"/>
-          <w:numId w:val="8"/>
-        </w:numPr>
-        <w:rPr>
-          <w:rFonts w:asciiTheme="minorHAnsi" w:hAnsiTheme="minorHAnsi"/>
-          <w:sz w:val="22"/>
-          <w:szCs w:val="22"/>
-        </w:rPr>
-      </w:pPr>
-      <w:r>
-        <w:rPr>
-          <w:rFonts w:asciiTheme="minorHAnsi" w:hAnsiTheme="minorHAnsi" w:cs="Arial"/>
-          <w:sz w:val="22"/>
-          <w:szCs w:val="22"/>
-        </w:rPr>
-        <w:t xml:space="preserve">Mozilla Firefox </w:t>
-      </w:r>
-    </w:p>
-    <w:p>
-      <w:pPr>
-        <w:pStyle w:val="BodyText"/>
-        <w:numPr>
-          <w:ilvl w:val="0"/>
-          <w:numId w:val="8"/>
-        </w:numPr>
-        <w:rPr>
-          <w:rFonts w:asciiTheme="minorHAnsi" w:hAnsiTheme="minorHAnsi"/>
-          <w:sz w:val="22"/>
-          <w:szCs w:val="22"/>
-        </w:rPr>
-      </w:pPr>
-      <w:r>
-        <w:rPr>
-          <w:rFonts w:asciiTheme="minorHAnsi" w:hAnsiTheme="minorHAnsi"/>
-          <w:sz w:val="22"/>
-          <w:szCs w:val="22"/>
-        </w:rPr>
-        <w:lastRenderedPageBreak/>
-        <w:t>Google Chrome</w:t>
-      </w:r>
-    </w:p>
-    <w:p>
-      <w:pPr>
-        <w:pStyle w:val="BodyText"/>
-        <w:numPr>
-          <w:ilvl w:val="0"/>
-          <w:numId w:val="8"/>
-        </w:numPr>
-        <w:rPr>
-          <w:rFonts w:asciiTheme="minorHAnsi" w:hAnsiTheme="minorHAnsi"/>
-          <w:sz w:val="22"/>
-          <w:szCs w:val="22"/>
-        </w:rPr>
-      </w:pPr>
-      <w:r>
-        <w:rPr>
-          <w:rFonts w:asciiTheme="minorHAnsi" w:hAnsiTheme="minorHAnsi"/>
-          <w:sz w:val="22"/>
-          <w:szCs w:val="22"/>
-        </w:rPr>
-        <w:t>Opera</w:t>
-      </w:r>
-    </w:p>
-    <w:p>
-      <w:pPr>
-        <w:pStyle w:val="BodyText"/>
-        <w:numPr>
-          <w:ilvl w:val="0"/>
-          <w:numId w:val="8"/>
-        </w:numPr>
-        <w:rPr>
-          <w:rFonts w:asciiTheme="minorHAnsi" w:hAnsiTheme="minorHAnsi"/>
-          <w:sz w:val="22"/>
-          <w:szCs w:val="22"/>
-        </w:rPr>
-      </w:pPr>
-      <w:r>
-        <w:rPr>
-          <w:rFonts w:asciiTheme="minorHAnsi" w:hAnsiTheme="minorHAnsi"/>
-          <w:sz w:val="22"/>
-          <w:szCs w:val="22"/>
-        </w:rPr>
-        <w:t>Safari</w:t>
-      </w:r>
-    </w:p>
-    <w:p>
-      <w:pPr>
-        <w:pStyle w:val="Heading2"/>
-        <w:rPr>
-          <w:rFonts w:asciiTheme="minorHAnsi" w:hAnsiTheme="minorHAnsi"/>
-          <w:sz w:val="22"/>
-          <w:szCs w:val="22"/>
-        </w:rPr>
-      </w:pPr>
-      <w:bookmarkStart w:id="49" w:name="_Toc39430847"/>
-      <w:r>
-        <w:rPr>
-          <w:rFonts w:asciiTheme="minorHAnsi" w:hAnsiTheme="minorHAnsi"/>
-          <w:sz w:val="22"/>
-          <w:szCs w:val="22"/>
-        </w:rPr>
-        <w:t>On-line User Documentation and Help System Requirements</w:t>
-      </w:r>
-      <w:bookmarkEnd w:id="49"/>
-    </w:p>
-    <w:p>
-      <w:pPr>
-        <w:pStyle w:val="Heading3"/>
-        <w:rPr>
-          <w:rFonts w:asciiTheme="minorHAnsi" w:hAnsiTheme="minorHAnsi"/>
-          <w:sz w:val="22"/>
-          <w:szCs w:val="22"/>
-        </w:rPr>
-      </w:pPr>
-      <w:bookmarkStart w:id="50" w:name="_Toc39430848"/>
-      <w:bookmarkStart w:id="51" w:name="_Toc38737443"/>
-      <w:bookmarkStart w:id="52" w:name="_Toc27675471"/>
-      <w:r>
-        <w:rPr>
-          <w:rFonts w:asciiTheme="minorHAnsi" w:hAnsiTheme="minorHAnsi"/>
-          <w:sz w:val="22"/>
-          <w:szCs w:val="22"/>
-        </w:rPr>
-        <w:t>User Manual</w:t>
-      </w:r>
-      <w:bookmarkEnd w:id="50"/>
-      <w:bookmarkEnd w:id="51"/>
-      <w:bookmarkEnd w:id="52"/>
-    </w:p>
-    <w:p>
-      <w:pPr>
-        <w:pStyle w:val="BodyText"/>
-        <w:rPr>
-          <w:rFonts w:asciiTheme="minorHAnsi" w:hAnsiTheme="minorHAnsi"/>
-          <w:sz w:val="22"/>
-          <w:szCs w:val="22"/>
-        </w:rPr>
-      </w:pPr>
-      <w:r>
-        <w:rPr>
-          <w:rFonts w:asciiTheme="minorHAnsi" w:hAnsiTheme="minorHAnsi"/>
-          <w:sz w:val="22"/>
-          <w:szCs w:val="22"/>
-        </w:rPr>
-        <w:t>User manuals:  will be self-explanatory guide to installation and troubleshooting of CRM. It will allow users to install system using 3 major installation options, namely:</w:t>
-      </w:r>
-    </w:p>
-    <w:p>
-      <w:pPr>
-        <w:pStyle w:val="BodyText"/>
-        <w:rPr>
-          <w:rFonts w:asciiTheme="minorHAnsi" w:hAnsiTheme="minorHAnsi"/>
-          <w:sz w:val="22"/>
-          <w:szCs w:val="22"/>
-        </w:rPr>
-      </w:pPr>
-      <w:r>
-        <w:rPr>
-          <w:rFonts w:asciiTheme="minorHAnsi" w:hAnsiTheme="minorHAnsi"/>
-          <w:sz w:val="22"/>
-          <w:szCs w:val="22"/>
-        </w:rPr>
-        <w:t>Minimal-Meeting the need of users with limited resources or resource constraint product installation requirements.</w:t>
-      </w:r>
-    </w:p>
-    <w:p>
-      <w:pPr>
-        <w:pStyle w:val="BodyText"/>
-        <w:rPr>
-          <w:rFonts w:asciiTheme="minorHAnsi" w:hAnsiTheme="minorHAnsi"/>
-          <w:sz w:val="22"/>
-          <w:szCs w:val="22"/>
-        </w:rPr>
-      </w:pPr>
-      <w:r>
-        <w:rPr>
-          <w:rFonts w:asciiTheme="minorHAnsi" w:hAnsiTheme="minorHAnsi"/>
-          <w:sz w:val="22"/>
-          <w:szCs w:val="22"/>
-        </w:rPr>
-        <w:t>Typical: For standard installations</w:t>
-      </w:r>
-    </w:p>
-    <w:p>
-      <w:pPr>
-        <w:pStyle w:val="BodyText"/>
-        <w:rPr>
-          <w:rFonts w:asciiTheme="minorHAnsi" w:hAnsiTheme="minorHAnsi"/>
-          <w:sz w:val="22"/>
-          <w:szCs w:val="22"/>
-        </w:rPr>
-      </w:pPr>
-      <w:r>
-        <w:rPr>
-          <w:rFonts w:asciiTheme="minorHAnsi" w:hAnsiTheme="minorHAnsi"/>
-          <w:sz w:val="22"/>
-          <w:szCs w:val="22"/>
-        </w:rPr>
-        <w:t>Custom: For expert installations</w:t>
-      </w:r>
-    </w:p>
-    <w:p>
-      <w:pPr>
-        <w:pStyle w:val="BodyText"/>
-        <w:rPr>
-          <w:rFonts w:asciiTheme="minorHAnsi" w:hAnsiTheme="minorHAnsi"/>
-          <w:sz w:val="22"/>
-          <w:szCs w:val="22"/>
-        </w:rPr>
-      </w:pPr>
-      <w:r>
-        <w:rPr>
-          <w:rFonts w:asciiTheme="minorHAnsi" w:hAnsiTheme="minorHAnsi"/>
-          <w:sz w:val="22"/>
-          <w:szCs w:val="22"/>
-        </w:rPr>
-        <w:t xml:space="preserve">CD-ROM: Includes the CRM product setup files, with help files and configuration files and Read me. </w:t>
-      </w:r>
-    </w:p>
-    <w:p>
-      <w:pPr>
-        <w:pStyle w:val="Heading3"/>
-        <w:rPr>
-          <w:rFonts w:asciiTheme="minorHAnsi" w:hAnsiTheme="minorHAnsi"/>
-          <w:sz w:val="22"/>
-          <w:szCs w:val="22"/>
-        </w:rPr>
-      </w:pPr>
-      <w:bookmarkStart w:id="53" w:name="_Toc39430849"/>
-      <w:bookmarkStart w:id="54" w:name="_Toc38737444"/>
-      <w:bookmarkStart w:id="55" w:name="_Toc27675472"/>
-      <w:r>
-        <w:rPr>
-          <w:rFonts w:asciiTheme="minorHAnsi" w:hAnsiTheme="minorHAnsi"/>
-          <w:sz w:val="22"/>
-          <w:szCs w:val="22"/>
-        </w:rPr>
-        <w:t>Online Help</w:t>
-      </w:r>
-      <w:bookmarkEnd w:id="53"/>
-      <w:bookmarkEnd w:id="54"/>
-      <w:bookmarkEnd w:id="55"/>
-    </w:p>
-    <w:p>
-      <w:pPr>
-        <w:pStyle w:val="BodyText"/>
-        <w:rPr>
-          <w:rFonts w:asciiTheme="minorHAnsi" w:hAnsiTheme="minorHAnsi"/>
-          <w:sz w:val="22"/>
-          <w:szCs w:val="22"/>
-        </w:rPr>
-      </w:pPr>
-      <w:r>
-        <w:rPr>
-          <w:rFonts w:asciiTheme="minorHAnsi" w:hAnsiTheme="minorHAnsi"/>
-          <w:sz w:val="22"/>
-          <w:szCs w:val="22"/>
-        </w:rPr>
-        <w:t>Online help is available to all registered users. Internet downloadable, online instructions guide is available on web. Online guide also provide complete system description and technologies.</w:t>
-      </w:r>
-    </w:p>
-    <w:p>
-      <w:pPr>
-        <w:pStyle w:val="Heading2"/>
-        <w:rPr>
-          <w:rFonts w:asciiTheme="minorHAnsi" w:hAnsiTheme="minorHAnsi"/>
-          <w:sz w:val="22"/>
-          <w:szCs w:val="22"/>
-        </w:rPr>
-      </w:pPr>
-      <w:bookmarkStart w:id="56" w:name="_Toc39430855"/>
-      <w:r>
-        <w:rPr>
-          <w:rFonts w:asciiTheme="minorHAnsi" w:hAnsiTheme="minorHAnsi"/>
-          <w:sz w:val="22"/>
-          <w:szCs w:val="22"/>
-        </w:rPr>
-        <w:t>Licensing Requirements</w:t>
-      </w:r>
-      <w:bookmarkEnd w:id="56"/>
-    </w:p>
-    <w:p>
-      <w:pPr>
-        <w:pStyle w:val="BodyText"/>
-        <w:rPr>
-          <w:rFonts w:asciiTheme="minorHAnsi" w:hAnsiTheme="minorHAnsi"/>
-          <w:sz w:val="22"/>
-          <w:szCs w:val="22"/>
-        </w:rPr>
-      </w:pPr>
-      <w:r>
-        <w:rPr>
-          <w:rFonts w:asciiTheme="minorHAnsi" w:hAnsiTheme="minorHAnsi"/>
-          <w:sz w:val="22"/>
-          <w:szCs w:val="22"/>
-        </w:rPr>
-        <w:t xml:space="preserve">CRM will be sold with fewer than two licenses policies. Evaluation Use License, which will give a fully functional trial copy for 30 days after which to use the product, it has to be upgraded to a Production Use License. Each copy sold is for installation with one application server. The number of users that can connect to CRM is unlimited.  Purchase of an Annual Maintenance and Support contract after the first year of installation is needed to continue getting services such as </w:t>
-      </w:r>
-    </w:p>
-    <w:p>
-      <w:pPr>
-        <w:pStyle w:val="BodyText"/>
-        <w:numPr>
-          <w:ilvl w:val="0"/>
-          <w:numId w:val="10"/>
-        </w:numPr>
-        <w:rPr>
-          <w:rFonts w:asciiTheme="minorHAnsi" w:hAnsiTheme="minorHAnsi"/>
-          <w:sz w:val="22"/>
-          <w:szCs w:val="22"/>
-        </w:rPr>
-      </w:pPr>
-      <w:r>
-        <w:rPr>
-          <w:rFonts w:asciiTheme="minorHAnsi" w:hAnsiTheme="minorHAnsi"/>
-          <w:sz w:val="22"/>
-          <w:szCs w:val="22"/>
-        </w:rPr>
-        <w:t>Software upgrades and product enhancements upon their commercial release, and appropriate documentation, and</w:t>
-      </w:r>
-    </w:p>
-    <w:p>
-      <w:pPr>
-        <w:pStyle w:val="BodyText"/>
-        <w:numPr>
-          <w:ilvl w:val="0"/>
-          <w:numId w:val="10"/>
-        </w:numPr>
-        <w:rPr>
-          <w:rFonts w:asciiTheme="minorHAnsi" w:hAnsiTheme="minorHAnsi"/>
-          <w:sz w:val="22"/>
-          <w:szCs w:val="22"/>
-        </w:rPr>
-      </w:pPr>
-      <w:r>
-        <w:rPr>
-          <w:rFonts w:asciiTheme="minorHAnsi" w:hAnsiTheme="minorHAnsi"/>
-          <w:sz w:val="22"/>
-          <w:szCs w:val="22"/>
-        </w:rPr>
-        <w:t>Technical assistance with respect to the Software, including</w:t>
-      </w:r>
-    </w:p>
-    <w:p>
-      <w:pPr>
-        <w:pStyle w:val="BodyText"/>
-        <w:numPr>
-          <w:ilvl w:val="1"/>
-          <w:numId w:val="10"/>
-        </w:numPr>
-        <w:rPr>
-          <w:rFonts w:asciiTheme="minorHAnsi" w:hAnsiTheme="minorHAnsi"/>
-          <w:sz w:val="22"/>
-          <w:szCs w:val="22"/>
-        </w:rPr>
-      </w:pPr>
-      <w:r>
-        <w:rPr>
-          <w:rFonts w:asciiTheme="minorHAnsi" w:hAnsiTheme="minorHAnsi"/>
-          <w:sz w:val="22"/>
-          <w:szCs w:val="22"/>
-        </w:rPr>
-        <w:t>Clarification of functions and features;</w:t>
-      </w:r>
-    </w:p>
-    <w:p>
-      <w:pPr>
-        <w:pStyle w:val="BodyText"/>
-        <w:numPr>
-          <w:ilvl w:val="1"/>
-          <w:numId w:val="10"/>
-        </w:numPr>
-        <w:rPr>
-          <w:rFonts w:asciiTheme="minorHAnsi" w:hAnsiTheme="minorHAnsi"/>
-          <w:sz w:val="22"/>
-          <w:szCs w:val="22"/>
-        </w:rPr>
-      </w:pPr>
-      <w:r>
-        <w:rPr>
-          <w:rFonts w:asciiTheme="minorHAnsi" w:hAnsiTheme="minorHAnsi"/>
-          <w:sz w:val="22"/>
-          <w:szCs w:val="22"/>
-        </w:rPr>
-        <w:t xml:space="preserve">Clarification of documentation; </w:t>
-      </w:r>
-    </w:p>
-    <w:p>
-      <w:pPr>
-        <w:pStyle w:val="BodyText"/>
-        <w:numPr>
-          <w:ilvl w:val="1"/>
-          <w:numId w:val="10"/>
-        </w:numPr>
-        <w:rPr>
-          <w:rFonts w:asciiTheme="minorHAnsi" w:hAnsiTheme="minorHAnsi"/>
-          <w:sz w:val="22"/>
-          <w:szCs w:val="22"/>
-        </w:rPr>
-      </w:pPr>
-      <w:r>
-        <w:rPr>
-          <w:rFonts w:asciiTheme="minorHAnsi" w:hAnsiTheme="minorHAnsi"/>
-          <w:sz w:val="22"/>
-          <w:szCs w:val="22"/>
-        </w:rPr>
-        <w:t xml:space="preserve">Technical support and guidance in the operation of the Software; and </w:t>
-      </w:r>
-    </w:p>
-    <w:p>
-      <w:pPr>
-        <w:pStyle w:val="BodyText"/>
-        <w:numPr>
-          <w:ilvl w:val="1"/>
-          <w:numId w:val="10"/>
-        </w:numPr>
-        <w:rPr>
-          <w:rFonts w:asciiTheme="minorHAnsi" w:hAnsiTheme="minorHAnsi"/>
-          <w:sz w:val="22"/>
-          <w:szCs w:val="22"/>
-        </w:rPr>
-      </w:pPr>
-      <w:r>
-        <w:rPr>
-          <w:rFonts w:asciiTheme="minorHAnsi" w:hAnsiTheme="minorHAnsi"/>
-          <w:sz w:val="22"/>
-          <w:szCs w:val="22"/>
-        </w:rPr>
-        <w:t>Software error analysis and correction.</w:t>
-      </w:r>
-    </w:p>
-    <w:p>
-      <w:pPr>
-        <w:pStyle w:val="BodyText"/>
-        <w:rPr>
-          <w:rFonts w:asciiTheme="minorHAnsi" w:hAnsiTheme="minorHAnsi"/>
-          <w:sz w:val="22"/>
-          <w:szCs w:val="22"/>
-        </w:rPr>
-      </w:pPr>
-    </w:p>
-    <w:p>
-      <w:pPr>
-        <w:rPr>
-          <w:b/>
-          <w:lang w:val="en-US"/>
-        </w:rPr>
-      </w:pPr>
-    </w:p>
-    <w:p>
-      <w:pPr>
-        <w:jc w:val="center"/>
-        <w:rPr>
-          <w:b/>
-          <w:lang w:val="en-US"/>
-        </w:rPr>
-      </w:pPr>
-    </w:p>
-    <w:p>
-      <w:pPr>
-        <w:jc w:val="center"/>
-        <w:rPr>
-          <w:lang w:val="en-US"/>
-        </w:rPr>
-      </w:pPr>
-    </w:p>
-    <w:p>
-      <w:bookmarkStart w:id="57" w:name="_GoBack"/>
-      <w:bookmarkEnd w:id="57"/>
-    </w:p>
     <w:sectPr>
+      <w:headerReference w:type="even" r:id="rId8"/>
       <w:headerReference w:type="default" r:id="rId9"/>
-      <w:footerReference w:type="default" r:id="rId10"/>
+      <w:footerReference w:type="even" r:id="rId10"/>
+      <w:footerReference w:type="default" r:id="rId11"/>
+      <w:headerReference w:type="first" r:id="rId12"/>
+      <w:footerReference w:type="first" r:id="rId13"/>
       <w:pgSz w:w="11906" w:h="16838"/>
       <w:pgMar w:top="1570" w:right="1416" w:bottom="1417" w:left="1417" w:header="284" w:footer="212" w:gutter="0"/>
       <w:cols w:space="708"/>
@@ -5780,72 +3090,24 @@
 <w:ftr xmlns:wpc="http://schemas.microsoft.com/office/word/2010/wordprocessingCanvas" xmlns:mc="http://schemas.openxmlformats.org/markup-compatibility/2006" xmlns:o="urn:schemas-microsoft-com:office:office" xmlns:r="http://schemas.openxmlformats.org/officeDocument/2006/relationships" xmlns:m="http://schemas.openxmlformats.org/officeDocument/2006/math" xmlns:v="urn:schemas-microsoft-com:vml" xmlns:wp14="http://schemas.microsoft.com/office/word/2010/wordprocessingDrawing" xmlns:wp="http://schemas.openxmlformats.org/drawingml/2006/wordprocessingDrawing" xmlns:w10="urn:schemas-microsoft-com:office:word" xmlns:w="http://schemas.openxmlformats.org/wordprocessingml/2006/main" xmlns:w14="http://schemas.microsoft.com/office/word/2010/wordml" xmlns:w15="http://schemas.microsoft.com/office/word/2012/wordml" xmlns:wpg="http://schemas.microsoft.com/office/word/2010/wordprocessingGroup" xmlns:wpi="http://schemas.microsoft.com/office/word/2010/wordprocessingInk" xmlns:wne="http://schemas.microsoft.com/office/word/2006/wordml" xmlns:wps="http://schemas.microsoft.com/office/word/2010/wordprocessingShape" mc:Ignorable="w14 w15 wp14">
   <w:p>
     <w:pPr>
-      <w:pStyle w:val="Header"/>
-      <w:pBdr>
-        <w:top w:val="single" w:sz="6" w:space="10" w:color="4F81BD" w:themeColor="accent1"/>
-      </w:pBdr>
-      <w:spacing w:before="240"/>
-      <w:jc w:val="center"/>
-      <w:rPr>
-        <w:color w:val="4F81BD" w:themeColor="accent1"/>
-      </w:rPr>
+      <w:pStyle w:val="Footer"/>
     </w:pPr>
-    <w:r>
-      <w:rPr>
-        <w:noProof/>
-        <w:color w:val="4F81BD" w:themeColor="accent1"/>
-        <w:lang w:val="en-US"/>
-      </w:rPr>
-      <w:drawing>
-        <wp:inline distT="0" distB="0" distL="0" distR="0">
-          <wp:extent cx="438912" cy="276973"/>
-          <wp:effectExtent l="0" t="0" r="0" b="8890"/>
-          <wp:docPr id="77" name="Picture 77"/>
-          <wp:cNvGraphicFramePr>
-            <a:graphicFrameLocks xmlns:a="http://schemas.openxmlformats.org/drawingml/2006/main" noChangeAspect="1"/>
-          </wp:cNvGraphicFramePr>
-          <a:graphic xmlns:a="http://schemas.openxmlformats.org/drawingml/2006/main">
-            <a:graphicData uri="http://schemas.openxmlformats.org/drawingml/2006/picture">
-              <pic:pic xmlns:pic="http://schemas.openxmlformats.org/drawingml/2006/picture">
-                <pic:nvPicPr>
-                  <pic:cNvPr id="9" name="roco bottom.png"/>
-                  <pic:cNvPicPr/>
-                </pic:nvPicPr>
-                <pic:blipFill>
-                  <a:blip r:embed="rId1" cstate="print">
-                    <a:duotone>
-                      <a:schemeClr val="accent1">
-                        <a:shade val="45000"/>
-                        <a:satMod val="135000"/>
-                      </a:schemeClr>
-                      <a:prstClr val="white"/>
-                    </a:duotone>
-                    <a:extLst>
-                      <a:ext uri="{28A0092B-C50C-407E-A947-70E740481C1C}">
-                        <a14:useLocalDpi xmlns:a14="http://schemas.microsoft.com/office/drawing/2010/main" val="0"/>
-                      </a:ext>
-                    </a:extLst>
-                  </a:blip>
-                  <a:stretch>
-                    <a:fillRect/>
-                  </a:stretch>
-                </pic:blipFill>
-                <pic:spPr>
-                  <a:xfrm>
-                    <a:off x="0" y="0"/>
-                    <a:ext cx="438912" cy="276973"/>
-                  </a:xfrm>
-                  <a:prstGeom prst="rect">
-                    <a:avLst/>
-                  </a:prstGeom>
-                </pic:spPr>
-              </pic:pic>
-            </a:graphicData>
-          </a:graphic>
-        </wp:inline>
-      </w:drawing>
-    </w:r>
   </w:p>
+</w:ftr>
+</file>
+
+<file path=word/footer2.xml><?xml version="1.0" encoding="utf-8"?>
+<w:ftr xmlns:wpc="http://schemas.microsoft.com/office/word/2010/wordprocessingCanvas" xmlns:mc="http://schemas.openxmlformats.org/markup-compatibility/2006" xmlns:o="urn:schemas-microsoft-com:office:office" xmlns:r="http://schemas.openxmlformats.org/officeDocument/2006/relationships" xmlns:m="http://schemas.openxmlformats.org/officeDocument/2006/math" xmlns:v="urn:schemas-microsoft-com:vml" xmlns:wp14="http://schemas.microsoft.com/office/word/2010/wordprocessingDrawing" xmlns:wp="http://schemas.openxmlformats.org/drawingml/2006/wordprocessingDrawing" xmlns:w10="urn:schemas-microsoft-com:office:word" xmlns:w="http://schemas.openxmlformats.org/wordprocessingml/2006/main" xmlns:w14="http://schemas.microsoft.com/office/word/2010/wordml" xmlns:w15="http://schemas.microsoft.com/office/word/2012/wordml" xmlns:wpg="http://schemas.microsoft.com/office/word/2010/wordprocessingGroup" xmlns:wpi="http://schemas.microsoft.com/office/word/2010/wordprocessingInk" xmlns:wne="http://schemas.microsoft.com/office/word/2006/wordml" xmlns:wps="http://schemas.microsoft.com/office/word/2010/wordprocessingShape" mc:Ignorable="w14 w15 wp14">
+  <w:p>
+    <w:pPr>
+      <w:pStyle w:val="Footer"/>
+    </w:pPr>
+  </w:p>
+</w:ftr>
+</file>
+
+<file path=word/footer3.xml><?xml version="1.0" encoding="utf-8"?>
+<w:ftr xmlns:wpc="http://schemas.microsoft.com/office/word/2010/wordprocessingCanvas" xmlns:mc="http://schemas.openxmlformats.org/markup-compatibility/2006" xmlns:o="urn:schemas-microsoft-com:office:office" xmlns:r="http://schemas.openxmlformats.org/officeDocument/2006/relationships" xmlns:m="http://schemas.openxmlformats.org/officeDocument/2006/math" xmlns:v="urn:schemas-microsoft-com:vml" xmlns:wp14="http://schemas.microsoft.com/office/word/2010/wordprocessingDrawing" xmlns:wp="http://schemas.openxmlformats.org/drawingml/2006/wordprocessingDrawing" xmlns:w10="urn:schemas-microsoft-com:office:word" xmlns:w="http://schemas.openxmlformats.org/wordprocessingml/2006/main" xmlns:w14="http://schemas.microsoft.com/office/word/2010/wordml" xmlns:w15="http://schemas.microsoft.com/office/word/2012/wordml" xmlns:wpg="http://schemas.microsoft.com/office/word/2010/wordprocessingGroup" xmlns:wpi="http://schemas.microsoft.com/office/word/2010/wordprocessingInk" xmlns:wne="http://schemas.microsoft.com/office/word/2006/wordml" xmlns:wps="http://schemas.microsoft.com/office/word/2010/wordprocessingShape" mc:Ignorable="w14 w15 wp14">
   <w:p>
     <w:pPr>
       <w:pStyle w:val="Footer"/>
@@ -5884,61 +3146,25 @@
   <w:p>
     <w:pPr>
       <w:pStyle w:val="Header"/>
-      <w:tabs>
-        <w:tab w:val="clear" w:pos="4536"/>
-        <w:tab w:val="clear" w:pos="9072"/>
-        <w:tab w:val="left" w:pos="1440"/>
-      </w:tabs>
-      <w:jc w:val="right"/>
     </w:pPr>
-    <w:r>
-      <w:rPr>
-        <w:noProof/>
-        <w:lang w:val="en-US"/>
-      </w:rPr>
-      <w:drawing>
-        <wp:inline distT="0" distB="0" distL="0" distR="0">
-          <wp:extent cx="1135666" cy="329565"/>
-          <wp:effectExtent l="0" t="0" r="7620" b="0"/>
-          <wp:docPr id="76" name="Picture 76"/>
-          <wp:cNvGraphicFramePr>
-            <a:graphicFrameLocks xmlns:a="http://schemas.openxmlformats.org/drawingml/2006/main" noChangeAspect="1"/>
-          </wp:cNvGraphicFramePr>
-          <a:graphic xmlns:a="http://schemas.openxmlformats.org/drawingml/2006/main">
-            <a:graphicData uri="http://schemas.openxmlformats.org/drawingml/2006/picture">
-              <pic:pic xmlns:pic="http://schemas.openxmlformats.org/drawingml/2006/picture">
-                <pic:nvPicPr>
-                  <pic:cNvPr id="47" name="LogoSmall.png"/>
-                  <pic:cNvPicPr/>
-                </pic:nvPicPr>
-                <pic:blipFill>
-                  <a:blip r:embed="rId1">
-                    <a:extLst>
-                      <a:ext uri="{28A0092B-C50C-407E-A947-70E740481C1C}">
-                        <a14:useLocalDpi xmlns:a14="http://schemas.microsoft.com/office/drawing/2010/main" val="0"/>
-                      </a:ext>
-                    </a:extLst>
-                  </a:blip>
-                  <a:stretch>
-                    <a:fillRect/>
-                  </a:stretch>
-                </pic:blipFill>
-                <pic:spPr>
-                  <a:xfrm>
-                    <a:off x="0" y="0"/>
-                    <a:ext cx="1135666" cy="329565"/>
-                  </a:xfrm>
-                  <a:prstGeom prst="rect">
-                    <a:avLst/>
-                  </a:prstGeom>
-                </pic:spPr>
-              </pic:pic>
-            </a:graphicData>
-          </a:graphic>
-        </wp:inline>
-      </w:drawing>
-    </w:r>
   </w:p>
+</w:hdr>
+</file>
+
+<file path=word/header2.xml><?xml version="1.0" encoding="utf-8"?>
+<w:hdr xmlns:wpc="http://schemas.microsoft.com/office/word/2010/wordprocessingCanvas" xmlns:mc="http://schemas.openxmlformats.org/markup-compatibility/2006" xmlns:o="urn:schemas-microsoft-com:office:office" xmlns:r="http://schemas.openxmlformats.org/officeDocument/2006/relationships" xmlns:m="http://schemas.openxmlformats.org/officeDocument/2006/math" xmlns:v="urn:schemas-microsoft-com:vml" xmlns:wp14="http://schemas.microsoft.com/office/word/2010/wordprocessingDrawing" xmlns:wp="http://schemas.openxmlformats.org/drawingml/2006/wordprocessingDrawing" xmlns:w10="urn:schemas-microsoft-com:office:word" xmlns:w="http://schemas.openxmlformats.org/wordprocessingml/2006/main" xmlns:w14="http://schemas.microsoft.com/office/word/2010/wordml" xmlns:w15="http://schemas.microsoft.com/office/word/2012/wordml" xmlns:wpg="http://schemas.microsoft.com/office/word/2010/wordprocessingGroup" xmlns:wpi="http://schemas.microsoft.com/office/word/2010/wordprocessingInk" xmlns:wne="http://schemas.microsoft.com/office/word/2006/wordml" xmlns:wps="http://schemas.microsoft.com/office/word/2010/wordprocessingShape" mc:Ignorable="w14 w15 wp14">
+  <w:p>
+    <w:pPr>
+      <w:pStyle w:val="Header"/>
+    </w:pPr>
+    <w:bookmarkStart w:id="33" w:name="_GoBack"/>
+    <w:bookmarkEnd w:id="33"/>
+  </w:p>
+</w:hdr>
+</file>
+
+<file path=word/header3.xml><?xml version="1.0" encoding="utf-8"?>
+<w:hdr xmlns:wpc="http://schemas.microsoft.com/office/word/2010/wordprocessingCanvas" xmlns:mc="http://schemas.openxmlformats.org/markup-compatibility/2006" xmlns:o="urn:schemas-microsoft-com:office:office" xmlns:r="http://schemas.openxmlformats.org/officeDocument/2006/relationships" xmlns:m="http://schemas.openxmlformats.org/officeDocument/2006/math" xmlns:v="urn:schemas-microsoft-com:vml" xmlns:wp14="http://schemas.microsoft.com/office/word/2010/wordprocessingDrawing" xmlns:wp="http://schemas.openxmlformats.org/drawingml/2006/wordprocessingDrawing" xmlns:w10="urn:schemas-microsoft-com:office:word" xmlns:w="http://schemas.openxmlformats.org/wordprocessingml/2006/main" xmlns:w14="http://schemas.microsoft.com/office/word/2010/wordml" xmlns:w15="http://schemas.microsoft.com/office/word/2012/wordml" xmlns:wpg="http://schemas.microsoft.com/office/word/2010/wordprocessingGroup" xmlns:wpi="http://schemas.microsoft.com/office/word/2010/wordprocessingInk" xmlns:wne="http://schemas.microsoft.com/office/word/2006/wordml" xmlns:wps="http://schemas.microsoft.com/office/word/2010/wordprocessingShape" mc:Ignorable="w14 w15 wp14">
   <w:p>
     <w:pPr>
       <w:pStyle w:val="Header"/>
@@ -6850,6 +4076,95 @@
     </w:lvl>
   </w:abstractNum>
   <w:abstractNum w:abstractNumId="9" w15:restartNumberingAfterBreak="0">
+    <w:nsid w:val="18005C12"/>
+    <w:multiLevelType w:val="hybridMultilevel"/>
+    <w:tmpl w:val="1AF2068C"/>
+    <w:lvl w:ilvl="0" w:tplc="0409000F">
+      <w:start w:val="1"/>
+      <w:numFmt w:val="decimal"/>
+      <w:lvlText w:val="%1."/>
+      <w:lvlJc w:val="left"/>
+      <w:pPr>
+        <w:ind w:left="720" w:hanging="360"/>
+      </w:pPr>
+      <w:rPr>
+        <w:rFonts w:hint="default"/>
+      </w:rPr>
+    </w:lvl>
+    <w:lvl w:ilvl="1" w:tplc="04090019" w:tentative="1">
+      <w:start w:val="1"/>
+      <w:numFmt w:val="lowerLetter"/>
+      <w:lvlText w:val="%2."/>
+      <w:lvlJc w:val="left"/>
+      <w:pPr>
+        <w:ind w:left="1440" w:hanging="360"/>
+      </w:pPr>
+    </w:lvl>
+    <w:lvl w:ilvl="2" w:tplc="0409001B" w:tentative="1">
+      <w:start w:val="1"/>
+      <w:numFmt w:val="lowerRoman"/>
+      <w:lvlText w:val="%3."/>
+      <w:lvlJc w:val="right"/>
+      <w:pPr>
+        <w:ind w:left="2160" w:hanging="180"/>
+      </w:pPr>
+    </w:lvl>
+    <w:lvl w:ilvl="3" w:tplc="0409000F" w:tentative="1">
+      <w:start w:val="1"/>
+      <w:numFmt w:val="decimal"/>
+      <w:lvlText w:val="%4."/>
+      <w:lvlJc w:val="left"/>
+      <w:pPr>
+        <w:ind w:left="2880" w:hanging="360"/>
+      </w:pPr>
+    </w:lvl>
+    <w:lvl w:ilvl="4" w:tplc="04090019" w:tentative="1">
+      <w:start w:val="1"/>
+      <w:numFmt w:val="lowerLetter"/>
+      <w:lvlText w:val="%5."/>
+      <w:lvlJc w:val="left"/>
+      <w:pPr>
+        <w:ind w:left="3600" w:hanging="360"/>
+      </w:pPr>
+    </w:lvl>
+    <w:lvl w:ilvl="5" w:tplc="0409001B" w:tentative="1">
+      <w:start w:val="1"/>
+      <w:numFmt w:val="lowerRoman"/>
+      <w:lvlText w:val="%6."/>
+      <w:lvlJc w:val="right"/>
+      <w:pPr>
+        <w:ind w:left="4320" w:hanging="180"/>
+      </w:pPr>
+    </w:lvl>
+    <w:lvl w:ilvl="6" w:tplc="0409000F" w:tentative="1">
+      <w:start w:val="1"/>
+      <w:numFmt w:val="decimal"/>
+      <w:lvlText w:val="%7."/>
+      <w:lvlJc w:val="left"/>
+      <w:pPr>
+        <w:ind w:left="5040" w:hanging="360"/>
+      </w:pPr>
+    </w:lvl>
+    <w:lvl w:ilvl="7" w:tplc="04090019" w:tentative="1">
+      <w:start w:val="1"/>
+      <w:numFmt w:val="lowerLetter"/>
+      <w:lvlText w:val="%8."/>
+      <w:lvlJc w:val="left"/>
+      <w:pPr>
+        <w:ind w:left="5760" w:hanging="360"/>
+      </w:pPr>
+    </w:lvl>
+    <w:lvl w:ilvl="8" w:tplc="0409001B" w:tentative="1">
+      <w:start w:val="1"/>
+      <w:numFmt w:val="lowerRoman"/>
+      <w:lvlText w:val="%9."/>
+      <w:lvlJc w:val="right"/>
+      <w:pPr>
+        <w:ind w:left="6480" w:hanging="180"/>
+      </w:pPr>
+    </w:lvl>
+  </w:abstractNum>
+  <w:abstractNum w:abstractNumId="10" w15:restartNumberingAfterBreak="0">
     <w:nsid w:val="1A21077E"/>
     <w:multiLevelType w:val="hybridMultilevel"/>
     <w:tmpl w:val="C8808B92"/>
@@ -6938,7 +4253,7 @@
       </w:pPr>
     </w:lvl>
   </w:abstractNum>
-  <w:abstractNum w:abstractNumId="10" w15:restartNumberingAfterBreak="0">
+  <w:abstractNum w:abstractNumId="11" w15:restartNumberingAfterBreak="0">
     <w:nsid w:val="1A736406"/>
     <w:multiLevelType w:val="hybridMultilevel"/>
     <w:tmpl w:val="C8808B92"/>
@@ -7027,7 +4342,7 @@
       </w:pPr>
     </w:lvl>
   </w:abstractNum>
-  <w:abstractNum w:abstractNumId="11" w15:restartNumberingAfterBreak="0">
+  <w:abstractNum w:abstractNumId="12" w15:restartNumberingAfterBreak="0">
     <w:nsid w:val="1C1A44CA"/>
     <w:multiLevelType w:val="hybridMultilevel"/>
     <w:tmpl w:val="C8808B92"/>
@@ -7116,7 +4431,7 @@
       </w:pPr>
     </w:lvl>
   </w:abstractNum>
-  <w:abstractNum w:abstractNumId="12" w15:restartNumberingAfterBreak="0">
+  <w:abstractNum w:abstractNumId="13" w15:restartNumberingAfterBreak="0">
     <w:nsid w:val="1EDE6564"/>
     <w:multiLevelType w:val="hybridMultilevel"/>
     <w:tmpl w:val="C8808B92"/>
@@ -7205,7 +4520,7 @@
       </w:pPr>
     </w:lvl>
   </w:abstractNum>
-  <w:abstractNum w:abstractNumId="13" w15:restartNumberingAfterBreak="0">
+  <w:abstractNum w:abstractNumId="14" w15:restartNumberingAfterBreak="0">
     <w:nsid w:val="23577D72"/>
     <w:multiLevelType w:val="hybridMultilevel"/>
     <w:tmpl w:val="C0F64FCE"/>
@@ -7318,7 +4633,7 @@
       </w:rPr>
     </w:lvl>
   </w:abstractNum>
-  <w:abstractNum w:abstractNumId="14" w15:restartNumberingAfterBreak="0">
+  <w:abstractNum w:abstractNumId="15" w15:restartNumberingAfterBreak="0">
     <w:nsid w:val="254865F3"/>
     <w:multiLevelType w:val="hybridMultilevel"/>
     <w:tmpl w:val="C8808B92"/>
@@ -7407,7 +4722,7 @@
       </w:pPr>
     </w:lvl>
   </w:abstractNum>
-  <w:abstractNum w:abstractNumId="15" w15:restartNumberingAfterBreak="0">
+  <w:abstractNum w:abstractNumId="16" w15:restartNumberingAfterBreak="0">
     <w:nsid w:val="27B46C8D"/>
     <w:multiLevelType w:val="hybridMultilevel"/>
     <w:tmpl w:val="C8808B92"/>
@@ -7496,7 +4811,7 @@
       </w:pPr>
     </w:lvl>
   </w:abstractNum>
-  <w:abstractNum w:abstractNumId="16" w15:restartNumberingAfterBreak="0">
+  <w:abstractNum w:abstractNumId="17" w15:restartNumberingAfterBreak="0">
     <w:nsid w:val="2A814F0B"/>
     <w:multiLevelType w:val="hybridMultilevel"/>
     <w:tmpl w:val="F34098BC"/>
@@ -7609,7 +4924,7 @@
       </w:rPr>
     </w:lvl>
   </w:abstractNum>
-  <w:abstractNum w:abstractNumId="17" w15:restartNumberingAfterBreak="0">
+  <w:abstractNum w:abstractNumId="18" w15:restartNumberingAfterBreak="0">
     <w:nsid w:val="2CEB7EB5"/>
     <w:multiLevelType w:val="hybridMultilevel"/>
     <w:tmpl w:val="5882D9A6"/>
@@ -7722,7 +5037,7 @@
       </w:rPr>
     </w:lvl>
   </w:abstractNum>
-  <w:abstractNum w:abstractNumId="18" w15:restartNumberingAfterBreak="0">
+  <w:abstractNum w:abstractNumId="19" w15:restartNumberingAfterBreak="0">
     <w:nsid w:val="2F2E363F"/>
     <w:multiLevelType w:val="hybridMultilevel"/>
     <w:tmpl w:val="96FE1D7C"/>
@@ -7862,7 +5177,7 @@
       </w:rPr>
     </w:lvl>
   </w:abstractNum>
-  <w:abstractNum w:abstractNumId="19" w15:restartNumberingAfterBreak="0">
+  <w:abstractNum w:abstractNumId="20" w15:restartNumberingAfterBreak="0">
     <w:nsid w:val="2F46520B"/>
     <w:multiLevelType w:val="hybridMultilevel"/>
     <w:tmpl w:val="9080FE20"/>
@@ -7975,7 +5290,7 @@
       </w:rPr>
     </w:lvl>
   </w:abstractNum>
-  <w:abstractNum w:abstractNumId="20" w15:restartNumberingAfterBreak="0">
+  <w:abstractNum w:abstractNumId="21" w15:restartNumberingAfterBreak="0">
     <w:nsid w:val="31484196"/>
     <w:multiLevelType w:val="hybridMultilevel"/>
     <w:tmpl w:val="C8808B92"/>
@@ -8064,7 +5379,7 @@
       </w:pPr>
     </w:lvl>
   </w:abstractNum>
-  <w:abstractNum w:abstractNumId="21" w15:restartNumberingAfterBreak="0">
+  <w:abstractNum w:abstractNumId="22" w15:restartNumberingAfterBreak="0">
     <w:nsid w:val="31E55115"/>
     <w:multiLevelType w:val="hybridMultilevel"/>
     <w:tmpl w:val="C8808B92"/>
@@ -8153,7 +5468,7 @@
       </w:pPr>
     </w:lvl>
   </w:abstractNum>
-  <w:abstractNum w:abstractNumId="22" w15:restartNumberingAfterBreak="0">
+  <w:abstractNum w:abstractNumId="23" w15:restartNumberingAfterBreak="0">
     <w:nsid w:val="32495350"/>
     <w:multiLevelType w:val="hybridMultilevel"/>
     <w:tmpl w:val="C8808B92"/>
@@ -8242,7 +5557,7 @@
       </w:pPr>
     </w:lvl>
   </w:abstractNum>
-  <w:abstractNum w:abstractNumId="23" w15:restartNumberingAfterBreak="0">
+  <w:abstractNum w:abstractNumId="24" w15:restartNumberingAfterBreak="0">
     <w:nsid w:val="33DB06AA"/>
     <w:multiLevelType w:val="hybridMultilevel"/>
     <w:tmpl w:val="C8808B92"/>
@@ -8331,7 +5646,7 @@
       </w:pPr>
     </w:lvl>
   </w:abstractNum>
-  <w:abstractNum w:abstractNumId="24" w15:restartNumberingAfterBreak="0">
+  <w:abstractNum w:abstractNumId="25" w15:restartNumberingAfterBreak="0">
     <w:nsid w:val="38A54ECC"/>
     <w:multiLevelType w:val="hybridMultilevel"/>
     <w:tmpl w:val="C8808B92"/>
@@ -8420,7 +5735,7 @@
       </w:pPr>
     </w:lvl>
   </w:abstractNum>
-  <w:abstractNum w:abstractNumId="25" w15:restartNumberingAfterBreak="0">
+  <w:abstractNum w:abstractNumId="26" w15:restartNumberingAfterBreak="0">
     <w:nsid w:val="3CA11D99"/>
     <w:multiLevelType w:val="hybridMultilevel"/>
     <w:tmpl w:val="C8808B92"/>
@@ -8509,7 +5824,96 @@
       </w:pPr>
     </w:lvl>
   </w:abstractNum>
-  <w:abstractNum w:abstractNumId="26" w15:restartNumberingAfterBreak="0">
+  <w:abstractNum w:abstractNumId="27" w15:restartNumberingAfterBreak="0">
+    <w:nsid w:val="3D0D5F61"/>
+    <w:multiLevelType w:val="hybridMultilevel"/>
+    <w:tmpl w:val="3344485E"/>
+    <w:lvl w:ilvl="0" w:tplc="0409000F">
+      <w:start w:val="1"/>
+      <w:numFmt w:val="decimal"/>
+      <w:lvlText w:val="%1."/>
+      <w:lvlJc w:val="left"/>
+      <w:pPr>
+        <w:ind w:left="720" w:hanging="360"/>
+      </w:pPr>
+      <w:rPr>
+        <w:rFonts w:hint="default"/>
+      </w:rPr>
+    </w:lvl>
+    <w:lvl w:ilvl="1" w:tplc="04090019" w:tentative="1">
+      <w:start w:val="1"/>
+      <w:numFmt w:val="lowerLetter"/>
+      <w:lvlText w:val="%2."/>
+      <w:lvlJc w:val="left"/>
+      <w:pPr>
+        <w:ind w:left="1440" w:hanging="360"/>
+      </w:pPr>
+    </w:lvl>
+    <w:lvl w:ilvl="2" w:tplc="0409001B" w:tentative="1">
+      <w:start w:val="1"/>
+      <w:numFmt w:val="lowerRoman"/>
+      <w:lvlText w:val="%3."/>
+      <w:lvlJc w:val="right"/>
+      <w:pPr>
+        <w:ind w:left="2160" w:hanging="180"/>
+      </w:pPr>
+    </w:lvl>
+    <w:lvl w:ilvl="3" w:tplc="0409000F" w:tentative="1">
+      <w:start w:val="1"/>
+      <w:numFmt w:val="decimal"/>
+      <w:lvlText w:val="%4."/>
+      <w:lvlJc w:val="left"/>
+      <w:pPr>
+        <w:ind w:left="2880" w:hanging="360"/>
+      </w:pPr>
+    </w:lvl>
+    <w:lvl w:ilvl="4" w:tplc="04090019" w:tentative="1">
+      <w:start w:val="1"/>
+      <w:numFmt w:val="lowerLetter"/>
+      <w:lvlText w:val="%5."/>
+      <w:lvlJc w:val="left"/>
+      <w:pPr>
+        <w:ind w:left="3600" w:hanging="360"/>
+      </w:pPr>
+    </w:lvl>
+    <w:lvl w:ilvl="5" w:tplc="0409001B" w:tentative="1">
+      <w:start w:val="1"/>
+      <w:numFmt w:val="lowerRoman"/>
+      <w:lvlText w:val="%6."/>
+      <w:lvlJc w:val="right"/>
+      <w:pPr>
+        <w:ind w:left="4320" w:hanging="180"/>
+      </w:pPr>
+    </w:lvl>
+    <w:lvl w:ilvl="6" w:tplc="0409000F" w:tentative="1">
+      <w:start w:val="1"/>
+      <w:numFmt w:val="decimal"/>
+      <w:lvlText w:val="%7."/>
+      <w:lvlJc w:val="left"/>
+      <w:pPr>
+        <w:ind w:left="5040" w:hanging="360"/>
+      </w:pPr>
+    </w:lvl>
+    <w:lvl w:ilvl="7" w:tplc="04090019" w:tentative="1">
+      <w:start w:val="1"/>
+      <w:numFmt w:val="lowerLetter"/>
+      <w:lvlText w:val="%8."/>
+      <w:lvlJc w:val="left"/>
+      <w:pPr>
+        <w:ind w:left="5760" w:hanging="360"/>
+      </w:pPr>
+    </w:lvl>
+    <w:lvl w:ilvl="8" w:tplc="0409001B" w:tentative="1">
+      <w:start w:val="1"/>
+      <w:numFmt w:val="lowerRoman"/>
+      <w:lvlText w:val="%9."/>
+      <w:lvlJc w:val="right"/>
+      <w:pPr>
+        <w:ind w:left="6480" w:hanging="180"/>
+      </w:pPr>
+    </w:lvl>
+  </w:abstractNum>
+  <w:abstractNum w:abstractNumId="28" w15:restartNumberingAfterBreak="0">
     <w:nsid w:val="406E6FF4"/>
     <w:multiLevelType w:val="hybridMultilevel"/>
     <w:tmpl w:val="805A9768"/>
@@ -8649,7 +6053,7 @@
       </w:rPr>
     </w:lvl>
   </w:abstractNum>
-  <w:abstractNum w:abstractNumId="27" w15:restartNumberingAfterBreak="0">
+  <w:abstractNum w:abstractNumId="29" w15:restartNumberingAfterBreak="0">
     <w:nsid w:val="417E46B5"/>
     <w:multiLevelType w:val="hybridMultilevel"/>
     <w:tmpl w:val="C8808B92"/>
@@ -8738,7 +6142,7 @@
       </w:pPr>
     </w:lvl>
   </w:abstractNum>
-  <w:abstractNum w:abstractNumId="28" w15:restartNumberingAfterBreak="0">
+  <w:abstractNum w:abstractNumId="30" w15:restartNumberingAfterBreak="0">
     <w:nsid w:val="43CA692E"/>
     <w:multiLevelType w:val="hybridMultilevel"/>
     <w:tmpl w:val="AEA475A6"/>
@@ -8878,7 +6282,7 @@
       </w:rPr>
     </w:lvl>
   </w:abstractNum>
-  <w:abstractNum w:abstractNumId="29" w15:restartNumberingAfterBreak="0">
+  <w:abstractNum w:abstractNumId="31" w15:restartNumberingAfterBreak="0">
     <w:nsid w:val="4C743979"/>
     <w:multiLevelType w:val="hybridMultilevel"/>
     <w:tmpl w:val="3D44AE74"/>
@@ -9018,7 +6422,7 @@
       </w:rPr>
     </w:lvl>
   </w:abstractNum>
-  <w:abstractNum w:abstractNumId="30" w15:restartNumberingAfterBreak="0">
+  <w:abstractNum w:abstractNumId="32" w15:restartNumberingAfterBreak="0">
     <w:nsid w:val="4E364572"/>
     <w:multiLevelType w:val="hybridMultilevel"/>
     <w:tmpl w:val="D54A0DCC"/>
@@ -9131,7 +6535,7 @@
       </w:rPr>
     </w:lvl>
   </w:abstractNum>
-  <w:abstractNum w:abstractNumId="31" w15:restartNumberingAfterBreak="0">
+  <w:abstractNum w:abstractNumId="33" w15:restartNumberingAfterBreak="0">
     <w:nsid w:val="5194594C"/>
     <w:multiLevelType w:val="hybridMultilevel"/>
     <w:tmpl w:val="C8808B92"/>
@@ -9220,7 +6624,7 @@
       </w:pPr>
     </w:lvl>
   </w:abstractNum>
-  <w:abstractNum w:abstractNumId="32" w15:restartNumberingAfterBreak="0">
+  <w:abstractNum w:abstractNumId="34" w15:restartNumberingAfterBreak="0">
     <w:nsid w:val="528B5334"/>
     <w:multiLevelType w:val="hybridMultilevel"/>
     <w:tmpl w:val="757ECFB4"/>
@@ -9333,7 +6737,7 @@
       </w:rPr>
     </w:lvl>
   </w:abstractNum>
-  <w:abstractNum w:abstractNumId="33" w15:restartNumberingAfterBreak="0">
+  <w:abstractNum w:abstractNumId="35" w15:restartNumberingAfterBreak="0">
     <w:nsid w:val="54266B58"/>
     <w:multiLevelType w:val="hybridMultilevel"/>
     <w:tmpl w:val="82161BA2"/>
@@ -9422,7 +6826,7 @@
       </w:pPr>
     </w:lvl>
   </w:abstractNum>
-  <w:abstractNum w:abstractNumId="34" w15:restartNumberingAfterBreak="0">
+  <w:abstractNum w:abstractNumId="36" w15:restartNumberingAfterBreak="0">
     <w:nsid w:val="576223DA"/>
     <w:multiLevelType w:val="hybridMultilevel"/>
     <w:tmpl w:val="C8808B92"/>
@@ -9511,7 +6915,7 @@
       </w:pPr>
     </w:lvl>
   </w:abstractNum>
-  <w:abstractNum w:abstractNumId="35" w15:restartNumberingAfterBreak="0">
+  <w:abstractNum w:abstractNumId="37" w15:restartNumberingAfterBreak="0">
     <w:nsid w:val="57DF4AF6"/>
     <w:multiLevelType w:val="hybridMultilevel"/>
     <w:tmpl w:val="19A07A86"/>
@@ -9651,7 +7055,7 @@
       </w:rPr>
     </w:lvl>
   </w:abstractNum>
-  <w:abstractNum w:abstractNumId="36" w15:restartNumberingAfterBreak="0">
+  <w:abstractNum w:abstractNumId="38" w15:restartNumberingAfterBreak="0">
     <w:nsid w:val="589F20B5"/>
     <w:multiLevelType w:val="hybridMultilevel"/>
     <w:tmpl w:val="C8808B92"/>
@@ -9740,7 +7144,7 @@
       </w:pPr>
     </w:lvl>
   </w:abstractNum>
-  <w:abstractNum w:abstractNumId="37" w15:restartNumberingAfterBreak="0">
+  <w:abstractNum w:abstractNumId="39" w15:restartNumberingAfterBreak="0">
     <w:nsid w:val="623F4AD6"/>
     <w:multiLevelType w:val="multilevel"/>
     <w:tmpl w:val="FFFFFFFF"/>
@@ -9844,7 +7248,7 @@
       </w:pPr>
     </w:lvl>
   </w:abstractNum>
-  <w:abstractNum w:abstractNumId="38" w15:restartNumberingAfterBreak="0">
+  <w:abstractNum w:abstractNumId="40" w15:restartNumberingAfterBreak="0">
     <w:nsid w:val="630177BF"/>
     <w:multiLevelType w:val="hybridMultilevel"/>
     <w:tmpl w:val="C8808B92"/>
@@ -9933,7 +7337,7 @@
       </w:pPr>
     </w:lvl>
   </w:abstractNum>
-  <w:abstractNum w:abstractNumId="39" w15:restartNumberingAfterBreak="0">
+  <w:abstractNum w:abstractNumId="41" w15:restartNumberingAfterBreak="0">
     <w:nsid w:val="66E778F5"/>
     <w:multiLevelType w:val="hybridMultilevel"/>
     <w:tmpl w:val="5BF2CBC2"/>
@@ -10073,7 +7477,7 @@
       </w:rPr>
     </w:lvl>
   </w:abstractNum>
-  <w:abstractNum w:abstractNumId="40" w15:restartNumberingAfterBreak="0">
+  <w:abstractNum w:abstractNumId="42" w15:restartNumberingAfterBreak="0">
     <w:nsid w:val="68781E0B"/>
     <w:multiLevelType w:val="hybridMultilevel"/>
     <w:tmpl w:val="2A8EFB18"/>
@@ -10162,7 +7566,7 @@
       </w:pPr>
     </w:lvl>
   </w:abstractNum>
-  <w:abstractNum w:abstractNumId="41" w15:restartNumberingAfterBreak="0">
+  <w:abstractNum w:abstractNumId="43" w15:restartNumberingAfterBreak="0">
     <w:nsid w:val="697E5183"/>
     <w:multiLevelType w:val="hybridMultilevel"/>
     <w:tmpl w:val="ABA8C902"/>
@@ -10302,7 +7706,7 @@
       </w:rPr>
     </w:lvl>
   </w:abstractNum>
-  <w:abstractNum w:abstractNumId="42" w15:restartNumberingAfterBreak="0">
+  <w:abstractNum w:abstractNumId="44" w15:restartNumberingAfterBreak="0">
     <w:nsid w:val="6DB75C25"/>
     <w:multiLevelType w:val="hybridMultilevel"/>
     <w:tmpl w:val="C8808B92"/>
@@ -10391,7 +7795,7 @@
       </w:pPr>
     </w:lvl>
   </w:abstractNum>
-  <w:abstractNum w:abstractNumId="43" w15:restartNumberingAfterBreak="0">
+  <w:abstractNum w:abstractNumId="45" w15:restartNumberingAfterBreak="0">
     <w:nsid w:val="6EED4FFC"/>
     <w:multiLevelType w:val="hybridMultilevel"/>
     <w:tmpl w:val="8EA60308"/>
@@ -10531,7 +7935,7 @@
       </w:rPr>
     </w:lvl>
   </w:abstractNum>
-  <w:abstractNum w:abstractNumId="44" w15:restartNumberingAfterBreak="0">
+  <w:abstractNum w:abstractNumId="46" w15:restartNumberingAfterBreak="0">
     <w:nsid w:val="79F32437"/>
     <w:multiLevelType w:val="hybridMultilevel"/>
     <w:tmpl w:val="C8808B92"/>
@@ -10620,7 +8024,7 @@
       </w:pPr>
     </w:lvl>
   </w:abstractNum>
-  <w:abstractNum w:abstractNumId="45" w15:restartNumberingAfterBreak="0">
+  <w:abstractNum w:abstractNumId="47" w15:restartNumberingAfterBreak="0">
     <w:nsid w:val="7AEE60B3"/>
     <w:multiLevelType w:val="hybridMultilevel"/>
     <w:tmpl w:val="EAF0964A"/>
@@ -10760,7 +8164,7 @@
       </w:rPr>
     </w:lvl>
   </w:abstractNum>
-  <w:abstractNum w:abstractNumId="46" w15:restartNumberingAfterBreak="0">
+  <w:abstractNum w:abstractNumId="48" w15:restartNumberingAfterBreak="0">
     <w:nsid w:val="7CD97553"/>
     <w:multiLevelType w:val="hybridMultilevel"/>
     <w:tmpl w:val="91D060B2"/>
@@ -10900,80 +8304,169 @@
       </w:rPr>
     </w:lvl>
   </w:abstractNum>
+  <w:abstractNum w:abstractNumId="49" w15:restartNumberingAfterBreak="0">
+    <w:nsid w:val="7EDF17C6"/>
+    <w:multiLevelType w:val="hybridMultilevel"/>
+    <w:tmpl w:val="98602DCC"/>
+    <w:lvl w:ilvl="0" w:tplc="0409000F">
+      <w:start w:val="1"/>
+      <w:numFmt w:val="decimal"/>
+      <w:lvlText w:val="%1."/>
+      <w:lvlJc w:val="left"/>
+      <w:pPr>
+        <w:ind w:left="720" w:hanging="360"/>
+      </w:pPr>
+      <w:rPr>
+        <w:rFonts w:hint="default"/>
+      </w:rPr>
+    </w:lvl>
+    <w:lvl w:ilvl="1" w:tplc="04090019" w:tentative="1">
+      <w:start w:val="1"/>
+      <w:numFmt w:val="lowerLetter"/>
+      <w:lvlText w:val="%2."/>
+      <w:lvlJc w:val="left"/>
+      <w:pPr>
+        <w:ind w:left="1440" w:hanging="360"/>
+      </w:pPr>
+    </w:lvl>
+    <w:lvl w:ilvl="2" w:tplc="0409001B" w:tentative="1">
+      <w:start w:val="1"/>
+      <w:numFmt w:val="lowerRoman"/>
+      <w:lvlText w:val="%3."/>
+      <w:lvlJc w:val="right"/>
+      <w:pPr>
+        <w:ind w:left="2160" w:hanging="180"/>
+      </w:pPr>
+    </w:lvl>
+    <w:lvl w:ilvl="3" w:tplc="0409000F" w:tentative="1">
+      <w:start w:val="1"/>
+      <w:numFmt w:val="decimal"/>
+      <w:lvlText w:val="%4."/>
+      <w:lvlJc w:val="left"/>
+      <w:pPr>
+        <w:ind w:left="2880" w:hanging="360"/>
+      </w:pPr>
+    </w:lvl>
+    <w:lvl w:ilvl="4" w:tplc="04090019" w:tentative="1">
+      <w:start w:val="1"/>
+      <w:numFmt w:val="lowerLetter"/>
+      <w:lvlText w:val="%5."/>
+      <w:lvlJc w:val="left"/>
+      <w:pPr>
+        <w:ind w:left="3600" w:hanging="360"/>
+      </w:pPr>
+    </w:lvl>
+    <w:lvl w:ilvl="5" w:tplc="0409001B" w:tentative="1">
+      <w:start w:val="1"/>
+      <w:numFmt w:val="lowerRoman"/>
+      <w:lvlText w:val="%6."/>
+      <w:lvlJc w:val="right"/>
+      <w:pPr>
+        <w:ind w:left="4320" w:hanging="180"/>
+      </w:pPr>
+    </w:lvl>
+    <w:lvl w:ilvl="6" w:tplc="0409000F" w:tentative="1">
+      <w:start w:val="1"/>
+      <w:numFmt w:val="decimal"/>
+      <w:lvlText w:val="%7."/>
+      <w:lvlJc w:val="left"/>
+      <w:pPr>
+        <w:ind w:left="5040" w:hanging="360"/>
+      </w:pPr>
+    </w:lvl>
+    <w:lvl w:ilvl="7" w:tplc="04090019" w:tentative="1">
+      <w:start w:val="1"/>
+      <w:numFmt w:val="lowerLetter"/>
+      <w:lvlText w:val="%8."/>
+      <w:lvlJc w:val="left"/>
+      <w:pPr>
+        <w:ind w:left="5760" w:hanging="360"/>
+      </w:pPr>
+    </w:lvl>
+    <w:lvl w:ilvl="8" w:tplc="0409001B" w:tentative="1">
+      <w:start w:val="1"/>
+      <w:numFmt w:val="lowerRoman"/>
+      <w:lvlText w:val="%9."/>
+      <w:lvlJc w:val="right"/>
+      <w:pPr>
+        <w:ind w:left="6480" w:hanging="180"/>
+      </w:pPr>
+    </w:lvl>
+  </w:abstractNum>
   <w:num w:numId="1">
+    <w:abstractNumId w:val="39"/>
+  </w:num>
+  <w:num w:numId="2">
+    <w:abstractNumId w:val="41"/>
+  </w:num>
+  <w:num w:numId="3">
+    <w:abstractNumId w:val="19"/>
+  </w:num>
+  <w:num w:numId="4">
     <w:abstractNumId w:val="37"/>
   </w:num>
-  <w:num w:numId="2">
-    <w:abstractNumId w:val="39"/>
+  <w:num w:numId="5">
+    <w:abstractNumId w:val="45"/>
   </w:num>
-  <w:num w:numId="3">
-    <w:abstractNumId w:val="18"/>
+  <w:num w:numId="6">
+    <w:abstractNumId w:val="31"/>
   </w:num>
-  <w:num w:numId="4">
-    <w:abstractNumId w:val="35"/>
-  </w:num>
-  <w:num w:numId="5">
+  <w:num w:numId="7">
     <w:abstractNumId w:val="43"/>
   </w:num>
-  <w:num w:numId="6">
-    <w:abstractNumId w:val="29"/>
+  <w:num w:numId="8">
+    <w:abstractNumId w:val="30"/>
   </w:num>
-  <w:num w:numId="7">
-    <w:abstractNumId w:val="41"/>
-  </w:num>
-  <w:num w:numId="8">
+  <w:num w:numId="9">
     <w:abstractNumId w:val="28"/>
   </w:num>
-  <w:num w:numId="9">
-    <w:abstractNumId w:val="26"/>
-  </w:num>
   <w:num w:numId="10">
-    <w:abstractNumId w:val="45"/>
+    <w:abstractNumId w:val="47"/>
   </w:num>
   <w:num w:numId="11">
-    <w:abstractNumId w:val="46"/>
+    <w:abstractNumId w:val="48"/>
   </w:num>
   <w:num w:numId="12">
     <w:abstractNumId w:val="8"/>
   </w:num>
   <w:num w:numId="13">
-    <w:abstractNumId w:val="32"/>
+    <w:abstractNumId w:val="34"/>
   </w:num>
   <w:num w:numId="14">
-    <w:abstractNumId w:val="17"/>
+    <w:abstractNumId w:val="18"/>
   </w:num>
   <w:num w:numId="15">
     <w:abstractNumId w:val="5"/>
   </w:num>
   <w:num w:numId="16">
-    <w:abstractNumId w:val="30"/>
+    <w:abstractNumId w:val="32"/>
   </w:num>
   <w:num w:numId="17">
-    <w:abstractNumId w:val="19"/>
+    <w:abstractNumId w:val="20"/>
   </w:num>
   <w:num w:numId="18">
     <w:abstractNumId w:val="0"/>
   </w:num>
   <w:num w:numId="19">
-    <w:abstractNumId w:val="13"/>
+    <w:abstractNumId w:val="14"/>
   </w:num>
   <w:num w:numId="20">
-    <w:abstractNumId w:val="27"/>
+    <w:abstractNumId w:val="29"/>
   </w:num>
   <w:num w:numId="21">
-    <w:abstractNumId w:val="34"/>
+    <w:abstractNumId w:val="36"/>
   </w:num>
   <w:num w:numId="22">
-    <w:abstractNumId w:val="22"/>
+    <w:abstractNumId w:val="23"/>
   </w:num>
   <w:num w:numId="23">
-    <w:abstractNumId w:val="15"/>
+    <w:abstractNumId w:val="16"/>
   </w:num>
   <w:num w:numId="24">
-    <w:abstractNumId w:val="20"/>
+    <w:abstractNumId w:val="21"/>
   </w:num>
   <w:num w:numId="25">
-    <w:abstractNumId w:val="10"/>
+    <w:abstractNumId w:val="11"/>
   </w:num>
   <w:num w:numId="26">
     <w:abstractNumId w:val="7"/>
@@ -10982,64 +8475,73 @@
     <w:abstractNumId w:val="2"/>
   </w:num>
   <w:num w:numId="28">
-    <w:abstractNumId w:val="36"/>
+    <w:abstractNumId w:val="38"/>
   </w:num>
   <w:num w:numId="29">
     <w:abstractNumId w:val="3"/>
   </w:num>
   <w:num w:numId="30">
-    <w:abstractNumId w:val="38"/>
+    <w:abstractNumId w:val="40"/>
   </w:num>
   <w:num w:numId="31">
-    <w:abstractNumId w:val="24"/>
+    <w:abstractNumId w:val="25"/>
   </w:num>
   <w:num w:numId="32">
-    <w:abstractNumId w:val="31"/>
+    <w:abstractNumId w:val="33"/>
   </w:num>
   <w:num w:numId="33">
     <w:abstractNumId w:val="1"/>
   </w:num>
   <w:num w:numId="34">
+    <w:abstractNumId w:val="46"/>
+  </w:num>
+  <w:num w:numId="35">
     <w:abstractNumId w:val="44"/>
   </w:num>
-  <w:num w:numId="35">
+  <w:num w:numId="36">
+    <w:abstractNumId w:val="22"/>
+  </w:num>
+  <w:num w:numId="37">
+    <w:abstractNumId w:val="24"/>
+  </w:num>
+  <w:num w:numId="38">
+    <w:abstractNumId w:val="12"/>
+  </w:num>
+  <w:num w:numId="39">
+    <w:abstractNumId w:val="10"/>
+  </w:num>
+  <w:num w:numId="40">
+    <w:abstractNumId w:val="13"/>
+  </w:num>
+  <w:num w:numId="41">
     <w:abstractNumId w:val="42"/>
   </w:num>
-  <w:num w:numId="36">
-    <w:abstractNumId w:val="21"/>
-  </w:num>
-  <w:num w:numId="37">
-    <w:abstractNumId w:val="23"/>
-  </w:num>
-  <w:num w:numId="38">
-    <w:abstractNumId w:val="11"/>
-  </w:num>
-  <w:num w:numId="39">
-    <w:abstractNumId w:val="9"/>
-  </w:num>
-  <w:num w:numId="40">
-    <w:abstractNumId w:val="12"/>
-  </w:num>
-  <w:num w:numId="41">
-    <w:abstractNumId w:val="40"/>
-  </w:num>
   <w:num w:numId="42">
-    <w:abstractNumId w:val="14"/>
+    <w:abstractNumId w:val="15"/>
   </w:num>
   <w:num w:numId="43">
     <w:abstractNumId w:val="6"/>
   </w:num>
   <w:num w:numId="44">
-    <w:abstractNumId w:val="25"/>
+    <w:abstractNumId w:val="26"/>
   </w:num>
   <w:num w:numId="45">
     <w:abstractNumId w:val="4"/>
   </w:num>
   <w:num w:numId="46">
-    <w:abstractNumId w:val="16"/>
+    <w:abstractNumId w:val="17"/>
   </w:num>
   <w:num w:numId="47">
-    <w:abstractNumId w:val="33"/>
+    <w:abstractNumId w:val="35"/>
+  </w:num>
+  <w:num w:numId="48">
+    <w:abstractNumId w:val="9"/>
+  </w:num>
+  <w:num w:numId="49">
+    <w:abstractNumId w:val="27"/>
+  </w:num>
+  <w:num w:numId="50">
+    <w:abstractNumId w:val="49"/>
   </w:num>
 </w:numbering>
 </file>
@@ -12236,7 +9738,7 @@
 </file>
 
 <file path=customXml/itemProps1.xml><?xml version="1.0" encoding="utf-8"?>
-<ds:datastoreItem xmlns:ds="http://schemas.openxmlformats.org/officeDocument/2006/customXml" ds:itemID="{9D175A8C-6137-40F4-8B84-48BA4B847850}">
+<ds:datastoreItem xmlns:ds="http://schemas.openxmlformats.org/officeDocument/2006/customXml" ds:itemID="{426B4060-382A-4560-BD5F-DDCAEA689CFF}">
   <ds:schemaRefs>
     <ds:schemaRef ds:uri="http://schemas.openxmlformats.org/officeDocument/2006/bibliography"/>
   </ds:schemaRefs>

</xml_diff>

<commit_message>
SRS V.6 Open, search and comment use cases added. Resolves #5
</commit_message>
<xml_diff>
--- a/SRS_Toothless_Draft_1.docx
+++ b/SRS_Toothless_Draft_1.docx
@@ -1610,6 +1610,55 @@
     </w:p>
     <w:p>
       <w:pPr>
+        <w:pStyle w:val="ListParagraph"/>
+        <w:numPr>
+          <w:ilvl w:val="0"/>
+          <w:numId w:val="5"/>
+        </w:numPr>
+        <w:rPr>
+          <w:lang w:val="en-US"/>
+        </w:rPr>
+      </w:pPr>
+      <w:r>
+        <w:rPr>
+          <w:lang w:val="en-US"/>
+        </w:rPr>
+        <w:t>Tags dropdown with search button</w:t>
+      </w:r>
+    </w:p>
+    <w:p>
+      <w:pPr>
+        <w:rPr>
+          <w:lang w:val="en-US"/>
+        </w:rPr>
+      </w:pPr>
+      <w:r>
+        <w:rPr>
+          <w:lang w:val="en-US"/>
+        </w:rPr>
+        <w:t xml:space="preserve">3.1.2.5 LATEST POSTS </w:t>
+      </w:r>
+      <w:r>
+        <w:rPr>
+          <w:lang w:val="en-US"/>
+        </w:rPr>
+        <w:t>–</w:t>
+      </w:r>
+      <w:r>
+        <w:rPr>
+          <w:lang w:val="en-US"/>
+        </w:rPr>
+        <w:t xml:space="preserve"> </w:t>
+      </w:r>
+      <w:r>
+        <w:rPr>
+          <w:lang w:val="en-US"/>
+        </w:rPr>
+        <w:t>a window with the latest 5 posts listed</w:t>
+      </w:r>
+    </w:p>
+    <w:p>
+      <w:pPr>
         <w:pStyle w:val="Heading2"/>
         <w:rPr>
           <w:rFonts w:asciiTheme="minorHAnsi" w:hAnsiTheme="minorHAnsi"/>
@@ -1818,13 +1867,28 @@
         </w:rPr>
         <w:t>User is able to specify searchable keywords</w:t>
       </w:r>
+      <w:r>
+        <w:rPr>
+          <w:lang w:val="en-US"/>
+        </w:rPr>
+        <w:t xml:space="preserve">. </w:t>
+      </w:r>
+      <w:r>
+        <w:rPr>
+          <w:lang w:val="en-US"/>
+        </w:rPr>
+        <w:t>The search engine searches in the title, the description and in the content</w:t>
+      </w:r>
     </w:p>
     <w:p>
       <w:pPr>
         <w:pStyle w:val="Heading3"/>
       </w:pPr>
       <w:r>
-        <w:t>Read and comment</w:t>
+        <w:t>Open post</w:t>
+      </w:r>
+      <w:r>
+        <w:t xml:space="preserve"> and comment</w:t>
       </w:r>
     </w:p>
     <w:p>
@@ -1844,7 +1908,14 @@
           <w:b/>
           <w:lang w:val="en-US"/>
         </w:rPr>
-        <w:t xml:space="preserve">Read. </w:t>
+        <w:t>Open post</w:t>
+      </w:r>
+      <w:r>
+        <w:rPr>
+          <w:b/>
+          <w:lang w:val="en-US"/>
+        </w:rPr>
+        <w:t xml:space="preserve">. </w:t>
       </w:r>
       <w:r>
         <w:rPr>
@@ -1856,7 +1927,19 @@
         <w:rPr>
           <w:lang w:val="en-US"/>
         </w:rPr>
-        <w:t xml:space="preserve"> are able to read other user</w:t>
+        <w:t xml:space="preserve"> are able to </w:t>
+      </w:r>
+      <w:r>
+        <w:rPr>
+          <w:lang w:val="en-US"/>
+        </w:rPr>
+        <w:t xml:space="preserve">open and </w:t>
+      </w:r>
+      <w:r>
+        <w:rPr>
+          <w:lang w:val="en-US"/>
+        </w:rPr>
+        <w:t>read other user</w:t>
       </w:r>
       <w:r>
         <w:rPr>
@@ -2127,7 +2210,19 @@
         <w:rPr>
           <w:lang w:val="en-US"/>
         </w:rPr>
-        <w:t>A registration drop down opens.</w:t>
+        <w:t xml:space="preserve">A registration drop down </w:t>
+      </w:r>
+      <w:r>
+        <w:rPr>
+          <w:lang w:val="en-US"/>
+        </w:rPr>
+        <w:t xml:space="preserve">should </w:t>
+      </w:r>
+      <w:r>
+        <w:rPr>
+          <w:lang w:val="en-US"/>
+        </w:rPr>
+        <w:t>open.</w:t>
       </w:r>
     </w:p>
     <w:p>
@@ -2143,6 +2238,7 @@
         <w:rPr>
           <w:lang w:val="en-US"/>
         </w:rPr>
+        <w:lastRenderedPageBreak/>
         <w:t>Enter username – mandatory – at least 4 characters</w:t>
       </w:r>
     </w:p>
@@ -2207,7 +2303,6 @@
         <w:rPr>
           <w:lang w:val="en-US"/>
         </w:rPr>
-        <w:lastRenderedPageBreak/>
         <w:t>Enter profile picture link – optional</w:t>
       </w:r>
     </w:p>
@@ -2249,7 +2344,25 @@
         <w:rPr>
           <w:lang w:val="en-US"/>
         </w:rPr>
-        <w:t>accepts the provided information and creates user profile</w:t>
+        <w:t xml:space="preserve">should </w:t>
+      </w:r>
+      <w:r>
+        <w:rPr>
+          <w:lang w:val="en-US"/>
+        </w:rPr>
+        <w:t xml:space="preserve">accept the provided information and </w:t>
+      </w:r>
+      <w:r>
+        <w:rPr>
+          <w:lang w:val="en-US"/>
+        </w:rPr>
+        <w:t xml:space="preserve">should </w:t>
+      </w:r>
+      <w:r>
+        <w:rPr>
+          <w:lang w:val="en-US"/>
+        </w:rPr>
+        <w:t>create user profile</w:t>
       </w:r>
     </w:p>
     <w:p>
@@ -2265,7 +2378,19 @@
         <w:rPr>
           <w:lang w:val="en-US"/>
         </w:rPr>
-        <w:t>Successful registration message is displayed</w:t>
+        <w:t xml:space="preserve">Successful </w:t>
+      </w:r>
+      <w:r>
+        <w:rPr>
+          <w:lang w:val="en-US"/>
+        </w:rPr>
+        <w:t>registration message should be</w:t>
+      </w:r>
+      <w:r>
+        <w:rPr>
+          <w:lang w:val="en-US"/>
+        </w:rPr>
+        <w:t xml:space="preserve"> displayed</w:t>
       </w:r>
     </w:p>
     <w:p>
@@ -2342,7 +2467,19 @@
         <w:rPr>
           <w:lang w:val="en-US"/>
         </w:rPr>
-        <w:t>Prompt registration failed message</w:t>
+        <w:t>System s</w:t>
+      </w:r>
+      <w:r>
+        <w:rPr>
+          <w:lang w:val="en-US"/>
+        </w:rPr>
+        <w:t>hould p</w:t>
+      </w:r>
+      <w:r>
+        <w:rPr>
+          <w:lang w:val="en-US"/>
+        </w:rPr>
+        <w:t>rompt registration failed message</w:t>
       </w:r>
       <w:r>
         <w:br/>
@@ -2359,7 +2496,19 @@
         <w:rPr>
           <w:lang w:val="en-US"/>
         </w:rPr>
-        <w:t>Allow re-entrance of the information</w:t>
+        <w:t>System s</w:t>
+      </w:r>
+      <w:r>
+        <w:rPr>
+          <w:lang w:val="en-US"/>
+        </w:rPr>
+        <w:t>hould a</w:t>
+      </w:r>
+      <w:r>
+        <w:rPr>
+          <w:lang w:val="en-US"/>
+        </w:rPr>
+        <w:t>llow re-entrance of the information</w:t>
       </w:r>
     </w:p>
     <w:p>
@@ -2405,7 +2554,7 @@
         <w:rPr>
           <w:lang w:val="en-US"/>
         </w:rPr>
-        <w:t>Prompt registration failed message</w:t>
+        <w:t>System should prompt registration failed message</w:t>
       </w:r>
       <w:r>
         <w:br/>
@@ -2422,7 +2571,7 @@
         <w:rPr>
           <w:lang w:val="en-US"/>
         </w:rPr>
-        <w:t>Allow re-entrance of the information</w:t>
+        <w:t>System should allow re-entrance of the information</w:t>
       </w:r>
       <w:r>
         <w:rPr>
@@ -2491,7 +2640,7 @@
         <w:rPr>
           <w:lang w:val="en-US"/>
         </w:rPr>
-        <w:t>Prompt registration failed message</w:t>
+        <w:t>System should prompt registration failed message</w:t>
       </w:r>
       <w:r>
         <w:br/>
@@ -2508,7 +2657,7 @@
         <w:rPr>
           <w:lang w:val="en-US"/>
         </w:rPr>
-        <w:t>Allow re-entrance of the information</w:t>
+        <w:t>System should allow re-entrance of the information</w:t>
       </w:r>
       <w:r>
         <w:rPr>
@@ -2680,7 +2829,19 @@
         <w:rPr>
           <w:lang w:val="en-US"/>
         </w:rPr>
-        <w:t>A login drop down opens.</w:t>
+        <w:t xml:space="preserve">A login drop down </w:t>
+      </w:r>
+      <w:r>
+        <w:rPr>
+          <w:lang w:val="en-US"/>
+        </w:rPr>
+        <w:t xml:space="preserve">should </w:t>
+      </w:r>
+      <w:r>
+        <w:rPr>
+          <w:lang w:val="en-US"/>
+        </w:rPr>
+        <w:t>open.</w:t>
       </w:r>
     </w:p>
     <w:p>
@@ -2744,7 +2905,19 @@
         <w:rPr>
           <w:lang w:val="en-US"/>
         </w:rPr>
-        <w:t>System authorizes successful login</w:t>
+        <w:t xml:space="preserve">System </w:t>
+      </w:r>
+      <w:r>
+        <w:rPr>
+          <w:lang w:val="en-US"/>
+        </w:rPr>
+        <w:t xml:space="preserve">should </w:t>
+      </w:r>
+      <w:r>
+        <w:rPr>
+          <w:lang w:val="en-US"/>
+        </w:rPr>
+        <w:t>authorize successful login</w:t>
       </w:r>
     </w:p>
     <w:p>
@@ -2760,7 +2933,19 @@
         <w:rPr>
           <w:lang w:val="en-US"/>
         </w:rPr>
-        <w:t>The Main platform page is opened</w:t>
+        <w:t xml:space="preserve">The Main platform page </w:t>
+      </w:r>
+      <w:r>
+        <w:rPr>
+          <w:lang w:val="en-US"/>
+        </w:rPr>
+        <w:t>should</w:t>
+      </w:r>
+      <w:r>
+        <w:rPr>
+          <w:lang w:val="en-US"/>
+        </w:rPr>
+        <w:t xml:space="preserve"> open</w:t>
       </w:r>
     </w:p>
     <w:p>
@@ -2838,7 +3023,13 @@
         <w:rPr>
           <w:lang w:val="en-US"/>
         </w:rPr>
-        <w:t xml:space="preserve">Prompt </w:t>
+        <w:t>System should p</w:t>
+      </w:r>
+      <w:r>
+        <w:rPr>
+          <w:lang w:val="en-US"/>
+        </w:rPr>
+        <w:t xml:space="preserve">rompt </w:t>
       </w:r>
       <w:r>
         <w:rPr>
@@ -2872,16 +3063,7 @@
         <w:rPr>
           <w:lang w:val="en-US"/>
         </w:rPr>
-        <w:t>Allo</w:t>
-      </w:r>
-      <w:r>
-        <w:rPr>
-          <w:lang w:val="en-US"/>
-        </w:rPr>
-        <w:t>w re-entrance of the information</w:t>
-      </w:r>
-      <w:r>
-        <w:t xml:space="preserve"> </w:t>
+        <w:t>System should allow re-entrance of the information</w:t>
       </w:r>
       <w:r>
         <w:tab/>
@@ -2942,7 +3124,13 @@
         <w:rPr>
           <w:lang w:val="en-US"/>
         </w:rPr>
-        <w:t xml:space="preserve">Prompt </w:t>
+        <w:t>System should p</w:t>
+      </w:r>
+      <w:r>
+        <w:rPr>
+          <w:lang w:val="en-US"/>
+        </w:rPr>
+        <w:t xml:space="preserve">rompt </w:t>
       </w:r>
       <w:r>
         <w:rPr>
@@ -2968,7 +3156,7 @@
         <w:rPr>
           <w:lang w:val="en-US"/>
         </w:rPr>
-        <w:t>Allow re-entrance of the information</w:t>
+        <w:t>System should allow re-entrance of the information</w:t>
       </w:r>
       <w:r>
         <w:rPr>
@@ -3048,6 +3236,7 @@
           <w:u w:val="single"/>
           <w:lang w:val="en-US"/>
         </w:rPr>
+        <w:lastRenderedPageBreak/>
         <w:t>Pre Condition</w:t>
       </w:r>
       <w:r>
@@ -3112,8 +3301,19 @@
         <w:rPr>
           <w:lang w:val="en-US"/>
         </w:rPr>
-        <w:lastRenderedPageBreak/>
-        <w:t>A drop down opens</w:t>
+        <w:t xml:space="preserve">A drop down </w:t>
+      </w:r>
+      <w:r>
+        <w:rPr>
+          <w:lang w:val="en-US"/>
+        </w:rPr>
+        <w:t xml:space="preserve">should </w:t>
+      </w:r>
+      <w:r>
+        <w:rPr>
+          <w:lang w:val="en-US"/>
+        </w:rPr>
+        <w:t>open</w:t>
       </w:r>
     </w:p>
     <w:p>
@@ -3209,7 +3409,19 @@
         <w:rPr>
           <w:lang w:val="en-US"/>
         </w:rPr>
-        <w:t>A message for successful change is displayed</w:t>
+        <w:t xml:space="preserve">A message for successful change </w:t>
+      </w:r>
+      <w:r>
+        <w:rPr>
+          <w:lang w:val="en-US"/>
+        </w:rPr>
+        <w:t>should be</w:t>
+      </w:r>
+      <w:r>
+        <w:rPr>
+          <w:lang w:val="en-US"/>
+        </w:rPr>
+        <w:t xml:space="preserve"> displayed</w:t>
       </w:r>
       <w:r>
         <w:t xml:space="preserve"> </w:t>
@@ -3290,7 +3502,25 @@
         <w:rPr>
           <w:lang w:val="en-US"/>
         </w:rPr>
-        <w:t>Prompt message for unsuccessful change</w:t>
+        <w:t>System should p</w:t>
+      </w:r>
+      <w:r>
+        <w:rPr>
+          <w:lang w:val="en-US"/>
+        </w:rPr>
+        <w:t>rompt message for unsuccessful</w:t>
+      </w:r>
+      <w:r>
+        <w:rPr>
+          <w:lang w:val="en-US"/>
+        </w:rPr>
+        <w:t xml:space="preserve"> password</w:t>
+      </w:r>
+      <w:r>
+        <w:rPr>
+          <w:lang w:val="en-US"/>
+        </w:rPr>
+        <w:t xml:space="preserve"> change</w:t>
       </w:r>
       <w:r>
         <w:br/>
@@ -3315,7 +3545,13 @@
         <w:rPr>
           <w:lang w:val="en-US"/>
         </w:rPr>
-        <w:t>Allow re-entrance</w:t>
+        <w:t>System should a</w:t>
+      </w:r>
+      <w:r>
+        <w:rPr>
+          <w:lang w:val="en-US"/>
+        </w:rPr>
+        <w:t>llow re-entrance</w:t>
       </w:r>
       <w:r>
         <w:br/>
@@ -3380,7 +3616,7 @@
         <w:rPr>
           <w:lang w:val="en-US"/>
         </w:rPr>
-        <w:t>Prompt message for unsuccessful change</w:t>
+        <w:t>System should prompt message for unsuccessful password change</w:t>
       </w:r>
       <w:r>
         <w:br/>
@@ -3405,7 +3641,13 @@
         <w:rPr>
           <w:lang w:val="en-US"/>
         </w:rPr>
-        <w:t>Allow re-entrance</w:t>
+        <w:t>System should a</w:t>
+      </w:r>
+      <w:r>
+        <w:rPr>
+          <w:lang w:val="en-US"/>
+        </w:rPr>
+        <w:t>llow re-entrance</w:t>
       </w:r>
       <w:r>
         <w:br/>
@@ -3470,7 +3712,7 @@
         <w:rPr>
           <w:lang w:val="en-US"/>
         </w:rPr>
-        <w:t>Prompt message for unsuccessful change</w:t>
+        <w:t>System should prompt message for unsuccessful password change</w:t>
       </w:r>
       <w:r>
         <w:br/>
@@ -3495,7 +3737,13 @@
         <w:rPr>
           <w:lang w:val="en-US"/>
         </w:rPr>
-        <w:t>Allow re-entrance</w:t>
+        <w:t>System should a</w:t>
+      </w:r>
+      <w:r>
+        <w:rPr>
+          <w:lang w:val="en-US"/>
+        </w:rPr>
+        <w:t>llow re-entrance</w:t>
       </w:r>
     </w:p>
     <w:p>
@@ -3650,7 +3898,19 @@
         <w:rPr>
           <w:lang w:val="en-US"/>
         </w:rPr>
-        <w:t xml:space="preserve">A page with a posting form opens. </w:t>
+        <w:t xml:space="preserve">A page with a posting form </w:t>
+      </w:r>
+      <w:r>
+        <w:rPr>
+          <w:lang w:val="en-US"/>
+        </w:rPr>
+        <w:t xml:space="preserve">should </w:t>
+      </w:r>
+      <w:r>
+        <w:rPr>
+          <w:lang w:val="en-US"/>
+        </w:rPr>
+        <w:t xml:space="preserve">open. </w:t>
       </w:r>
     </w:p>
     <w:p>
@@ -3684,6 +3944,18 @@
         </w:rPr>
         <w:t>Enter short description of the blog in the Description field</w:t>
       </w:r>
+      <w:r>
+        <w:rPr>
+          <w:lang w:val="en-US"/>
+        </w:rPr>
+        <w:t xml:space="preserve">. </w:t>
+      </w:r>
+      <w:r>
+        <w:rPr>
+          <w:lang w:val="en-US"/>
+        </w:rPr>
+        <w:t>Mandatory</w:t>
+      </w:r>
     </w:p>
     <w:p>
       <w:pPr>
@@ -3700,6 +3972,18 @@
         </w:rPr>
         <w:t>Enter the article in the Content field</w:t>
       </w:r>
+      <w:r>
+        <w:rPr>
+          <w:lang w:val="en-US"/>
+        </w:rPr>
+        <w:t xml:space="preserve">. </w:t>
+      </w:r>
+      <w:r>
+        <w:rPr>
+          <w:lang w:val="en-US"/>
+        </w:rPr>
+        <w:t>Mandatory</w:t>
+      </w:r>
     </w:p>
     <w:p>
       <w:pPr>
@@ -3726,7 +4010,19 @@
         <w:rPr>
           <w:lang w:val="en-US"/>
         </w:rPr>
-        <w:t xml:space="preserve"> blog can be searched by in the Tag field </w:t>
+        <w:t xml:space="preserve"> blog can </w:t>
+      </w:r>
+      <w:r>
+        <w:rPr>
+          <w:lang w:val="en-US"/>
+        </w:rPr>
+        <w:t xml:space="preserve">be searched by in the Tag field. </w:t>
+      </w:r>
+      <w:r>
+        <w:rPr>
+          <w:lang w:val="en-US"/>
+        </w:rPr>
+        <w:t>Mandatory</w:t>
       </w:r>
     </w:p>
     <w:p>
@@ -3758,7 +4054,19 @@
         <w:rPr>
           <w:lang w:val="en-US"/>
         </w:rPr>
-        <w:t>A message POST ADDED SUCESSFULY will pop-up</w:t>
+        <w:t xml:space="preserve">A message POST ADDED SUCESSFULY </w:t>
+      </w:r>
+      <w:r>
+        <w:rPr>
+          <w:lang w:val="en-US"/>
+        </w:rPr>
+        <w:t>should</w:t>
+      </w:r>
+      <w:r>
+        <w:rPr>
+          <w:lang w:val="en-US"/>
+        </w:rPr>
+        <w:t xml:space="preserve"> pop-up</w:t>
       </w:r>
     </w:p>
     <w:p>
@@ -3774,7 +4082,31 @@
         <w:rPr>
           <w:lang w:val="en-US"/>
         </w:rPr>
-        <w:t>The platform navigates to the ALL POSTS section, the last post stays on top</w:t>
+        <w:t xml:space="preserve">The platform </w:t>
+      </w:r>
+      <w:r>
+        <w:rPr>
+          <w:lang w:val="en-US"/>
+        </w:rPr>
+        <w:t xml:space="preserve">should </w:t>
+      </w:r>
+      <w:r>
+        <w:rPr>
+          <w:lang w:val="en-US"/>
+        </w:rPr>
+        <w:t xml:space="preserve">navigates to the ALL POSTS section, the last post </w:t>
+      </w:r>
+      <w:r>
+        <w:rPr>
+          <w:lang w:val="en-US"/>
+        </w:rPr>
+        <w:t>should stay</w:t>
+      </w:r>
+      <w:r>
+        <w:rPr>
+          <w:lang w:val="en-US"/>
+        </w:rPr>
+        <w:t xml:space="preserve"> on top</w:t>
       </w:r>
     </w:p>
     <w:p>
@@ -3814,11 +4146,19 @@
       <w:r>
         <w:t xml:space="preserve">.1 </w:t>
       </w:r>
-      <w:r>
-        <w:rPr>
-          <w:lang w:val="en-US"/>
-        </w:rPr>
-        <w:t>Posting fails</w:t>
+      <w:proofErr w:type="gramStart"/>
+      <w:r>
+        <w:rPr>
+          <w:lang w:val="en-US"/>
+        </w:rPr>
+        <w:t>Posting</w:t>
+      </w:r>
+      <w:proofErr w:type="gramEnd"/>
+      <w:r>
+        <w:rPr>
+          <w:lang w:val="en-US"/>
+        </w:rPr>
+        <w:t xml:space="preserve"> fails</w:t>
       </w:r>
       <w:r>
         <w:t xml:space="preserve"> – </w:t>
@@ -3852,7 +4192,13 @@
         <w:rPr>
           <w:lang w:val="en-US"/>
         </w:rPr>
-        <w:t>Prompt posting failure message</w:t>
+        <w:t>System should p</w:t>
+      </w:r>
+      <w:r>
+        <w:rPr>
+          <w:lang w:val="en-US"/>
+        </w:rPr>
+        <w:t>rompt posting failure message</w:t>
       </w:r>
       <w:r>
         <w:br/>
@@ -3877,7 +4223,346 @@
         <w:rPr>
           <w:lang w:val="en-US"/>
         </w:rPr>
-        <w:t>Allow re-entrance</w:t>
+        <w:t>System should a</w:t>
+      </w:r>
+      <w:r>
+        <w:rPr>
+          <w:lang w:val="en-US"/>
+        </w:rPr>
+        <w:t>llow re-entrance</w:t>
+      </w:r>
+      <w:r>
+        <w:br/>
+      </w:r>
+    </w:p>
+    <w:p>
+      <w:pPr>
+        <w:rPr>
+          <w:i/>
+          <w:u w:val="single"/>
+          <w:lang w:val="en-US"/>
+        </w:rPr>
+      </w:pPr>
+      <w:r>
+        <w:rPr>
+          <w:i/>
+          <w:u w:val="single"/>
+          <w:lang w:val="en-US"/>
+        </w:rPr>
+        <w:t xml:space="preserve">Use cases related to </w:t>
+      </w:r>
+      <w:r>
+        <w:rPr>
+          <w:i/>
+          <w:u w:val="single"/>
+          <w:lang w:val="en-US"/>
+        </w:rPr>
+        <w:t>opening posts</w:t>
+      </w:r>
+      <w:r>
+        <w:rPr>
+          <w:i/>
+          <w:u w:val="single"/>
+          <w:lang w:val="en-US"/>
+        </w:rPr>
+        <w:t xml:space="preserve">: </w:t>
+      </w:r>
+    </w:p>
+    <w:p>
+      <w:r>
+        <w:rPr>
+          <w:b/>
+          <w:i/>
+          <w:u w:val="single"/>
+          <w:lang w:val="en-US"/>
+        </w:rPr>
+        <w:lastRenderedPageBreak/>
+        <w:t>Use case</w:t>
+      </w:r>
+      <w:r>
+        <w:rPr>
+          <w:b/>
+          <w:i/>
+          <w:u w:val="single"/>
+        </w:rPr>
+        <w:t xml:space="preserve"> №</w:t>
+      </w:r>
+      <w:r>
+        <w:rPr>
+          <w:b/>
+          <w:i/>
+          <w:u w:val="single"/>
+          <w:lang w:val="en-US"/>
+        </w:rPr>
+        <w:t>1</w:t>
+      </w:r>
+      <w:r>
+        <w:rPr>
+          <w:u w:val="single"/>
+        </w:rPr>
+        <w:t>:</w:t>
+      </w:r>
+      <w:r>
+        <w:t xml:space="preserve"> </w:t>
+      </w:r>
+      <w:r>
+        <w:rPr>
+          <w:lang w:val="en-US"/>
+        </w:rPr>
+        <w:t>Open post from ALL POSTS section</w:t>
+      </w:r>
+      <w:r>
+        <w:rPr>
+          <w:lang w:val="en-US"/>
+        </w:rPr>
+        <w:t xml:space="preserve"> thru the post title</w:t>
+      </w:r>
+      <w:r>
+        <w:br/>
+      </w:r>
+      <w:r>
+        <w:rPr>
+          <w:i/>
+          <w:u w:val="single"/>
+          <w:lang w:val="en-US"/>
+        </w:rPr>
+        <w:t>Primary Actor:</w:t>
+      </w:r>
+      <w:r>
+        <w:t xml:space="preserve"> </w:t>
+      </w:r>
+      <w:r>
+        <w:rPr>
+          <w:lang w:val="en-US"/>
+        </w:rPr>
+        <w:t>User</w:t>
+      </w:r>
+      <w:r>
+        <w:br/>
+      </w:r>
+      <w:r>
+        <w:rPr>
+          <w:i/>
+          <w:u w:val="single"/>
+          <w:lang w:val="en-US"/>
+        </w:rPr>
+        <w:t>Pre Condition</w:t>
+      </w:r>
+      <w:r>
+        <w:rPr>
+          <w:u w:val="single"/>
+        </w:rPr>
+        <w:t>:</w:t>
+      </w:r>
+      <w:r>
+        <w:t xml:space="preserve"> </w:t>
+      </w:r>
+      <w:r>
+        <w:rPr>
+          <w:lang w:val="en-US"/>
+        </w:rPr>
+        <w:t>User is logged in</w:t>
+      </w:r>
+      <w:r>
+        <w:t xml:space="preserve"> </w:t>
+      </w:r>
+      <w:r>
+        <w:br/>
+      </w:r>
+      <w:r>
+        <w:rPr>
+          <w:i/>
+          <w:u w:val="single"/>
+          <w:lang w:val="en-US"/>
+        </w:rPr>
+        <w:t>Main scenario</w:t>
+      </w:r>
+      <w:r>
+        <w:t>:</w:t>
+      </w:r>
+    </w:p>
+    <w:p>
+      <w:pPr>
+        <w:pStyle w:val="ListParagraph"/>
+        <w:numPr>
+          <w:ilvl w:val="0"/>
+          <w:numId w:val="12"/>
+        </w:numPr>
+        <w:spacing w:after="160" w:line="259" w:lineRule="auto"/>
+      </w:pPr>
+      <w:r>
+        <w:rPr>
+          <w:lang w:val="en-US"/>
+        </w:rPr>
+        <w:t>Navigate to ALL POSTS section</w:t>
+      </w:r>
+    </w:p>
+    <w:p>
+      <w:pPr>
+        <w:pStyle w:val="ListParagraph"/>
+        <w:numPr>
+          <w:ilvl w:val="0"/>
+          <w:numId w:val="12"/>
+        </w:numPr>
+        <w:spacing w:after="160" w:line="259" w:lineRule="auto"/>
+      </w:pPr>
+      <w:r>
+        <w:rPr>
+          <w:lang w:val="en-US"/>
+        </w:rPr>
+        <w:t xml:space="preserve">A page with </w:t>
+      </w:r>
+      <w:r>
+        <w:rPr>
+          <w:lang w:val="en-US"/>
+        </w:rPr>
+        <w:t xml:space="preserve">the posts in short format </w:t>
+      </w:r>
+      <w:r>
+        <w:rPr>
+          <w:lang w:val="en-US"/>
+        </w:rPr>
+        <w:t>should open</w:t>
+      </w:r>
+    </w:p>
+    <w:p>
+      <w:pPr>
+        <w:pStyle w:val="ListParagraph"/>
+        <w:numPr>
+          <w:ilvl w:val="0"/>
+          <w:numId w:val="12"/>
+        </w:numPr>
+        <w:spacing w:after="160" w:line="259" w:lineRule="auto"/>
+      </w:pPr>
+      <w:r>
+        <w:rPr>
+          <w:lang w:val="en-US"/>
+        </w:rPr>
+        <w:t xml:space="preserve">The posts </w:t>
+      </w:r>
+      <w:r>
+        <w:rPr>
+          <w:lang w:val="en-US"/>
+        </w:rPr>
+        <w:t>should be</w:t>
+      </w:r>
+      <w:r>
+        <w:rPr>
+          <w:lang w:val="en-US"/>
+        </w:rPr>
+        <w:t xml:space="preserve"> listed by 4 posts per page</w:t>
+      </w:r>
+    </w:p>
+    <w:p>
+      <w:pPr>
+        <w:pStyle w:val="ListParagraph"/>
+        <w:numPr>
+          <w:ilvl w:val="0"/>
+          <w:numId w:val="12"/>
+        </w:numPr>
+        <w:spacing w:after="160" w:line="259" w:lineRule="auto"/>
+      </w:pPr>
+      <w:r>
+        <w:rPr>
+          <w:lang w:val="en-US"/>
+        </w:rPr>
+        <w:t>Under all posts t</w:t>
+      </w:r>
+      <w:r>
+        <w:rPr>
+          <w:lang w:val="en-US"/>
+        </w:rPr>
+        <w:t xml:space="preserve">here </w:t>
+      </w:r>
+      <w:r>
+        <w:rPr>
+          <w:lang w:val="en-US"/>
+        </w:rPr>
+        <w:t>should be a</w:t>
+      </w:r>
+      <w:r>
+        <w:rPr>
+          <w:lang w:val="en-US"/>
+        </w:rPr>
+        <w:t xml:space="preserve"> page number counter that lists the postings pages content</w:t>
+      </w:r>
+    </w:p>
+    <w:p>
+      <w:pPr>
+        <w:pStyle w:val="ListParagraph"/>
+        <w:numPr>
+          <w:ilvl w:val="0"/>
+          <w:numId w:val="12"/>
+        </w:numPr>
+        <w:spacing w:after="160" w:line="259" w:lineRule="auto"/>
+      </w:pPr>
+      <w:r>
+        <w:rPr>
+          <w:lang w:val="en-US"/>
+        </w:rPr>
+        <w:t>When the desired post is found, click</w:t>
+      </w:r>
+      <w:r>
+        <w:rPr>
+          <w:lang w:val="en-US"/>
+        </w:rPr>
+        <w:t xml:space="preserve"> on the post</w:t>
+      </w:r>
+      <w:r>
+        <w:rPr>
+          <w:lang w:val="en-US"/>
+        </w:rPr>
+        <w:t>ing</w:t>
+      </w:r>
+      <w:r>
+        <w:rPr>
+          <w:lang w:val="en-US"/>
+        </w:rPr>
+        <w:t xml:space="preserve"> title</w:t>
+      </w:r>
+    </w:p>
+    <w:p>
+      <w:pPr>
+        <w:pStyle w:val="ListParagraph"/>
+        <w:numPr>
+          <w:ilvl w:val="0"/>
+          <w:numId w:val="12"/>
+        </w:numPr>
+        <w:spacing w:after="160" w:line="259" w:lineRule="auto"/>
+      </w:pPr>
+      <w:r>
+        <w:rPr>
+          <w:lang w:val="en-US"/>
+        </w:rPr>
+        <w:t xml:space="preserve">The post page </w:t>
+      </w:r>
+      <w:r>
+        <w:rPr>
+          <w:lang w:val="en-US"/>
+        </w:rPr>
+        <w:t>should be opened</w:t>
+      </w:r>
+    </w:p>
+    <w:p>
+      <w:pPr>
+        <w:rPr>
+          <w:lang w:val="en-US"/>
+        </w:rPr>
+      </w:pPr>
+      <w:r>
+        <w:rPr>
+          <w:i/>
+          <w:u w:val="single"/>
+          <w:lang w:val="en-US"/>
+        </w:rPr>
+        <w:t>Alternate scenario</w:t>
+      </w:r>
+      <w:r>
+        <w:rPr>
+          <w:i/>
+          <w:u w:val="single"/>
+        </w:rPr>
+        <w:t>:</w:t>
       </w:r>
       <w:r>
         <w:br/>
@@ -3890,25 +4575,279 @@
         <w:rPr>
           <w:lang w:val="en-US"/>
         </w:rPr>
-        <w:t>8</w:t>
-      </w:r>
-      <w:r>
-        <w:t xml:space="preserve">.2 </w:t>
-      </w:r>
-      <w:r>
-        <w:rPr>
-          <w:lang w:val="en-US"/>
-        </w:rPr>
-        <w:t>Authorization fails</w:t>
-      </w:r>
-      <w:r>
-        <w:t xml:space="preserve"> – </w:t>
-      </w:r>
-      <w:r>
-        <w:rPr>
-          <w:lang w:val="en-US"/>
-        </w:rPr>
-        <w:t xml:space="preserve">new password and confirm new password does not match </w:t>
+        <w:t>None</w:t>
+      </w:r>
+    </w:p>
+    <w:p>
+      <w:r>
+        <w:rPr>
+          <w:b/>
+          <w:i/>
+          <w:u w:val="single"/>
+          <w:lang w:val="en-US"/>
+        </w:rPr>
+        <w:t>Use case</w:t>
+      </w:r>
+      <w:r>
+        <w:rPr>
+          <w:b/>
+          <w:i/>
+          <w:u w:val="single"/>
+        </w:rPr>
+        <w:t xml:space="preserve"> №</w:t>
+      </w:r>
+      <w:r>
+        <w:rPr>
+          <w:b/>
+          <w:i/>
+          <w:u w:val="single"/>
+          <w:lang w:val="en-US"/>
+        </w:rPr>
+        <w:t>2</w:t>
+      </w:r>
+      <w:r>
+        <w:rPr>
+          <w:u w:val="single"/>
+        </w:rPr>
+        <w:t>:</w:t>
+      </w:r>
+      <w:r>
+        <w:t xml:space="preserve"> </w:t>
+      </w:r>
+      <w:r>
+        <w:rPr>
+          <w:lang w:val="en-US"/>
+        </w:rPr>
+        <w:t xml:space="preserve">Open post from ALL POSTS section thru the </w:t>
+      </w:r>
+      <w:r>
+        <w:rPr>
+          <w:lang w:val="en-US"/>
+        </w:rPr>
+        <w:t>READ MORE button</w:t>
+      </w:r>
+      <w:r>
+        <w:br/>
+      </w:r>
+      <w:r>
+        <w:rPr>
+          <w:i/>
+          <w:u w:val="single"/>
+          <w:lang w:val="en-US"/>
+        </w:rPr>
+        <w:t>Primary Actor:</w:t>
+      </w:r>
+      <w:r>
+        <w:t xml:space="preserve"> </w:t>
+      </w:r>
+      <w:r>
+        <w:rPr>
+          <w:lang w:val="en-US"/>
+        </w:rPr>
+        <w:t>User</w:t>
+      </w:r>
+      <w:r>
+        <w:br/>
+      </w:r>
+      <w:r>
+        <w:rPr>
+          <w:i/>
+          <w:u w:val="single"/>
+          <w:lang w:val="en-US"/>
+        </w:rPr>
+        <w:t>Pre Condition</w:t>
+      </w:r>
+      <w:r>
+        <w:rPr>
+          <w:u w:val="single"/>
+        </w:rPr>
+        <w:t>:</w:t>
+      </w:r>
+      <w:r>
+        <w:t xml:space="preserve"> </w:t>
+      </w:r>
+      <w:r>
+        <w:rPr>
+          <w:lang w:val="en-US"/>
+        </w:rPr>
+        <w:t>User is logged in</w:t>
+      </w:r>
+      <w:r>
+        <w:t xml:space="preserve"> </w:t>
+      </w:r>
+      <w:r>
+        <w:br/>
+      </w:r>
+      <w:r>
+        <w:rPr>
+          <w:i/>
+          <w:u w:val="single"/>
+          <w:lang w:val="en-US"/>
+        </w:rPr>
+        <w:t>Main scenario</w:t>
+      </w:r>
+      <w:r>
+        <w:t>:</w:t>
+      </w:r>
+    </w:p>
+    <w:p>
+      <w:pPr>
+        <w:pStyle w:val="ListParagraph"/>
+        <w:numPr>
+          <w:ilvl w:val="0"/>
+          <w:numId w:val="13"/>
+        </w:numPr>
+        <w:spacing w:after="160" w:line="259" w:lineRule="auto"/>
+      </w:pPr>
+      <w:r>
+        <w:rPr>
+          <w:lang w:val="en-US"/>
+        </w:rPr>
+        <w:t>Navigate to ALL POSTS section</w:t>
+      </w:r>
+    </w:p>
+    <w:p>
+      <w:pPr>
+        <w:pStyle w:val="ListParagraph"/>
+        <w:numPr>
+          <w:ilvl w:val="0"/>
+          <w:numId w:val="13"/>
+        </w:numPr>
+        <w:spacing w:after="160" w:line="259" w:lineRule="auto"/>
+      </w:pPr>
+      <w:r>
+        <w:rPr>
+          <w:lang w:val="en-US"/>
+        </w:rPr>
+        <w:t>A page with the posts</w:t>
+      </w:r>
+      <w:r>
+        <w:rPr>
+          <w:lang w:val="en-US"/>
+        </w:rPr>
+        <w:t xml:space="preserve"> in short format should be</w:t>
+      </w:r>
+      <w:r>
+        <w:rPr>
+          <w:lang w:val="en-US"/>
+        </w:rPr>
+        <w:t xml:space="preserve"> shown</w:t>
+      </w:r>
+    </w:p>
+    <w:p>
+      <w:pPr>
+        <w:pStyle w:val="ListParagraph"/>
+        <w:numPr>
+          <w:ilvl w:val="0"/>
+          <w:numId w:val="13"/>
+        </w:numPr>
+        <w:spacing w:after="160" w:line="259" w:lineRule="auto"/>
+      </w:pPr>
+      <w:r>
+        <w:rPr>
+          <w:lang w:val="en-US"/>
+        </w:rPr>
+        <w:t xml:space="preserve">The posts </w:t>
+      </w:r>
+      <w:r>
+        <w:rPr>
+          <w:lang w:val="en-US"/>
+        </w:rPr>
+        <w:t>should be</w:t>
+      </w:r>
+      <w:r>
+        <w:rPr>
+          <w:lang w:val="en-US"/>
+        </w:rPr>
+        <w:t xml:space="preserve"> listed by 4 posts per page</w:t>
+      </w:r>
+    </w:p>
+    <w:p>
+      <w:pPr>
+        <w:pStyle w:val="ListParagraph"/>
+        <w:numPr>
+          <w:ilvl w:val="0"/>
+          <w:numId w:val="13"/>
+        </w:numPr>
+        <w:spacing w:after="160" w:line="259" w:lineRule="auto"/>
+      </w:pPr>
+      <w:r>
+        <w:rPr>
+          <w:lang w:val="en-US"/>
+        </w:rPr>
+        <w:t>Under all posts there should be a page number counter that lists the postings pages content</w:t>
+      </w:r>
+    </w:p>
+    <w:p>
+      <w:pPr>
+        <w:pStyle w:val="ListParagraph"/>
+        <w:numPr>
+          <w:ilvl w:val="0"/>
+          <w:numId w:val="13"/>
+        </w:numPr>
+        <w:spacing w:after="160" w:line="259" w:lineRule="auto"/>
+      </w:pPr>
+      <w:r>
+        <w:rPr>
+          <w:lang w:val="en-US"/>
+        </w:rPr>
+        <w:t xml:space="preserve">When the desired post is found, click on the </w:t>
+      </w:r>
+      <w:r>
+        <w:rPr>
+          <w:lang w:val="en-US"/>
+        </w:rPr>
+        <w:t>READ MORE button</w:t>
+      </w:r>
+    </w:p>
+    <w:p>
+      <w:pPr>
+        <w:pStyle w:val="ListParagraph"/>
+        <w:numPr>
+          <w:ilvl w:val="0"/>
+          <w:numId w:val="13"/>
+        </w:numPr>
+        <w:spacing w:after="160" w:line="259" w:lineRule="auto"/>
+      </w:pPr>
+      <w:r>
+        <w:rPr>
+          <w:lang w:val="en-US"/>
+        </w:rPr>
+        <w:t xml:space="preserve">The post page </w:t>
+      </w:r>
+      <w:r>
+        <w:rPr>
+          <w:lang w:val="en-US"/>
+        </w:rPr>
+        <w:t>should be opened</w:t>
+      </w:r>
+      <w:r>
+        <w:rPr>
+          <w:lang w:val="en-US"/>
+        </w:rPr>
+        <w:t xml:space="preserve"> </w:t>
+      </w:r>
+    </w:p>
+    <w:p>
+      <w:pPr>
+        <w:rPr>
+          <w:lang w:val="en-US"/>
+        </w:rPr>
+      </w:pPr>
+      <w:r>
+        <w:rPr>
+          <w:i/>
+          <w:u w:val="single"/>
+          <w:lang w:val="en-US"/>
+        </w:rPr>
+        <w:t>Alternate scenario</w:t>
+      </w:r>
+      <w:r>
+        <w:rPr>
+          <w:i/>
+          <w:u w:val="single"/>
+        </w:rPr>
+        <w:t>:</w:t>
       </w:r>
       <w:r>
         <w:br/>
@@ -3918,31 +4857,262 @@
         <w:tab/>
       </w:r>
       <w:r>
-        <w:tab/>
-      </w:r>
-      <w:r>
-        <w:rPr>
-          <w:lang w:val="en-US"/>
-        </w:rPr>
-        <w:t>8</w:t>
-      </w:r>
-      <w:r>
-        <w:t>.</w:t>
-      </w:r>
-      <w:r>
-        <w:rPr>
-          <w:lang w:val="en-US"/>
-        </w:rPr>
-        <w:t>2</w:t>
-      </w:r>
-      <w:r>
-        <w:t xml:space="preserve">.1 </w:t>
-      </w:r>
-      <w:r>
-        <w:rPr>
-          <w:lang w:val="en-US"/>
-        </w:rPr>
-        <w:t>Prompt message for unsuccessful change</w:t>
+        <w:rPr>
+          <w:lang w:val="en-US"/>
+        </w:rPr>
+        <w:t>None</w:t>
+      </w:r>
+    </w:p>
+    <w:p>
+      <w:r>
+        <w:rPr>
+          <w:b/>
+          <w:i/>
+          <w:u w:val="single"/>
+          <w:lang w:val="en-US"/>
+        </w:rPr>
+        <w:t>Use case</w:t>
+      </w:r>
+      <w:r>
+        <w:rPr>
+          <w:b/>
+          <w:i/>
+          <w:u w:val="single"/>
+        </w:rPr>
+        <w:t xml:space="preserve"> №</w:t>
+      </w:r>
+      <w:r>
+        <w:rPr>
+          <w:b/>
+          <w:i/>
+          <w:u w:val="single"/>
+          <w:lang w:val="en-US"/>
+        </w:rPr>
+        <w:t>3</w:t>
+      </w:r>
+      <w:r>
+        <w:rPr>
+          <w:u w:val="single"/>
+        </w:rPr>
+        <w:t>:</w:t>
+      </w:r>
+      <w:r>
+        <w:t xml:space="preserve"> </w:t>
+      </w:r>
+      <w:r>
+        <w:rPr>
+          <w:lang w:val="en-US"/>
+        </w:rPr>
+        <w:t>Open post from</w:t>
+      </w:r>
+      <w:r>
+        <w:rPr>
+          <w:lang w:val="en-US"/>
+        </w:rPr>
+        <w:t xml:space="preserve"> </w:t>
+      </w:r>
+      <w:r>
+        <w:rPr>
+          <w:lang w:val="en-US"/>
+        </w:rPr>
+        <w:t xml:space="preserve">LATEST POSTS screen </w:t>
+      </w:r>
+      <w:r>
+        <w:br/>
+      </w:r>
+      <w:r>
+        <w:rPr>
+          <w:i/>
+          <w:u w:val="single"/>
+          <w:lang w:val="en-US"/>
+        </w:rPr>
+        <w:t>Primary Actor:</w:t>
+      </w:r>
+      <w:r>
+        <w:t xml:space="preserve"> </w:t>
+      </w:r>
+      <w:r>
+        <w:rPr>
+          <w:lang w:val="en-US"/>
+        </w:rPr>
+        <w:t>User</w:t>
+      </w:r>
+      <w:r>
+        <w:br/>
+      </w:r>
+      <w:r>
+        <w:rPr>
+          <w:i/>
+          <w:u w:val="single"/>
+          <w:lang w:val="en-US"/>
+        </w:rPr>
+        <w:t>Pre Condition</w:t>
+      </w:r>
+      <w:r>
+        <w:rPr>
+          <w:u w:val="single"/>
+        </w:rPr>
+        <w:t>:</w:t>
+      </w:r>
+      <w:r>
+        <w:t xml:space="preserve"> </w:t>
+      </w:r>
+      <w:r>
+        <w:rPr>
+          <w:lang w:val="en-US"/>
+        </w:rPr>
+        <w:t>User is logged in</w:t>
+      </w:r>
+      <w:r>
+        <w:t xml:space="preserve"> </w:t>
+      </w:r>
+      <w:r>
+        <w:br/>
+      </w:r>
+      <w:r>
+        <w:rPr>
+          <w:i/>
+          <w:u w:val="single"/>
+          <w:lang w:val="en-US"/>
+        </w:rPr>
+        <w:t>Main scenario</w:t>
+      </w:r>
+      <w:r>
+        <w:t>:</w:t>
+      </w:r>
+    </w:p>
+    <w:p>
+      <w:pPr>
+        <w:pStyle w:val="ListParagraph"/>
+        <w:numPr>
+          <w:ilvl w:val="0"/>
+          <w:numId w:val="14"/>
+        </w:numPr>
+        <w:spacing w:after="160" w:line="259" w:lineRule="auto"/>
+      </w:pPr>
+      <w:r>
+        <w:rPr>
+          <w:lang w:val="en-US"/>
+        </w:rPr>
+        <w:t>While located on the main page, find the</w:t>
+      </w:r>
+      <w:r>
+        <w:rPr>
+          <w:lang w:val="en-US"/>
+        </w:rPr>
+        <w:t xml:space="preserve"> </w:t>
+      </w:r>
+      <w:r>
+        <w:rPr>
+          <w:lang w:val="en-US"/>
+        </w:rPr>
+        <w:t>LATEST POSTS screen</w:t>
+      </w:r>
+    </w:p>
+    <w:p>
+      <w:pPr>
+        <w:pStyle w:val="ListParagraph"/>
+        <w:numPr>
+          <w:ilvl w:val="0"/>
+          <w:numId w:val="14"/>
+        </w:numPr>
+        <w:spacing w:after="160" w:line="259" w:lineRule="auto"/>
+      </w:pPr>
+      <w:r>
+        <w:rPr>
+          <w:lang w:val="en-US"/>
+        </w:rPr>
+        <w:t xml:space="preserve">The latest 5 posts </w:t>
+      </w:r>
+      <w:r>
+        <w:rPr>
+          <w:lang w:val="en-US"/>
+        </w:rPr>
+        <w:t>titles should be</w:t>
+      </w:r>
+      <w:r>
+        <w:rPr>
+          <w:lang w:val="en-US"/>
+        </w:rPr>
+        <w:t xml:space="preserve"> listed</w:t>
+      </w:r>
+    </w:p>
+    <w:p>
+      <w:pPr>
+        <w:pStyle w:val="ListParagraph"/>
+        <w:numPr>
+          <w:ilvl w:val="0"/>
+          <w:numId w:val="14"/>
+        </w:numPr>
+        <w:spacing w:after="160" w:line="259" w:lineRule="auto"/>
+      </w:pPr>
+      <w:r>
+        <w:rPr>
+          <w:lang w:val="en-US"/>
+        </w:rPr>
+        <w:t>Find a desire</w:t>
+      </w:r>
+      <w:r>
+        <w:rPr>
+          <w:lang w:val="en-US"/>
+        </w:rPr>
+        <w:t>d</w:t>
+      </w:r>
+      <w:r>
+        <w:rPr>
+          <w:lang w:val="en-US"/>
+        </w:rPr>
+        <w:t xml:space="preserve"> post and click on it</w:t>
+      </w:r>
+    </w:p>
+    <w:p>
+      <w:pPr>
+        <w:pStyle w:val="ListParagraph"/>
+        <w:numPr>
+          <w:ilvl w:val="0"/>
+          <w:numId w:val="14"/>
+        </w:numPr>
+        <w:spacing w:after="160" w:line="259" w:lineRule="auto"/>
+      </w:pPr>
+      <w:r>
+        <w:rPr>
+          <w:lang w:val="en-US"/>
+        </w:rPr>
+        <w:t xml:space="preserve">The post page </w:t>
+      </w:r>
+      <w:r>
+        <w:rPr>
+          <w:lang w:val="en-US"/>
+        </w:rPr>
+        <w:t>should be opene</w:t>
+      </w:r>
+      <w:r>
+        <w:rPr>
+          <w:lang w:val="en-US"/>
+        </w:rPr>
+        <w:t xml:space="preserve">d </w:t>
+      </w:r>
+    </w:p>
+    <w:p>
+      <w:pPr>
+        <w:rPr>
+          <w:lang w:val="en-US"/>
+        </w:rPr>
+      </w:pPr>
+      <w:r>
+        <w:rPr>
+          <w:i/>
+          <w:u w:val="single"/>
+          <w:lang w:val="en-US"/>
+        </w:rPr>
+        <w:t>Alternate scenario</w:t>
+      </w:r>
+      <w:r>
+        <w:rPr>
+          <w:i/>
+          <w:u w:val="single"/>
+        </w:rPr>
+        <w:t>:</w:t>
       </w:r>
       <w:r>
         <w:br/>
@@ -3952,22 +5122,307 @@
         <w:tab/>
       </w:r>
       <w:r>
-        <w:tab/>
-      </w:r>
-      <w:r>
-        <w:rPr>
-          <w:lang w:val="en-US"/>
-        </w:rPr>
-        <w:t>8.</w:t>
-      </w:r>
-      <w:r>
-        <w:t xml:space="preserve">2.2 </w:t>
-      </w:r>
-      <w:r>
-        <w:rPr>
-          <w:lang w:val="en-US"/>
-        </w:rPr>
-        <w:t>Allow re-entrance</w:t>
+        <w:rPr>
+          <w:lang w:val="en-US"/>
+        </w:rPr>
+        <w:t>None</w:t>
+      </w:r>
+    </w:p>
+    <w:p>
+      <w:r>
+        <w:rPr>
+          <w:b/>
+          <w:i/>
+          <w:u w:val="single"/>
+          <w:lang w:val="en-US"/>
+        </w:rPr>
+        <w:t>Use case</w:t>
+      </w:r>
+      <w:r>
+        <w:rPr>
+          <w:b/>
+          <w:i/>
+          <w:u w:val="single"/>
+        </w:rPr>
+        <w:t xml:space="preserve"> №</w:t>
+      </w:r>
+      <w:r>
+        <w:rPr>
+          <w:b/>
+          <w:i/>
+          <w:u w:val="single"/>
+          <w:lang w:val="en-US"/>
+        </w:rPr>
+        <w:t>4</w:t>
+      </w:r>
+      <w:r>
+        <w:rPr>
+          <w:u w:val="single"/>
+        </w:rPr>
+        <w:t>:</w:t>
+      </w:r>
+      <w:r>
+        <w:t xml:space="preserve"> </w:t>
+      </w:r>
+      <w:r>
+        <w:rPr>
+          <w:lang w:val="en-US"/>
+        </w:rPr>
+        <w:t xml:space="preserve">Open post from </w:t>
+      </w:r>
+      <w:r>
+        <w:rPr>
+          <w:lang w:val="en-US"/>
+        </w:rPr>
+        <w:t xml:space="preserve">the </w:t>
+      </w:r>
+      <w:r>
+        <w:rPr>
+          <w:lang w:val="en-US"/>
+        </w:rPr>
+        <w:t>post author’s</w:t>
+      </w:r>
+      <w:r>
+        <w:rPr>
+          <w:lang w:val="en-US"/>
+        </w:rPr>
+        <w:t xml:space="preserve"> </w:t>
+      </w:r>
+      <w:r>
+        <w:rPr>
+          <w:lang w:val="en-US"/>
+        </w:rPr>
+        <w:t>link</w:t>
+      </w:r>
+      <w:r>
+        <w:rPr>
+          <w:lang w:val="en-US"/>
+        </w:rPr>
+        <w:t xml:space="preserve"> </w:t>
+      </w:r>
+      <w:r>
+        <w:br/>
+      </w:r>
+      <w:r>
+        <w:rPr>
+          <w:i/>
+          <w:u w:val="single"/>
+          <w:lang w:val="en-US"/>
+        </w:rPr>
+        <w:t>Primary Actor:</w:t>
+      </w:r>
+      <w:r>
+        <w:t xml:space="preserve"> </w:t>
+      </w:r>
+      <w:r>
+        <w:rPr>
+          <w:lang w:val="en-US"/>
+        </w:rPr>
+        <w:t>User</w:t>
+      </w:r>
+      <w:r>
+        <w:br/>
+      </w:r>
+      <w:r>
+        <w:rPr>
+          <w:i/>
+          <w:u w:val="single"/>
+          <w:lang w:val="en-US"/>
+        </w:rPr>
+        <w:t>Pre Condition</w:t>
+      </w:r>
+      <w:r>
+        <w:rPr>
+          <w:u w:val="single"/>
+        </w:rPr>
+        <w:t>:</w:t>
+      </w:r>
+      <w:r>
+        <w:t xml:space="preserve"> </w:t>
+      </w:r>
+      <w:r>
+        <w:rPr>
+          <w:lang w:val="en-US"/>
+        </w:rPr>
+        <w:t>User is logged in</w:t>
+      </w:r>
+      <w:r>
+        <w:t xml:space="preserve"> </w:t>
+      </w:r>
+      <w:r>
+        <w:br/>
+      </w:r>
+      <w:r>
+        <w:rPr>
+          <w:i/>
+          <w:u w:val="single"/>
+          <w:lang w:val="en-US"/>
+        </w:rPr>
+        <w:t>Main scenario</w:t>
+      </w:r>
+      <w:r>
+        <w:t>:</w:t>
+      </w:r>
+    </w:p>
+    <w:p>
+      <w:pPr>
+        <w:pStyle w:val="ListParagraph"/>
+        <w:numPr>
+          <w:ilvl w:val="0"/>
+          <w:numId w:val="18"/>
+        </w:numPr>
+        <w:spacing w:after="160" w:line="259" w:lineRule="auto"/>
+      </w:pPr>
+      <w:r>
+        <w:rPr>
+          <w:lang w:val="en-US"/>
+        </w:rPr>
+        <w:t>Navigate to ALL POSTS section</w:t>
+      </w:r>
+    </w:p>
+    <w:p>
+      <w:pPr>
+        <w:pStyle w:val="ListParagraph"/>
+        <w:numPr>
+          <w:ilvl w:val="0"/>
+          <w:numId w:val="18"/>
+        </w:numPr>
+        <w:spacing w:after="160" w:line="259" w:lineRule="auto"/>
+      </w:pPr>
+      <w:r>
+        <w:rPr>
+          <w:lang w:val="en-US"/>
+        </w:rPr>
+        <w:t>A page with the posts</w:t>
+      </w:r>
+      <w:r>
+        <w:rPr>
+          <w:lang w:val="en-US"/>
+        </w:rPr>
+        <w:t xml:space="preserve"> in short format should be</w:t>
+      </w:r>
+      <w:r>
+        <w:rPr>
+          <w:lang w:val="en-US"/>
+        </w:rPr>
+        <w:t xml:space="preserve"> shown</w:t>
+      </w:r>
+    </w:p>
+    <w:p>
+      <w:pPr>
+        <w:pStyle w:val="ListParagraph"/>
+        <w:numPr>
+          <w:ilvl w:val="0"/>
+          <w:numId w:val="18"/>
+        </w:numPr>
+        <w:spacing w:after="160" w:line="259" w:lineRule="auto"/>
+      </w:pPr>
+      <w:r>
+        <w:rPr>
+          <w:lang w:val="en-US"/>
+        </w:rPr>
+        <w:t xml:space="preserve">The posts </w:t>
+      </w:r>
+      <w:r>
+        <w:rPr>
+          <w:lang w:val="en-US"/>
+        </w:rPr>
+        <w:t>should be</w:t>
+      </w:r>
+      <w:r>
+        <w:rPr>
+          <w:lang w:val="en-US"/>
+        </w:rPr>
+        <w:t xml:space="preserve"> listed by 4 posts per page</w:t>
+      </w:r>
+    </w:p>
+    <w:p>
+      <w:pPr>
+        <w:pStyle w:val="ListParagraph"/>
+        <w:numPr>
+          <w:ilvl w:val="0"/>
+          <w:numId w:val="18"/>
+        </w:numPr>
+        <w:spacing w:after="160" w:line="259" w:lineRule="auto"/>
+      </w:pPr>
+      <w:r>
+        <w:rPr>
+          <w:lang w:val="en-US"/>
+        </w:rPr>
+        <w:lastRenderedPageBreak/>
+        <w:t xml:space="preserve">Under the </w:t>
+      </w:r>
+      <w:r>
+        <w:rPr>
+          <w:lang w:val="en-US"/>
+        </w:rPr>
+        <w:t xml:space="preserve">title of every post the author’s username </w:t>
+      </w:r>
+      <w:r>
+        <w:rPr>
+          <w:lang w:val="en-US"/>
+        </w:rPr>
+        <w:t xml:space="preserve">should be </w:t>
+      </w:r>
+      <w:r>
+        <w:rPr>
+          <w:lang w:val="en-US"/>
+        </w:rPr>
+        <w:t>displayed and hyperlinked</w:t>
+      </w:r>
+    </w:p>
+    <w:p>
+      <w:pPr>
+        <w:pStyle w:val="ListParagraph"/>
+        <w:numPr>
+          <w:ilvl w:val="0"/>
+          <w:numId w:val="18"/>
+        </w:numPr>
+        <w:spacing w:after="160" w:line="259" w:lineRule="auto"/>
+      </w:pPr>
+      <w:r>
+        <w:rPr>
+          <w:lang w:val="en-US"/>
+        </w:rPr>
+        <w:t>Click on it</w:t>
+      </w:r>
+    </w:p>
+    <w:p>
+      <w:pPr>
+        <w:pStyle w:val="ListParagraph"/>
+        <w:numPr>
+          <w:ilvl w:val="0"/>
+          <w:numId w:val="18"/>
+        </w:numPr>
+        <w:spacing w:after="160" w:line="259" w:lineRule="auto"/>
+      </w:pPr>
+      <w:r>
+        <w:rPr>
+          <w:lang w:val="en-US"/>
+        </w:rPr>
+        <w:t>All of the author’s posts shall be listed</w:t>
+      </w:r>
+    </w:p>
+    <w:p>
+      <w:pPr>
+        <w:rPr>
+          <w:lang w:val="en-US"/>
+        </w:rPr>
+      </w:pPr>
+      <w:r>
+        <w:rPr>
+          <w:i/>
+          <w:u w:val="single"/>
+          <w:lang w:val="en-US"/>
+        </w:rPr>
+        <w:t>Alternate scenario</w:t>
+      </w:r>
+      <w:r>
+        <w:rPr>
+          <w:i/>
+          <w:u w:val="single"/>
+        </w:rPr>
+        <w:t>:</w:t>
       </w:r>
       <w:r>
         <w:br/>
@@ -3980,7 +5435,81 @@
         <w:rPr>
           <w:lang w:val="en-US"/>
         </w:rPr>
-        <w:t>8.3</w:t>
+        <w:t>None</w:t>
+      </w:r>
+    </w:p>
+    <w:p>
+      <w:pPr>
+        <w:rPr>
+          <w:lang w:val="en-US"/>
+        </w:rPr>
+      </w:pPr>
+    </w:p>
+    <w:p>
+      <w:pPr>
+        <w:rPr>
+          <w:i/>
+          <w:u w:val="single"/>
+          <w:lang w:val="en-US"/>
+        </w:rPr>
+      </w:pPr>
+      <w:r>
+        <w:rPr>
+          <w:i/>
+          <w:u w:val="single"/>
+          <w:lang w:val="en-US"/>
+        </w:rPr>
+        <w:t xml:space="preserve">Use cases related to </w:t>
+      </w:r>
+      <w:r>
+        <w:rPr>
+          <w:i/>
+          <w:u w:val="single"/>
+          <w:lang w:val="en-US"/>
+        </w:rPr>
+        <w:t>searching posts</w:t>
+      </w:r>
+      <w:r>
+        <w:rPr>
+          <w:i/>
+          <w:u w:val="single"/>
+          <w:lang w:val="en-US"/>
+        </w:rPr>
+        <w:t xml:space="preserve">: </w:t>
+      </w:r>
+    </w:p>
+    <w:p>
+      <w:r>
+        <w:rPr>
+          <w:b/>
+          <w:i/>
+          <w:u w:val="single"/>
+          <w:lang w:val="en-US"/>
+        </w:rPr>
+        <w:t>Use case</w:t>
+      </w:r>
+      <w:r>
+        <w:rPr>
+          <w:b/>
+          <w:i/>
+          <w:u w:val="single"/>
+        </w:rPr>
+        <w:t xml:space="preserve"> №</w:t>
+      </w:r>
+      <w:r>
+        <w:rPr>
+          <w:b/>
+          <w:i/>
+          <w:u w:val="single"/>
+          <w:lang w:val="en-US"/>
+        </w:rPr>
+        <w:t>1</w:t>
+      </w:r>
+      <w:r>
+        <w:rPr>
+          <w:u w:val="single"/>
+        </w:rPr>
+        <w:t>:</w:t>
       </w:r>
       <w:r>
         <w:t xml:space="preserve"> </w:t>
@@ -3989,16 +5518,264 @@
         <w:rPr>
           <w:lang w:val="en-US"/>
         </w:rPr>
-        <w:t>Authorization fails</w:t>
-      </w:r>
-      <w:r>
-        <w:t xml:space="preserve"> – </w:t>
-      </w:r>
-      <w:r>
-        <w:rPr>
-          <w:lang w:val="en-US"/>
-        </w:rPr>
-        <w:t xml:space="preserve">new password and confirm new password are less than 4 characters </w:t>
+        <w:t>Searching by tagged words</w:t>
+      </w:r>
+      <w:r>
+        <w:br/>
+      </w:r>
+      <w:r>
+        <w:rPr>
+          <w:i/>
+          <w:u w:val="single"/>
+          <w:lang w:val="en-US"/>
+        </w:rPr>
+        <w:t>Primary Actor:</w:t>
+      </w:r>
+      <w:r>
+        <w:t xml:space="preserve"> </w:t>
+      </w:r>
+      <w:r>
+        <w:rPr>
+          <w:lang w:val="en-US"/>
+        </w:rPr>
+        <w:t>User</w:t>
+      </w:r>
+      <w:r>
+        <w:br/>
+      </w:r>
+      <w:r>
+        <w:rPr>
+          <w:i/>
+          <w:u w:val="single"/>
+          <w:lang w:val="en-US"/>
+        </w:rPr>
+        <w:t>Pre Condition</w:t>
+      </w:r>
+      <w:r>
+        <w:rPr>
+          <w:u w:val="single"/>
+        </w:rPr>
+        <w:t>:</w:t>
+      </w:r>
+      <w:r>
+        <w:t xml:space="preserve"> </w:t>
+      </w:r>
+      <w:r>
+        <w:rPr>
+          <w:lang w:val="en-US"/>
+        </w:rPr>
+        <w:t>User is logged in</w:t>
+      </w:r>
+      <w:r>
+        <w:t xml:space="preserve"> </w:t>
+      </w:r>
+      <w:r>
+        <w:br/>
+      </w:r>
+      <w:r>
+        <w:rPr>
+          <w:i/>
+          <w:u w:val="single"/>
+          <w:lang w:val="en-US"/>
+        </w:rPr>
+        <w:t>Main scenario</w:t>
+      </w:r>
+      <w:r>
+        <w:t>:</w:t>
+      </w:r>
+    </w:p>
+    <w:p>
+      <w:pPr>
+        <w:pStyle w:val="ListParagraph"/>
+        <w:numPr>
+          <w:ilvl w:val="0"/>
+          <w:numId w:val="15"/>
+        </w:numPr>
+        <w:spacing w:after="160" w:line="259" w:lineRule="auto"/>
+      </w:pPr>
+      <w:r>
+        <w:rPr>
+          <w:lang w:val="en-US"/>
+        </w:rPr>
+        <w:t>Navigate to ALL POSTS section</w:t>
+      </w:r>
+    </w:p>
+    <w:p>
+      <w:pPr>
+        <w:pStyle w:val="ListParagraph"/>
+        <w:numPr>
+          <w:ilvl w:val="0"/>
+          <w:numId w:val="15"/>
+        </w:numPr>
+        <w:spacing w:after="160" w:line="259" w:lineRule="auto"/>
+      </w:pPr>
+      <w:r>
+        <w:rPr>
+          <w:lang w:val="en-US"/>
+        </w:rPr>
+        <w:t xml:space="preserve">A page with the posts in short format </w:t>
+      </w:r>
+      <w:r>
+        <w:rPr>
+          <w:lang w:val="en-US"/>
+        </w:rPr>
+        <w:t>should be</w:t>
+      </w:r>
+      <w:r>
+        <w:rPr>
+          <w:lang w:val="en-US"/>
+        </w:rPr>
+        <w:t xml:space="preserve"> shown</w:t>
+      </w:r>
+    </w:p>
+    <w:p>
+      <w:pPr>
+        <w:pStyle w:val="ListParagraph"/>
+        <w:numPr>
+          <w:ilvl w:val="0"/>
+          <w:numId w:val="15"/>
+        </w:numPr>
+        <w:spacing w:after="160" w:line="259" w:lineRule="auto"/>
+      </w:pPr>
+      <w:r>
+        <w:rPr>
+          <w:lang w:val="en-US"/>
+        </w:rPr>
+        <w:t xml:space="preserve">There should be </w:t>
+      </w:r>
+      <w:r>
+        <w:rPr>
+          <w:lang w:val="en-US"/>
+        </w:rPr>
+        <w:t>a search box above the list with the posts</w:t>
+      </w:r>
+    </w:p>
+    <w:p>
+      <w:pPr>
+        <w:pStyle w:val="ListParagraph"/>
+        <w:numPr>
+          <w:ilvl w:val="0"/>
+          <w:numId w:val="15"/>
+        </w:numPr>
+        <w:spacing w:after="160" w:line="259" w:lineRule="auto"/>
+      </w:pPr>
+      <w:r>
+        <w:rPr>
+          <w:lang w:val="en-US"/>
+        </w:rPr>
+        <w:t>Click on the search box, a drop down menu</w:t>
+      </w:r>
+      <w:r>
+        <w:rPr>
+          <w:lang w:val="en-US"/>
+        </w:rPr>
+        <w:t xml:space="preserve"> with the tags </w:t>
+      </w:r>
+      <w:r>
+        <w:rPr>
+          <w:lang w:val="en-US"/>
+        </w:rPr>
+        <w:t>should be</w:t>
+      </w:r>
+      <w:r>
+        <w:rPr>
+          <w:lang w:val="en-US"/>
+        </w:rPr>
+        <w:t xml:space="preserve"> listed</w:t>
+      </w:r>
+    </w:p>
+    <w:p>
+      <w:pPr>
+        <w:pStyle w:val="ListParagraph"/>
+        <w:numPr>
+          <w:ilvl w:val="0"/>
+          <w:numId w:val="15"/>
+        </w:numPr>
+        <w:spacing w:after="160" w:line="259" w:lineRule="auto"/>
+      </w:pPr>
+      <w:r>
+        <w:rPr>
+          <w:lang w:val="en-US"/>
+        </w:rPr>
+        <w:t>Chose the desired word</w:t>
+      </w:r>
+    </w:p>
+    <w:p>
+      <w:pPr>
+        <w:pStyle w:val="ListParagraph"/>
+        <w:numPr>
+          <w:ilvl w:val="0"/>
+          <w:numId w:val="15"/>
+        </w:numPr>
+        <w:spacing w:after="160" w:line="259" w:lineRule="auto"/>
+      </w:pPr>
+      <w:r>
+        <w:rPr>
+          <w:lang w:val="en-US"/>
+        </w:rPr>
+        <w:t>Click on the search button</w:t>
+      </w:r>
+    </w:p>
+    <w:p>
+      <w:pPr>
+        <w:pStyle w:val="ListParagraph"/>
+        <w:numPr>
+          <w:ilvl w:val="0"/>
+          <w:numId w:val="15"/>
+        </w:numPr>
+        <w:spacing w:after="160" w:line="259" w:lineRule="auto"/>
+      </w:pPr>
+      <w:r>
+        <w:rPr>
+          <w:lang w:val="en-US"/>
+        </w:rPr>
+        <w:t>All of the posts that content the desire</w:t>
+      </w:r>
+      <w:r>
+        <w:rPr>
+          <w:lang w:val="en-US"/>
+        </w:rPr>
+        <w:t>d</w:t>
+      </w:r>
+      <w:r>
+        <w:rPr>
+          <w:lang w:val="en-US"/>
+        </w:rPr>
+        <w:t xml:space="preserve"> word </w:t>
+      </w:r>
+      <w:r>
+        <w:rPr>
+          <w:lang w:val="en-US"/>
+        </w:rPr>
+        <w:t>should</w:t>
+      </w:r>
+      <w:r>
+        <w:rPr>
+          <w:lang w:val="en-US"/>
+        </w:rPr>
+        <w:t xml:space="preserve"> be listed in the short format</w:t>
+      </w:r>
+    </w:p>
+    <w:p>
+      <w:pPr>
+        <w:rPr>
+          <w:lang w:val="en-US"/>
+        </w:rPr>
+      </w:pPr>
+      <w:r>
+        <w:rPr>
+          <w:i/>
+          <w:u w:val="single"/>
+          <w:lang w:val="en-US"/>
+        </w:rPr>
+        <w:t>Alternate scenario</w:t>
+      </w:r>
+      <w:r>
+        <w:rPr>
+          <w:i/>
+          <w:u w:val="single"/>
+        </w:rPr>
+        <w:t>:</w:t>
       </w:r>
       <w:r>
         <w:br/>
@@ -4008,31 +5785,355 @@
         <w:tab/>
       </w:r>
       <w:r>
+        <w:rPr>
+          <w:lang w:val="en-US"/>
+        </w:rPr>
+        <w:t xml:space="preserve">7.1 Search fails – if </w:t>
+      </w:r>
+      <w:r>
+        <w:rPr>
+          <w:lang w:val="en-US"/>
+        </w:rPr>
+        <w:t>the search field is left blank</w:t>
+      </w:r>
+    </w:p>
+    <w:p>
+      <w:pPr>
+        <w:ind w:left="708" w:firstLine="708"/>
+        <w:rPr>
+          <w:lang w:val="en-US"/>
+        </w:rPr>
+      </w:pPr>
+      <w:r>
+        <w:rPr>
+          <w:lang w:val="en-US"/>
+        </w:rPr>
+        <w:t xml:space="preserve">7.1.1 No results </w:t>
+      </w:r>
+      <w:r>
+        <w:rPr>
+          <w:lang w:val="en-US"/>
+        </w:rPr>
+        <w:t>should be</w:t>
+      </w:r>
+      <w:r>
+        <w:rPr>
+          <w:lang w:val="en-US"/>
+        </w:rPr>
+        <w:t xml:space="preserve"> displayed on the screen</w:t>
+      </w:r>
+    </w:p>
+    <w:p>
+      <w:pPr>
+        <w:ind w:left="708" w:firstLine="708"/>
+        <w:rPr>
+          <w:lang w:val="en-US"/>
+        </w:rPr>
+      </w:pPr>
+      <w:r>
+        <w:rPr>
+          <w:lang w:val="en-US"/>
+        </w:rPr>
+        <w:t xml:space="preserve">7.1.2 User should be able to </w:t>
+      </w:r>
+      <w:r>
+        <w:rPr>
+          <w:lang w:val="en-US"/>
+        </w:rPr>
+        <w:t xml:space="preserve">use the search drop down </w:t>
+      </w:r>
+      <w:r>
+        <w:rPr>
+          <w:lang w:val="en-US"/>
+        </w:rPr>
+        <w:t>again</w:t>
+      </w:r>
+    </w:p>
+    <w:p>
+      <w:pPr>
+        <w:rPr>
+          <w:i/>
+          <w:u w:val="single"/>
+          <w:lang w:val="en-US"/>
+        </w:rPr>
+      </w:pPr>
+      <w:r>
+        <w:rPr>
+          <w:i/>
+          <w:u w:val="single"/>
+          <w:lang w:val="en-US"/>
+        </w:rPr>
+        <w:t xml:space="preserve">Use cases related to </w:t>
+      </w:r>
+      <w:r>
+        <w:rPr>
+          <w:i/>
+          <w:u w:val="single"/>
+          <w:lang w:val="en-US"/>
+        </w:rPr>
+        <w:t>comments</w:t>
+      </w:r>
+      <w:r>
+        <w:rPr>
+          <w:i/>
+          <w:u w:val="single"/>
+          <w:lang w:val="en-US"/>
+        </w:rPr>
+        <w:t xml:space="preserve">: </w:t>
+      </w:r>
+    </w:p>
+    <w:p>
+      <w:r>
+        <w:rPr>
+          <w:b/>
+          <w:i/>
+          <w:u w:val="single"/>
+          <w:lang w:val="en-US"/>
+        </w:rPr>
+        <w:t>Use case</w:t>
+      </w:r>
+      <w:r>
+        <w:rPr>
+          <w:b/>
+          <w:i/>
+          <w:u w:val="single"/>
+        </w:rPr>
+        <w:t xml:space="preserve"> №</w:t>
+      </w:r>
+      <w:r>
+        <w:rPr>
+          <w:b/>
+          <w:i/>
+          <w:u w:val="single"/>
+          <w:lang w:val="en-US"/>
+        </w:rPr>
+        <w:t>1</w:t>
+      </w:r>
+      <w:r>
+        <w:rPr>
+          <w:u w:val="single"/>
+        </w:rPr>
+        <w:t>:</w:t>
+      </w:r>
+      <w:r>
+        <w:t xml:space="preserve"> </w:t>
+      </w:r>
+      <w:r>
+        <w:rPr>
+          <w:lang w:val="en-US"/>
+        </w:rPr>
+        <w:t>Add a comment</w:t>
+      </w:r>
+      <w:r>
+        <w:br/>
+      </w:r>
+      <w:r>
+        <w:rPr>
+          <w:i/>
+          <w:u w:val="single"/>
+          <w:lang w:val="en-US"/>
+        </w:rPr>
+        <w:t>Primary Actor:</w:t>
+      </w:r>
+      <w:r>
+        <w:t xml:space="preserve"> </w:t>
+      </w:r>
+      <w:r>
+        <w:rPr>
+          <w:lang w:val="en-US"/>
+        </w:rPr>
+        <w:t>User</w:t>
+      </w:r>
+      <w:r>
+        <w:br/>
+      </w:r>
+      <w:r>
+        <w:rPr>
+          <w:i/>
+          <w:u w:val="single"/>
+          <w:lang w:val="en-US"/>
+        </w:rPr>
+        <w:t>Pre Condition</w:t>
+      </w:r>
+      <w:r>
+        <w:rPr>
+          <w:u w:val="single"/>
+        </w:rPr>
+        <w:t>:</w:t>
+      </w:r>
+      <w:r>
+        <w:t xml:space="preserve"> </w:t>
+      </w:r>
+      <w:r>
+        <w:rPr>
+          <w:lang w:val="en-US"/>
+        </w:rPr>
+        <w:t>User is logged in</w:t>
+      </w:r>
+      <w:r>
+        <w:t xml:space="preserve"> </w:t>
+      </w:r>
+      <w:r>
+        <w:rPr>
+          <w:lang w:val="en-US"/>
+        </w:rPr>
+        <w:t>and opened a post</w:t>
+      </w:r>
+      <w:r>
+        <w:br/>
+      </w:r>
+      <w:r>
+        <w:rPr>
+          <w:i/>
+          <w:u w:val="single"/>
+          <w:lang w:val="en-US"/>
+        </w:rPr>
+        <w:t>Main scenario</w:t>
+      </w:r>
+      <w:r>
+        <w:t>:</w:t>
+      </w:r>
+    </w:p>
+    <w:p>
+      <w:pPr>
+        <w:pStyle w:val="ListParagraph"/>
+        <w:numPr>
+          <w:ilvl w:val="0"/>
+          <w:numId w:val="19"/>
+        </w:numPr>
+        <w:spacing w:after="160" w:line="259" w:lineRule="auto"/>
+      </w:pPr>
+      <w:r>
+        <w:rPr>
+          <w:lang w:val="en-US"/>
+        </w:rPr>
+        <w:t xml:space="preserve">At the end of the post there should be </w:t>
+      </w:r>
+      <w:r>
+        <w:rPr>
+          <w:lang w:val="en-US"/>
+        </w:rPr>
+        <w:t>LEAVE A COMMENT section</w:t>
+      </w:r>
+    </w:p>
+    <w:p>
+      <w:pPr>
+        <w:pStyle w:val="ListParagraph"/>
+        <w:numPr>
+          <w:ilvl w:val="0"/>
+          <w:numId w:val="19"/>
+        </w:numPr>
+        <w:spacing w:after="160" w:line="259" w:lineRule="auto"/>
+      </w:pPr>
+      <w:r>
+        <w:rPr>
+          <w:lang w:val="en-US"/>
+        </w:rPr>
+        <w:t>Enter Name - Mandatory</w:t>
+      </w:r>
+    </w:p>
+    <w:p>
+      <w:pPr>
+        <w:pStyle w:val="ListParagraph"/>
+        <w:numPr>
+          <w:ilvl w:val="0"/>
+          <w:numId w:val="19"/>
+        </w:numPr>
+        <w:spacing w:after="160" w:line="259" w:lineRule="auto"/>
+      </w:pPr>
+      <w:r>
+        <w:rPr>
+          <w:lang w:val="en-US"/>
+        </w:rPr>
+        <w:t>Enter Email – Optional</w:t>
+      </w:r>
+    </w:p>
+    <w:p>
+      <w:pPr>
+        <w:pStyle w:val="ListParagraph"/>
+        <w:numPr>
+          <w:ilvl w:val="0"/>
+          <w:numId w:val="19"/>
+        </w:numPr>
+        <w:spacing w:after="160" w:line="259" w:lineRule="auto"/>
+      </w:pPr>
+      <w:r>
+        <w:rPr>
+          <w:lang w:val="en-US"/>
+        </w:rPr>
+        <w:t>Write a comment in the Comment field</w:t>
+      </w:r>
+      <w:r>
+        <w:rPr>
+          <w:lang w:val="en-US"/>
+        </w:rPr>
+        <w:t xml:space="preserve"> – Mandatory </w:t>
+      </w:r>
+      <w:r>
+        <w:rPr>
+          <w:lang w:val="en-US"/>
+        </w:rPr>
         <w:tab/>
       </w:r>
-      <w:r>
-        <w:rPr>
-          <w:lang w:val="en-US"/>
-        </w:rPr>
-        <w:t>8</w:t>
-      </w:r>
-      <w:r>
-        <w:t>.</w:t>
-      </w:r>
-      <w:r>
-        <w:rPr>
-          <w:lang w:val="en-US"/>
-        </w:rPr>
-        <w:t>2</w:t>
-      </w:r>
-      <w:r>
-        <w:t xml:space="preserve">.1 </w:t>
-      </w:r>
-      <w:r>
-        <w:rPr>
-          <w:lang w:val="en-US"/>
-        </w:rPr>
-        <w:t>Prompt message for unsuccessful change</w:t>
+    </w:p>
+    <w:p>
+      <w:pPr>
+        <w:pStyle w:val="ListParagraph"/>
+        <w:numPr>
+          <w:ilvl w:val="0"/>
+          <w:numId w:val="19"/>
+        </w:numPr>
+        <w:spacing w:after="160" w:line="259" w:lineRule="auto"/>
+      </w:pPr>
+      <w:r>
+        <w:rPr>
+          <w:lang w:val="en-US"/>
+        </w:rPr>
+        <w:t>Click on the Add comment button</w:t>
+      </w:r>
+    </w:p>
+    <w:p>
+      <w:pPr>
+        <w:pStyle w:val="ListParagraph"/>
+        <w:numPr>
+          <w:ilvl w:val="0"/>
+          <w:numId w:val="19"/>
+        </w:numPr>
+        <w:spacing w:after="160" w:line="259" w:lineRule="auto"/>
+      </w:pPr>
+      <w:r>
+        <w:rPr>
+          <w:lang w:val="en-US"/>
+        </w:rPr>
+        <w:t xml:space="preserve">The </w:t>
+      </w:r>
+      <w:r>
+        <w:rPr>
+          <w:lang w:val="en-US"/>
+        </w:rPr>
+        <w:t>comment should be shown under the post</w:t>
+      </w:r>
+    </w:p>
+    <w:p>
+      <w:pPr>
+        <w:rPr>
+          <w:lang w:val="en-US"/>
+        </w:rPr>
+      </w:pPr>
+      <w:r>
+        <w:rPr>
+          <w:i/>
+          <w:u w:val="single"/>
+          <w:lang w:val="en-US"/>
+        </w:rPr>
+        <w:t>Alternate scenario</w:t>
+      </w:r>
+      <w:r>
+        <w:rPr>
+          <w:i/>
+          <w:u w:val="single"/>
+        </w:rPr>
+        <w:t>:</w:t>
       </w:r>
       <w:r>
         <w:br/>
@@ -4042,324 +6143,83 @@
         <w:tab/>
       </w:r>
       <w:r>
+        <w:rPr>
+          <w:lang w:val="en-US"/>
+        </w:rPr>
+        <w:t>8</w:t>
+      </w:r>
+      <w:r>
+        <w:t xml:space="preserve">.1 </w:t>
+      </w:r>
+      <w:r>
+        <w:rPr>
+          <w:lang w:val="en-US"/>
+        </w:rPr>
+        <w:t>Comment</w:t>
+      </w:r>
+      <w:r>
+        <w:rPr>
+          <w:lang w:val="en-US"/>
+        </w:rPr>
+        <w:t xml:space="preserve"> fails</w:t>
+      </w:r>
+      <w:r>
+        <w:t xml:space="preserve"> – </w:t>
+      </w:r>
+      <w:r>
+        <w:rPr>
+          <w:lang w:val="en-US"/>
+        </w:rPr>
+        <w:t xml:space="preserve">one of the </w:t>
+      </w:r>
+      <w:r>
+        <w:rPr>
+          <w:lang w:val="en-US"/>
+        </w:rPr>
+        <w:t>mandatory comment</w:t>
+      </w:r>
+      <w:r>
+        <w:rPr>
+          <w:lang w:val="en-US"/>
+        </w:rPr>
+        <w:t xml:space="preserve"> input fields is empty</w:t>
+      </w:r>
+      <w:r>
+        <w:br/>
+        <w:t xml:space="preserve">  </w:t>
+      </w:r>
+      <w:r>
         <w:tab/>
       </w:r>
       <w:r>
-        <w:rPr>
-          <w:lang w:val="en-US"/>
-        </w:rPr>
-        <w:t>8.</w:t>
-      </w:r>
-      <w:r>
-        <w:t xml:space="preserve">2.2 </w:t>
-      </w:r>
-      <w:r>
-        <w:rPr>
-          <w:lang w:val="en-US"/>
-        </w:rPr>
-        <w:t>Allow re-entrance</w:t>
-      </w:r>
-    </w:p>
-    <w:p>
-      <w:pPr>
-        <w:rPr>
-          <w:i/>
-          <w:u w:val="single"/>
-          <w:lang w:val="en-US"/>
-        </w:rPr>
-      </w:pPr>
-      <w:r>
-        <w:rPr>
-          <w:i/>
-          <w:u w:val="single"/>
-          <w:lang w:val="en-US"/>
-        </w:rPr>
-        <w:t xml:space="preserve">Use cases related to blog posting: </w:t>
-      </w:r>
-    </w:p>
-    <w:p>
-      <w:r>
-        <w:rPr>
-          <w:b/>
-          <w:i/>
-          <w:u w:val="single"/>
-          <w:lang w:val="en-US"/>
-        </w:rPr>
-        <w:lastRenderedPageBreak/>
-        <w:t>Use case</w:t>
-      </w:r>
-      <w:r>
-        <w:rPr>
-          <w:b/>
-          <w:i/>
-          <w:u w:val="single"/>
-        </w:rPr>
-        <w:t xml:space="preserve"> №</w:t>
-      </w:r>
-      <w:r>
-        <w:rPr>
-          <w:b/>
-          <w:i/>
-          <w:u w:val="single"/>
-          <w:lang w:val="en-US"/>
-        </w:rPr>
-        <w:t>1</w:t>
-      </w:r>
-      <w:r>
-        <w:rPr>
-          <w:u w:val="single"/>
-        </w:rPr>
-        <w:t>:</w:t>
-      </w:r>
-      <w:r>
-        <w:t xml:space="preserve"> </w:t>
-      </w:r>
-      <w:r>
-        <w:rPr>
-          <w:lang w:val="en-US"/>
-        </w:rPr>
-        <w:t>Create post</w:t>
-      </w:r>
-      <w:r>
-        <w:br/>
-      </w:r>
-      <w:r>
-        <w:rPr>
-          <w:i/>
-          <w:u w:val="single"/>
-          <w:lang w:val="en-US"/>
-        </w:rPr>
-        <w:t>Primary Actor:</w:t>
-      </w:r>
-      <w:r>
-        <w:t xml:space="preserve"> </w:t>
-      </w:r>
-      <w:r>
-        <w:rPr>
-          <w:lang w:val="en-US"/>
-        </w:rPr>
-        <w:t>User</w:t>
-      </w:r>
-      <w:r>
-        <w:br/>
-      </w:r>
-      <w:r>
-        <w:rPr>
-          <w:i/>
-          <w:u w:val="single"/>
-          <w:lang w:val="en-US"/>
-        </w:rPr>
-        <w:t>Pre Condition</w:t>
-      </w:r>
-      <w:r>
-        <w:rPr>
-          <w:u w:val="single"/>
-        </w:rPr>
-        <w:t>:</w:t>
-      </w:r>
-      <w:r>
-        <w:t xml:space="preserve"> </w:t>
-      </w:r>
-      <w:r>
-        <w:rPr>
-          <w:lang w:val="en-US"/>
-        </w:rPr>
-        <w:t>User is logged in</w:t>
-      </w:r>
-      <w:r>
-        <w:t xml:space="preserve"> </w:t>
-      </w:r>
-      <w:r>
-        <w:br/>
-      </w:r>
-      <w:r>
-        <w:rPr>
-          <w:i/>
-          <w:u w:val="single"/>
-          <w:lang w:val="en-US"/>
-        </w:rPr>
-        <w:t>Main scenario</w:t>
-      </w:r>
-      <w:r>
-        <w:t>:</w:t>
-      </w:r>
-    </w:p>
-    <w:p>
-      <w:pPr>
-        <w:pStyle w:val="ListParagraph"/>
-        <w:numPr>
-          <w:ilvl w:val="0"/>
-          <w:numId w:val="11"/>
-        </w:numPr>
-        <w:spacing w:after="160" w:line="259" w:lineRule="auto"/>
-      </w:pPr>
-      <w:r>
-        <w:rPr>
-          <w:lang w:val="en-US"/>
-        </w:rPr>
-        <w:t>Click on the ADD POST section</w:t>
-      </w:r>
-    </w:p>
-    <w:p>
-      <w:pPr>
-        <w:pStyle w:val="ListParagraph"/>
-        <w:numPr>
-          <w:ilvl w:val="0"/>
-          <w:numId w:val="11"/>
-        </w:numPr>
-        <w:spacing w:after="160" w:line="259" w:lineRule="auto"/>
-      </w:pPr>
-      <w:r>
-        <w:rPr>
-          <w:lang w:val="en-US"/>
-        </w:rPr>
-        <w:t xml:space="preserve">A page with a posting form opens. </w:t>
-      </w:r>
-    </w:p>
-    <w:p>
-      <w:pPr>
-        <w:pStyle w:val="ListParagraph"/>
-        <w:numPr>
-          <w:ilvl w:val="0"/>
-          <w:numId w:val="11"/>
-        </w:numPr>
-        <w:spacing w:after="160" w:line="259" w:lineRule="auto"/>
-      </w:pPr>
-      <w:r>
-        <w:rPr>
-          <w:lang w:val="en-US"/>
-        </w:rPr>
-        <w:t>Enter title of the post in the Title field. Mandatory</w:t>
-      </w:r>
-    </w:p>
-    <w:p>
-      <w:pPr>
-        <w:pStyle w:val="ListParagraph"/>
-        <w:numPr>
-          <w:ilvl w:val="0"/>
-          <w:numId w:val="11"/>
-        </w:numPr>
-        <w:spacing w:after="160" w:line="259" w:lineRule="auto"/>
-      </w:pPr>
-      <w:r>
-        <w:rPr>
-          <w:lang w:val="en-US"/>
-        </w:rPr>
-        <w:t>Enter short description of the blog in the Description field</w:t>
-      </w:r>
-    </w:p>
-    <w:p>
-      <w:pPr>
-        <w:pStyle w:val="ListParagraph"/>
-        <w:numPr>
-          <w:ilvl w:val="0"/>
-          <w:numId w:val="11"/>
-        </w:numPr>
-        <w:spacing w:after="160" w:line="259" w:lineRule="auto"/>
-      </w:pPr>
-      <w:r>
-        <w:rPr>
-          <w:lang w:val="en-US"/>
-        </w:rPr>
-        <w:t>Enter the article in the Content field</w:t>
-      </w:r>
-    </w:p>
-    <w:p>
-      <w:pPr>
-        <w:pStyle w:val="ListParagraph"/>
-        <w:numPr>
-          <w:ilvl w:val="0"/>
-          <w:numId w:val="11"/>
-        </w:numPr>
-        <w:spacing w:after="160" w:line="259" w:lineRule="auto"/>
-      </w:pPr>
-      <w:r>
-        <w:rPr>
-          <w:lang w:val="en-US"/>
-        </w:rPr>
-        <w:t xml:space="preserve">Place preferable key words related with the article </w:t>
-      </w:r>
-      <w:r>
-        <w:rPr>
-          <w:lang w:val="en-US"/>
-        </w:rPr>
-        <w:t>with which the</w:t>
-      </w:r>
-      <w:r>
-        <w:rPr>
-          <w:lang w:val="en-US"/>
-        </w:rPr>
-        <w:t xml:space="preserve"> blog can be searched by in the Tag field </w:t>
-      </w:r>
-    </w:p>
-    <w:p>
-      <w:pPr>
-        <w:pStyle w:val="ListParagraph"/>
-        <w:numPr>
-          <w:ilvl w:val="0"/>
-          <w:numId w:val="11"/>
-        </w:numPr>
-        <w:spacing w:after="160" w:line="259" w:lineRule="auto"/>
-      </w:pPr>
-      <w:r>
-        <w:rPr>
-          <w:lang w:val="en-US"/>
-        </w:rPr>
-        <w:t>Press the ADD POST button</w:t>
-      </w:r>
-    </w:p>
-    <w:p>
-      <w:pPr>
-        <w:pStyle w:val="ListParagraph"/>
-        <w:numPr>
-          <w:ilvl w:val="0"/>
-          <w:numId w:val="11"/>
-        </w:numPr>
-        <w:spacing w:after="160" w:line="259" w:lineRule="auto"/>
-      </w:pPr>
-      <w:r>
-        <w:rPr>
-          <w:lang w:val="en-US"/>
-        </w:rPr>
-        <w:t>A message POST ADDED SUCESSFULY will pop-up</w:t>
-      </w:r>
-    </w:p>
-    <w:p>
-      <w:pPr>
-        <w:pStyle w:val="ListParagraph"/>
-        <w:numPr>
-          <w:ilvl w:val="0"/>
-          <w:numId w:val="11"/>
-        </w:numPr>
-        <w:spacing w:after="160" w:line="259" w:lineRule="auto"/>
-      </w:pPr>
-      <w:r>
-        <w:rPr>
-          <w:lang w:val="en-US"/>
-        </w:rPr>
-        <w:t>The platform navigates to the ALL POSTS section, the last post stays on top</w:t>
-      </w:r>
-    </w:p>
-    <w:p>
-      <w:pPr>
-        <w:rPr>
-          <w:lang w:val="en-US"/>
-        </w:rPr>
-      </w:pPr>
-      <w:r>
-        <w:rPr>
-          <w:i/>
-          <w:u w:val="single"/>
-          <w:lang w:val="en-US"/>
-        </w:rPr>
-        <w:t>Alternate scenario</w:t>
-      </w:r>
-      <w:r>
-        <w:rPr>
-          <w:i/>
-          <w:u w:val="single"/>
-        </w:rPr>
-        <w:t>:</w:t>
+        <w:tab/>
+      </w:r>
+      <w:r>
+        <w:rPr>
+          <w:lang w:val="en-US"/>
+        </w:rPr>
+        <w:t>8</w:t>
+      </w:r>
+      <w:r>
+        <w:t xml:space="preserve">.1.1 </w:t>
+      </w:r>
+      <w:r>
+        <w:rPr>
+          <w:lang w:val="en-US"/>
+        </w:rPr>
+        <w:t xml:space="preserve">System should prompt posting </w:t>
+      </w:r>
+      <w:r>
+        <w:rPr>
+          <w:lang w:val="en-US"/>
+        </w:rPr>
+        <w:t xml:space="preserve">comment </w:t>
+      </w:r>
+      <w:r>
+        <w:rPr>
+          <w:lang w:val="en-US"/>
+        </w:rPr>
+        <w:t>failure message</w:t>
       </w:r>
       <w:r>
         <w:br/>
@@ -4369,65 +6229,9 @@
         <w:tab/>
       </w:r>
       <w:r>
-        <w:rPr>
-          <w:lang w:val="en-US"/>
-        </w:rPr>
-        <w:t>8</w:t>
-      </w:r>
-      <w:r>
-        <w:t xml:space="preserve">.1 </w:t>
-      </w:r>
-      <w:r>
-        <w:rPr>
-          <w:lang w:val="en-US"/>
-        </w:rPr>
-        <w:t>Posting fails</w:t>
-      </w:r>
-      <w:r>
-        <w:t xml:space="preserve"> – </w:t>
-      </w:r>
-      <w:r>
-        <w:rPr>
-          <w:lang w:val="en-US"/>
-        </w:rPr>
-        <w:t>one of the blog input fields is empty</w:t>
-      </w:r>
-      <w:r>
-        <w:br/>
-        <w:t xml:space="preserve">  </w:t>
-      </w:r>
-      <w:r>
         <w:tab/>
       </w:r>
       <w:r>
-        <w:tab/>
-      </w:r>
-      <w:r>
-        <w:rPr>
-          <w:lang w:val="en-US"/>
-        </w:rPr>
-        <w:t>8</w:t>
-      </w:r>
-      <w:r>
-        <w:t xml:space="preserve">.1.1 </w:t>
-      </w:r>
-      <w:r>
-        <w:rPr>
-          <w:lang w:val="en-US"/>
-        </w:rPr>
-        <w:t>Prompt posting failure message</w:t>
-      </w:r>
-      <w:r>
-        <w:br/>
-        <w:t xml:space="preserve"> </w:t>
-      </w:r>
-      <w:r>
-        <w:tab/>
-      </w:r>
-      <w:r>
-        <w:tab/>
-      </w:r>
-      <w:r>
         <w:rPr>
           <w:lang w:val="en-US"/>
         </w:rPr>
@@ -4440,190 +6244,70 @@
         <w:rPr>
           <w:lang w:val="en-US"/>
         </w:rPr>
-        <w:t>Allow re-entrance</w:t>
-      </w:r>
-      <w:r>
-        <w:br/>
-        <w:t xml:space="preserve"> </w:t>
-      </w:r>
-      <w:r>
-        <w:tab/>
-      </w:r>
-      <w:r>
-        <w:rPr>
-          <w:lang w:val="en-US"/>
-        </w:rPr>
-        <w:t>8</w:t>
-      </w:r>
-      <w:r>
-        <w:t xml:space="preserve">.2 </w:t>
-      </w:r>
-      <w:r>
-        <w:rPr>
-          <w:lang w:val="en-US"/>
-        </w:rPr>
-        <w:t>Authorization fails</w:t>
-      </w:r>
-      <w:r>
-        <w:t xml:space="preserve"> – </w:t>
-      </w:r>
-      <w:r>
-        <w:rPr>
-          <w:lang w:val="en-US"/>
-        </w:rPr>
-        <w:t xml:space="preserve">new password and confirm new password does not match </w:t>
-      </w:r>
-      <w:r>
-        <w:br/>
-        <w:t xml:space="preserve"> </w:t>
-      </w:r>
-      <w:r>
-        <w:tab/>
-      </w:r>
-      <w:r>
-        <w:tab/>
-      </w:r>
-      <w:r>
-        <w:rPr>
-          <w:lang w:val="en-US"/>
-        </w:rPr>
-        <w:t>8</w:t>
-      </w:r>
-      <w:r>
-        <w:t>.</w:t>
-      </w:r>
-      <w:r>
-        <w:rPr>
-          <w:lang w:val="en-US"/>
-        </w:rPr>
-        <w:t>2</w:t>
-      </w:r>
-      <w:r>
-        <w:t xml:space="preserve">.1 </w:t>
-      </w:r>
-      <w:r>
-        <w:rPr>
-          <w:lang w:val="en-US"/>
-        </w:rPr>
-        <w:t>Prompt message for unsuccessful change</w:t>
-      </w:r>
-      <w:r>
-        <w:br/>
-        <w:t xml:space="preserve"> </w:t>
-      </w:r>
-      <w:r>
-        <w:tab/>
-      </w:r>
-      <w:r>
-        <w:tab/>
-      </w:r>
-      <w:r>
-        <w:rPr>
-          <w:lang w:val="en-US"/>
-        </w:rPr>
-        <w:t>8.</w:t>
-      </w:r>
-      <w:r>
-        <w:t xml:space="preserve">2.2 </w:t>
-      </w:r>
-      <w:r>
-        <w:rPr>
-          <w:lang w:val="en-US"/>
-        </w:rPr>
-        <w:t>Allow re-entrance</w:t>
-      </w:r>
-      <w:r>
-        <w:br/>
-        <w:t xml:space="preserve"> </w:t>
-      </w:r>
-      <w:r>
-        <w:tab/>
-      </w:r>
-      <w:r>
-        <w:rPr>
-          <w:lang w:val="en-US"/>
-        </w:rPr>
-        <w:t>8.3</w:t>
-      </w:r>
-      <w:r>
-        <w:t xml:space="preserve"> </w:t>
-      </w:r>
-      <w:r>
-        <w:rPr>
-          <w:lang w:val="en-US"/>
-        </w:rPr>
-        <w:t>Authorization fails</w:t>
-      </w:r>
-      <w:r>
-        <w:t xml:space="preserve"> – </w:t>
-      </w:r>
-      <w:r>
-        <w:rPr>
-          <w:lang w:val="en-US"/>
-        </w:rPr>
-        <w:t xml:space="preserve">new password and confirm new password are less than 4 characters </w:t>
-      </w:r>
-      <w:r>
-        <w:br/>
-        <w:t xml:space="preserve"> </w:t>
-      </w:r>
-      <w:r>
-        <w:tab/>
-      </w:r>
-      <w:r>
-        <w:tab/>
-      </w:r>
-      <w:r>
-        <w:rPr>
-          <w:lang w:val="en-US"/>
-        </w:rPr>
-        <w:t>8</w:t>
-      </w:r>
-      <w:r>
-        <w:t>.</w:t>
-      </w:r>
-      <w:r>
-        <w:rPr>
-          <w:lang w:val="en-US"/>
-        </w:rPr>
-        <w:t>2</w:t>
-      </w:r>
-      <w:r>
-        <w:t xml:space="preserve">.1 </w:t>
-      </w:r>
-      <w:r>
-        <w:rPr>
-          <w:lang w:val="en-US"/>
-        </w:rPr>
-        <w:t>Prompt message for unsuccessful change</w:t>
-      </w:r>
-      <w:r>
-        <w:br/>
-        <w:t xml:space="preserve"> </w:t>
-      </w:r>
-      <w:r>
-        <w:tab/>
-      </w:r>
-      <w:r>
-        <w:tab/>
-      </w:r>
-      <w:r>
-        <w:rPr>
-          <w:lang w:val="en-US"/>
-        </w:rPr>
-        <w:t>8.</w:t>
-      </w:r>
-      <w:r>
-        <w:t xml:space="preserve">2.2 </w:t>
-      </w:r>
-      <w:r>
-        <w:rPr>
-          <w:lang w:val="en-US"/>
-        </w:rPr>
-        <w:t>Allow re-entrance</w:t>
+        <w:t>System should a</w:t>
+      </w:r>
+      <w:r>
+        <w:rPr>
+          <w:lang w:val="en-US"/>
+        </w:rPr>
+        <w:t>llow re-entrance</w:t>
       </w:r>
       <w:bookmarkStart w:id="33" w:name="_GoBack"/>
       <w:bookmarkEnd w:id="33"/>
+      <w:r>
+        <w:br/>
+      </w:r>
+    </w:p>
+    <w:p>
+      <w:pPr>
+        <w:ind w:left="708" w:firstLine="708"/>
+        <w:rPr>
+          <w:lang w:val="en-US"/>
+        </w:rPr>
+      </w:pPr>
+    </w:p>
+    <w:p>
+      <w:pPr>
+        <w:ind w:left="708" w:firstLine="708"/>
+        <w:rPr>
+          <w:lang w:val="en-US"/>
+        </w:rPr>
+      </w:pPr>
+    </w:p>
+    <w:p>
+      <w:pPr>
+        <w:rPr>
+          <w:lang w:val="en-US"/>
+        </w:rPr>
+      </w:pPr>
+    </w:p>
+    <w:p>
+      <w:pPr>
+        <w:rPr>
+          <w:lang w:val="en-US"/>
+        </w:rPr>
+      </w:pPr>
+    </w:p>
+    <w:p>
+      <w:pPr>
+        <w:rPr>
+          <w:lang w:val="en-US"/>
+        </w:rPr>
+      </w:pPr>
+    </w:p>
+    <w:p>
+      <w:pPr>
+        <w:rPr>
+          <w:lang w:val="en-US"/>
+        </w:rPr>
+      </w:pPr>
+    </w:p>
+    <w:p>
+      <w:pPr>
+        <w:rPr>
+          <w:lang w:val="en-US"/>
+        </w:rPr>
+      </w:pPr>
     </w:p>
     <w:sectPr>
       <w:headerReference w:type="default" r:id="rId8"/>
@@ -4873,6 +6557,95 @@
 <file path=word/numbering.xml><?xml version="1.0" encoding="utf-8"?>
 <w:numbering xmlns:wpc="http://schemas.microsoft.com/office/word/2010/wordprocessingCanvas" xmlns:mc="http://schemas.openxmlformats.org/markup-compatibility/2006" xmlns:o="urn:schemas-microsoft-com:office:office" xmlns:r="http://schemas.openxmlformats.org/officeDocument/2006/relationships" xmlns:m="http://schemas.openxmlformats.org/officeDocument/2006/math" xmlns:v="urn:schemas-microsoft-com:vml" xmlns:wp14="http://schemas.microsoft.com/office/word/2010/wordprocessingDrawing" xmlns:wp="http://schemas.openxmlformats.org/drawingml/2006/wordprocessingDrawing" xmlns:w10="urn:schemas-microsoft-com:office:word" xmlns:w="http://schemas.openxmlformats.org/wordprocessingml/2006/main" xmlns:w14="http://schemas.microsoft.com/office/word/2010/wordml" xmlns:w15="http://schemas.microsoft.com/office/word/2012/wordml" xmlns:wpg="http://schemas.microsoft.com/office/word/2010/wordprocessingGroup" xmlns:wpi="http://schemas.microsoft.com/office/word/2010/wordprocessingInk" xmlns:wne="http://schemas.microsoft.com/office/word/2006/wordml" xmlns:wps="http://schemas.microsoft.com/office/word/2010/wordprocessingShape" mc:Ignorable="w14 w15 wp14">
   <w:abstractNum w:abstractNumId="0" w15:restartNumberingAfterBreak="0">
+    <w:nsid w:val="034518F3"/>
+    <w:multiLevelType w:val="hybridMultilevel"/>
+    <w:tmpl w:val="B270FEDC"/>
+    <w:lvl w:ilvl="0" w:tplc="FE72F146">
+      <w:start w:val="1"/>
+      <w:numFmt w:val="decimal"/>
+      <w:lvlText w:val="%1."/>
+      <w:lvlJc w:val="left"/>
+      <w:pPr>
+        <w:ind w:left="1080" w:hanging="360"/>
+      </w:pPr>
+      <w:rPr>
+        <w:rFonts w:hint="default"/>
+      </w:rPr>
+    </w:lvl>
+    <w:lvl w:ilvl="1" w:tplc="04090019" w:tentative="1">
+      <w:start w:val="1"/>
+      <w:numFmt w:val="lowerLetter"/>
+      <w:lvlText w:val="%2."/>
+      <w:lvlJc w:val="left"/>
+      <w:pPr>
+        <w:ind w:left="1800" w:hanging="360"/>
+      </w:pPr>
+    </w:lvl>
+    <w:lvl w:ilvl="2" w:tplc="0409001B" w:tentative="1">
+      <w:start w:val="1"/>
+      <w:numFmt w:val="lowerRoman"/>
+      <w:lvlText w:val="%3."/>
+      <w:lvlJc w:val="right"/>
+      <w:pPr>
+        <w:ind w:left="2520" w:hanging="180"/>
+      </w:pPr>
+    </w:lvl>
+    <w:lvl w:ilvl="3" w:tplc="0409000F" w:tentative="1">
+      <w:start w:val="1"/>
+      <w:numFmt w:val="decimal"/>
+      <w:lvlText w:val="%4."/>
+      <w:lvlJc w:val="left"/>
+      <w:pPr>
+        <w:ind w:left="3240" w:hanging="360"/>
+      </w:pPr>
+    </w:lvl>
+    <w:lvl w:ilvl="4" w:tplc="04090019" w:tentative="1">
+      <w:start w:val="1"/>
+      <w:numFmt w:val="lowerLetter"/>
+      <w:lvlText w:val="%5."/>
+      <w:lvlJc w:val="left"/>
+      <w:pPr>
+        <w:ind w:left="3960" w:hanging="360"/>
+      </w:pPr>
+    </w:lvl>
+    <w:lvl w:ilvl="5" w:tplc="0409001B" w:tentative="1">
+      <w:start w:val="1"/>
+      <w:numFmt w:val="lowerRoman"/>
+      <w:lvlText w:val="%6."/>
+      <w:lvlJc w:val="right"/>
+      <w:pPr>
+        <w:ind w:left="4680" w:hanging="180"/>
+      </w:pPr>
+    </w:lvl>
+    <w:lvl w:ilvl="6" w:tplc="0409000F" w:tentative="1">
+      <w:start w:val="1"/>
+      <w:numFmt w:val="decimal"/>
+      <w:lvlText w:val="%7."/>
+      <w:lvlJc w:val="left"/>
+      <w:pPr>
+        <w:ind w:left="5400" w:hanging="360"/>
+      </w:pPr>
+    </w:lvl>
+    <w:lvl w:ilvl="7" w:tplc="04090019" w:tentative="1">
+      <w:start w:val="1"/>
+      <w:numFmt w:val="lowerLetter"/>
+      <w:lvlText w:val="%8."/>
+      <w:lvlJc w:val="left"/>
+      <w:pPr>
+        <w:ind w:left="6120" w:hanging="360"/>
+      </w:pPr>
+    </w:lvl>
+    <w:lvl w:ilvl="8" w:tplc="0409001B" w:tentative="1">
+      <w:start w:val="1"/>
+      <w:numFmt w:val="lowerRoman"/>
+      <w:lvlText w:val="%9."/>
+      <w:lvlJc w:val="right"/>
+      <w:pPr>
+        <w:ind w:left="6840" w:hanging="180"/>
+      </w:pPr>
+    </w:lvl>
+  </w:abstractNum>
+  <w:abstractNum w:abstractNumId="1" w15:restartNumberingAfterBreak="0">
     <w:nsid w:val="18005C12"/>
     <w:multiLevelType w:val="hybridMultilevel"/>
     <w:tmpl w:val="1AF2068C"/>
@@ -4961,7 +6734,7 @@
       </w:pPr>
     </w:lvl>
   </w:abstractNum>
-  <w:abstractNum w:abstractNumId="1" w15:restartNumberingAfterBreak="0">
+  <w:abstractNum w:abstractNumId="2" w15:restartNumberingAfterBreak="0">
     <w:nsid w:val="19E77467"/>
     <w:multiLevelType w:val="hybridMultilevel"/>
     <w:tmpl w:val="C8808B92"/>
@@ -5050,7 +6823,96 @@
       </w:pPr>
     </w:lvl>
   </w:abstractNum>
-  <w:abstractNum w:abstractNumId="2" w15:restartNumberingAfterBreak="0">
+  <w:abstractNum w:abstractNumId="3" w15:restartNumberingAfterBreak="0">
+    <w:nsid w:val="231C10E1"/>
+    <w:multiLevelType w:val="hybridMultilevel"/>
+    <w:tmpl w:val="C8808B92"/>
+    <w:lvl w:ilvl="0" w:tplc="FE72F146">
+      <w:start w:val="1"/>
+      <w:numFmt w:val="decimal"/>
+      <w:lvlText w:val="%1."/>
+      <w:lvlJc w:val="left"/>
+      <w:pPr>
+        <w:ind w:left="1080" w:hanging="360"/>
+      </w:pPr>
+      <w:rPr>
+        <w:rFonts w:hint="default"/>
+      </w:rPr>
+    </w:lvl>
+    <w:lvl w:ilvl="1" w:tplc="04090019">
+      <w:start w:val="1"/>
+      <w:numFmt w:val="lowerLetter"/>
+      <w:lvlText w:val="%2."/>
+      <w:lvlJc w:val="left"/>
+      <w:pPr>
+        <w:ind w:left="1800" w:hanging="360"/>
+      </w:pPr>
+    </w:lvl>
+    <w:lvl w:ilvl="2" w:tplc="0409001B" w:tentative="1">
+      <w:start w:val="1"/>
+      <w:numFmt w:val="lowerRoman"/>
+      <w:lvlText w:val="%3."/>
+      <w:lvlJc w:val="right"/>
+      <w:pPr>
+        <w:ind w:left="2520" w:hanging="180"/>
+      </w:pPr>
+    </w:lvl>
+    <w:lvl w:ilvl="3" w:tplc="0409000F" w:tentative="1">
+      <w:start w:val="1"/>
+      <w:numFmt w:val="decimal"/>
+      <w:lvlText w:val="%4."/>
+      <w:lvlJc w:val="left"/>
+      <w:pPr>
+        <w:ind w:left="3240" w:hanging="360"/>
+      </w:pPr>
+    </w:lvl>
+    <w:lvl w:ilvl="4" w:tplc="04090019" w:tentative="1">
+      <w:start w:val="1"/>
+      <w:numFmt w:val="lowerLetter"/>
+      <w:lvlText w:val="%5."/>
+      <w:lvlJc w:val="left"/>
+      <w:pPr>
+        <w:ind w:left="3960" w:hanging="360"/>
+      </w:pPr>
+    </w:lvl>
+    <w:lvl w:ilvl="5" w:tplc="0409001B" w:tentative="1">
+      <w:start w:val="1"/>
+      <w:numFmt w:val="lowerRoman"/>
+      <w:lvlText w:val="%6."/>
+      <w:lvlJc w:val="right"/>
+      <w:pPr>
+        <w:ind w:left="4680" w:hanging="180"/>
+      </w:pPr>
+    </w:lvl>
+    <w:lvl w:ilvl="6" w:tplc="0409000F" w:tentative="1">
+      <w:start w:val="1"/>
+      <w:numFmt w:val="decimal"/>
+      <w:lvlText w:val="%7."/>
+      <w:lvlJc w:val="left"/>
+      <w:pPr>
+        <w:ind w:left="5400" w:hanging="360"/>
+      </w:pPr>
+    </w:lvl>
+    <w:lvl w:ilvl="7" w:tplc="04090019" w:tentative="1">
+      <w:start w:val="1"/>
+      <w:numFmt w:val="lowerLetter"/>
+      <w:lvlText w:val="%8."/>
+      <w:lvlJc w:val="left"/>
+      <w:pPr>
+        <w:ind w:left="6120" w:hanging="360"/>
+      </w:pPr>
+    </w:lvl>
+    <w:lvl w:ilvl="8" w:tplc="0409001B" w:tentative="1">
+      <w:start w:val="1"/>
+      <w:numFmt w:val="lowerRoman"/>
+      <w:lvlText w:val="%9."/>
+      <w:lvlJc w:val="right"/>
+      <w:pPr>
+        <w:ind w:left="6840" w:hanging="180"/>
+      </w:pPr>
+    </w:lvl>
+  </w:abstractNum>
+  <w:abstractNum w:abstractNumId="4" w15:restartNumberingAfterBreak="0">
     <w:nsid w:val="2A814F0B"/>
     <w:multiLevelType w:val="hybridMultilevel"/>
     <w:tmpl w:val="F34098BC"/>
@@ -5163,7 +7025,7 @@
       </w:rPr>
     </w:lvl>
   </w:abstractNum>
-  <w:abstractNum w:abstractNumId="3" w15:restartNumberingAfterBreak="0">
+  <w:abstractNum w:abstractNumId="5" w15:restartNumberingAfterBreak="0">
     <w:nsid w:val="2F2E363F"/>
     <w:multiLevelType w:val="hybridMultilevel"/>
     <w:tmpl w:val="96FE1D7C"/>
@@ -5303,7 +7165,7 @@
       </w:rPr>
     </w:lvl>
   </w:abstractNum>
-  <w:abstractNum w:abstractNumId="4" w15:restartNumberingAfterBreak="0">
+  <w:abstractNum w:abstractNumId="6" w15:restartNumberingAfterBreak="0">
     <w:nsid w:val="3D0D5F61"/>
     <w:multiLevelType w:val="hybridMultilevel"/>
     <w:tmpl w:val="3344485E"/>
@@ -5392,7 +7254,7 @@
       </w:pPr>
     </w:lvl>
   </w:abstractNum>
-  <w:abstractNum w:abstractNumId="5" w15:restartNumberingAfterBreak="0">
+  <w:abstractNum w:abstractNumId="7" w15:restartNumberingAfterBreak="0">
     <w:nsid w:val="417E46B5"/>
     <w:multiLevelType w:val="hybridMultilevel"/>
     <w:tmpl w:val="C8808B92"/>
@@ -5481,7 +7343,7 @@
       </w:pPr>
     </w:lvl>
   </w:abstractNum>
-  <w:abstractNum w:abstractNumId="6" w15:restartNumberingAfterBreak="0">
+  <w:abstractNum w:abstractNumId="8" w15:restartNumberingAfterBreak="0">
     <w:nsid w:val="41A632E7"/>
     <w:multiLevelType w:val="hybridMultilevel"/>
     <w:tmpl w:val="C8808B92"/>
@@ -5570,7 +7432,185 @@
       </w:pPr>
     </w:lvl>
   </w:abstractNum>
-  <w:abstractNum w:abstractNumId="7" w15:restartNumberingAfterBreak="0">
+  <w:abstractNum w:abstractNumId="9" w15:restartNumberingAfterBreak="0">
+    <w:nsid w:val="46B43224"/>
+    <w:multiLevelType w:val="hybridMultilevel"/>
+    <w:tmpl w:val="C8808B92"/>
+    <w:lvl w:ilvl="0" w:tplc="FE72F146">
+      <w:start w:val="1"/>
+      <w:numFmt w:val="decimal"/>
+      <w:lvlText w:val="%1."/>
+      <w:lvlJc w:val="left"/>
+      <w:pPr>
+        <w:ind w:left="1080" w:hanging="360"/>
+      </w:pPr>
+      <w:rPr>
+        <w:rFonts w:hint="default"/>
+      </w:rPr>
+    </w:lvl>
+    <w:lvl w:ilvl="1" w:tplc="04090019">
+      <w:start w:val="1"/>
+      <w:numFmt w:val="lowerLetter"/>
+      <w:lvlText w:val="%2."/>
+      <w:lvlJc w:val="left"/>
+      <w:pPr>
+        <w:ind w:left="1800" w:hanging="360"/>
+      </w:pPr>
+    </w:lvl>
+    <w:lvl w:ilvl="2" w:tplc="0409001B" w:tentative="1">
+      <w:start w:val="1"/>
+      <w:numFmt w:val="lowerRoman"/>
+      <w:lvlText w:val="%3."/>
+      <w:lvlJc w:val="right"/>
+      <w:pPr>
+        <w:ind w:left="2520" w:hanging="180"/>
+      </w:pPr>
+    </w:lvl>
+    <w:lvl w:ilvl="3" w:tplc="0409000F" w:tentative="1">
+      <w:start w:val="1"/>
+      <w:numFmt w:val="decimal"/>
+      <w:lvlText w:val="%4."/>
+      <w:lvlJc w:val="left"/>
+      <w:pPr>
+        <w:ind w:left="3240" w:hanging="360"/>
+      </w:pPr>
+    </w:lvl>
+    <w:lvl w:ilvl="4" w:tplc="04090019" w:tentative="1">
+      <w:start w:val="1"/>
+      <w:numFmt w:val="lowerLetter"/>
+      <w:lvlText w:val="%5."/>
+      <w:lvlJc w:val="left"/>
+      <w:pPr>
+        <w:ind w:left="3960" w:hanging="360"/>
+      </w:pPr>
+    </w:lvl>
+    <w:lvl w:ilvl="5" w:tplc="0409001B" w:tentative="1">
+      <w:start w:val="1"/>
+      <w:numFmt w:val="lowerRoman"/>
+      <w:lvlText w:val="%6."/>
+      <w:lvlJc w:val="right"/>
+      <w:pPr>
+        <w:ind w:left="4680" w:hanging="180"/>
+      </w:pPr>
+    </w:lvl>
+    <w:lvl w:ilvl="6" w:tplc="0409000F" w:tentative="1">
+      <w:start w:val="1"/>
+      <w:numFmt w:val="decimal"/>
+      <w:lvlText w:val="%7."/>
+      <w:lvlJc w:val="left"/>
+      <w:pPr>
+        <w:ind w:left="5400" w:hanging="360"/>
+      </w:pPr>
+    </w:lvl>
+    <w:lvl w:ilvl="7" w:tplc="04090019" w:tentative="1">
+      <w:start w:val="1"/>
+      <w:numFmt w:val="lowerLetter"/>
+      <w:lvlText w:val="%8."/>
+      <w:lvlJc w:val="left"/>
+      <w:pPr>
+        <w:ind w:left="6120" w:hanging="360"/>
+      </w:pPr>
+    </w:lvl>
+    <w:lvl w:ilvl="8" w:tplc="0409001B" w:tentative="1">
+      <w:start w:val="1"/>
+      <w:numFmt w:val="lowerRoman"/>
+      <w:lvlText w:val="%9."/>
+      <w:lvlJc w:val="right"/>
+      <w:pPr>
+        <w:ind w:left="6840" w:hanging="180"/>
+      </w:pPr>
+    </w:lvl>
+  </w:abstractNum>
+  <w:abstractNum w:abstractNumId="10" w15:restartNumberingAfterBreak="0">
+    <w:nsid w:val="4741507B"/>
+    <w:multiLevelType w:val="hybridMultilevel"/>
+    <w:tmpl w:val="91481B58"/>
+    <w:lvl w:ilvl="0" w:tplc="FE72F146">
+      <w:start w:val="1"/>
+      <w:numFmt w:val="decimal"/>
+      <w:lvlText w:val="%1."/>
+      <w:lvlJc w:val="left"/>
+      <w:pPr>
+        <w:ind w:left="1080" w:hanging="360"/>
+      </w:pPr>
+      <w:rPr>
+        <w:rFonts w:hint="default"/>
+      </w:rPr>
+    </w:lvl>
+    <w:lvl w:ilvl="1" w:tplc="04090019">
+      <w:start w:val="1"/>
+      <w:numFmt w:val="lowerLetter"/>
+      <w:lvlText w:val="%2."/>
+      <w:lvlJc w:val="left"/>
+      <w:pPr>
+        <w:ind w:left="1800" w:hanging="360"/>
+      </w:pPr>
+    </w:lvl>
+    <w:lvl w:ilvl="2" w:tplc="0409001B" w:tentative="1">
+      <w:start w:val="1"/>
+      <w:numFmt w:val="lowerRoman"/>
+      <w:lvlText w:val="%3."/>
+      <w:lvlJc w:val="right"/>
+      <w:pPr>
+        <w:ind w:left="2520" w:hanging="180"/>
+      </w:pPr>
+    </w:lvl>
+    <w:lvl w:ilvl="3" w:tplc="0409000F" w:tentative="1">
+      <w:start w:val="1"/>
+      <w:numFmt w:val="decimal"/>
+      <w:lvlText w:val="%4."/>
+      <w:lvlJc w:val="left"/>
+      <w:pPr>
+        <w:ind w:left="3240" w:hanging="360"/>
+      </w:pPr>
+    </w:lvl>
+    <w:lvl w:ilvl="4" w:tplc="04090019" w:tentative="1">
+      <w:start w:val="1"/>
+      <w:numFmt w:val="lowerLetter"/>
+      <w:lvlText w:val="%5."/>
+      <w:lvlJc w:val="left"/>
+      <w:pPr>
+        <w:ind w:left="3960" w:hanging="360"/>
+      </w:pPr>
+    </w:lvl>
+    <w:lvl w:ilvl="5" w:tplc="0409001B" w:tentative="1">
+      <w:start w:val="1"/>
+      <w:numFmt w:val="lowerRoman"/>
+      <w:lvlText w:val="%6."/>
+      <w:lvlJc w:val="right"/>
+      <w:pPr>
+        <w:ind w:left="4680" w:hanging="180"/>
+      </w:pPr>
+    </w:lvl>
+    <w:lvl w:ilvl="6" w:tplc="0409000F" w:tentative="1">
+      <w:start w:val="1"/>
+      <w:numFmt w:val="decimal"/>
+      <w:lvlText w:val="%7."/>
+      <w:lvlJc w:val="left"/>
+      <w:pPr>
+        <w:ind w:left="5400" w:hanging="360"/>
+      </w:pPr>
+    </w:lvl>
+    <w:lvl w:ilvl="7" w:tplc="04090019" w:tentative="1">
+      <w:start w:val="1"/>
+      <w:numFmt w:val="lowerLetter"/>
+      <w:lvlText w:val="%8."/>
+      <w:lvlJc w:val="left"/>
+      <w:pPr>
+        <w:ind w:left="6120" w:hanging="360"/>
+      </w:pPr>
+    </w:lvl>
+    <w:lvl w:ilvl="8" w:tplc="0409001B" w:tentative="1">
+      <w:start w:val="1"/>
+      <w:numFmt w:val="lowerRoman"/>
+      <w:lvlText w:val="%9."/>
+      <w:lvlJc w:val="right"/>
+      <w:pPr>
+        <w:ind w:left="6840" w:hanging="180"/>
+      </w:pPr>
+    </w:lvl>
+  </w:abstractNum>
+  <w:abstractNum w:abstractNumId="11" w15:restartNumberingAfterBreak="0">
     <w:nsid w:val="49057F67"/>
     <w:multiLevelType w:val="hybridMultilevel"/>
     <w:tmpl w:val="C8808B92"/>
@@ -5659,7 +7699,185 @@
       </w:pPr>
     </w:lvl>
   </w:abstractNum>
-  <w:abstractNum w:abstractNumId="8" w15:restartNumberingAfterBreak="0">
+  <w:abstractNum w:abstractNumId="12" w15:restartNumberingAfterBreak="0">
+    <w:nsid w:val="4C58116E"/>
+    <w:multiLevelType w:val="hybridMultilevel"/>
+    <w:tmpl w:val="C8808B92"/>
+    <w:lvl w:ilvl="0" w:tplc="FE72F146">
+      <w:start w:val="1"/>
+      <w:numFmt w:val="decimal"/>
+      <w:lvlText w:val="%1."/>
+      <w:lvlJc w:val="left"/>
+      <w:pPr>
+        <w:ind w:left="1080" w:hanging="360"/>
+      </w:pPr>
+      <w:rPr>
+        <w:rFonts w:hint="default"/>
+      </w:rPr>
+    </w:lvl>
+    <w:lvl w:ilvl="1" w:tplc="04090019">
+      <w:start w:val="1"/>
+      <w:numFmt w:val="lowerLetter"/>
+      <w:lvlText w:val="%2."/>
+      <w:lvlJc w:val="left"/>
+      <w:pPr>
+        <w:ind w:left="1800" w:hanging="360"/>
+      </w:pPr>
+    </w:lvl>
+    <w:lvl w:ilvl="2" w:tplc="0409001B" w:tentative="1">
+      <w:start w:val="1"/>
+      <w:numFmt w:val="lowerRoman"/>
+      <w:lvlText w:val="%3."/>
+      <w:lvlJc w:val="right"/>
+      <w:pPr>
+        <w:ind w:left="2520" w:hanging="180"/>
+      </w:pPr>
+    </w:lvl>
+    <w:lvl w:ilvl="3" w:tplc="0409000F" w:tentative="1">
+      <w:start w:val="1"/>
+      <w:numFmt w:val="decimal"/>
+      <w:lvlText w:val="%4."/>
+      <w:lvlJc w:val="left"/>
+      <w:pPr>
+        <w:ind w:left="3240" w:hanging="360"/>
+      </w:pPr>
+    </w:lvl>
+    <w:lvl w:ilvl="4" w:tplc="04090019" w:tentative="1">
+      <w:start w:val="1"/>
+      <w:numFmt w:val="lowerLetter"/>
+      <w:lvlText w:val="%5."/>
+      <w:lvlJc w:val="left"/>
+      <w:pPr>
+        <w:ind w:left="3960" w:hanging="360"/>
+      </w:pPr>
+    </w:lvl>
+    <w:lvl w:ilvl="5" w:tplc="0409001B" w:tentative="1">
+      <w:start w:val="1"/>
+      <w:numFmt w:val="lowerRoman"/>
+      <w:lvlText w:val="%6."/>
+      <w:lvlJc w:val="right"/>
+      <w:pPr>
+        <w:ind w:left="4680" w:hanging="180"/>
+      </w:pPr>
+    </w:lvl>
+    <w:lvl w:ilvl="6" w:tplc="0409000F" w:tentative="1">
+      <w:start w:val="1"/>
+      <w:numFmt w:val="decimal"/>
+      <w:lvlText w:val="%7."/>
+      <w:lvlJc w:val="left"/>
+      <w:pPr>
+        <w:ind w:left="5400" w:hanging="360"/>
+      </w:pPr>
+    </w:lvl>
+    <w:lvl w:ilvl="7" w:tplc="04090019" w:tentative="1">
+      <w:start w:val="1"/>
+      <w:numFmt w:val="lowerLetter"/>
+      <w:lvlText w:val="%8."/>
+      <w:lvlJc w:val="left"/>
+      <w:pPr>
+        <w:ind w:left="6120" w:hanging="360"/>
+      </w:pPr>
+    </w:lvl>
+    <w:lvl w:ilvl="8" w:tplc="0409001B" w:tentative="1">
+      <w:start w:val="1"/>
+      <w:numFmt w:val="lowerRoman"/>
+      <w:lvlText w:val="%9."/>
+      <w:lvlJc w:val="right"/>
+      <w:pPr>
+        <w:ind w:left="6840" w:hanging="180"/>
+      </w:pPr>
+    </w:lvl>
+  </w:abstractNum>
+  <w:abstractNum w:abstractNumId="13" w15:restartNumberingAfterBreak="0">
+    <w:nsid w:val="4D3C3AE5"/>
+    <w:multiLevelType w:val="hybridMultilevel"/>
+    <w:tmpl w:val="C8808B92"/>
+    <w:lvl w:ilvl="0" w:tplc="FE72F146">
+      <w:start w:val="1"/>
+      <w:numFmt w:val="decimal"/>
+      <w:lvlText w:val="%1."/>
+      <w:lvlJc w:val="left"/>
+      <w:pPr>
+        <w:ind w:left="1080" w:hanging="360"/>
+      </w:pPr>
+      <w:rPr>
+        <w:rFonts w:hint="default"/>
+      </w:rPr>
+    </w:lvl>
+    <w:lvl w:ilvl="1" w:tplc="04090019">
+      <w:start w:val="1"/>
+      <w:numFmt w:val="lowerLetter"/>
+      <w:lvlText w:val="%2."/>
+      <w:lvlJc w:val="left"/>
+      <w:pPr>
+        <w:ind w:left="1800" w:hanging="360"/>
+      </w:pPr>
+    </w:lvl>
+    <w:lvl w:ilvl="2" w:tplc="0409001B" w:tentative="1">
+      <w:start w:val="1"/>
+      <w:numFmt w:val="lowerRoman"/>
+      <w:lvlText w:val="%3."/>
+      <w:lvlJc w:val="right"/>
+      <w:pPr>
+        <w:ind w:left="2520" w:hanging="180"/>
+      </w:pPr>
+    </w:lvl>
+    <w:lvl w:ilvl="3" w:tplc="0409000F" w:tentative="1">
+      <w:start w:val="1"/>
+      <w:numFmt w:val="decimal"/>
+      <w:lvlText w:val="%4."/>
+      <w:lvlJc w:val="left"/>
+      <w:pPr>
+        <w:ind w:left="3240" w:hanging="360"/>
+      </w:pPr>
+    </w:lvl>
+    <w:lvl w:ilvl="4" w:tplc="04090019" w:tentative="1">
+      <w:start w:val="1"/>
+      <w:numFmt w:val="lowerLetter"/>
+      <w:lvlText w:val="%5."/>
+      <w:lvlJc w:val="left"/>
+      <w:pPr>
+        <w:ind w:left="3960" w:hanging="360"/>
+      </w:pPr>
+    </w:lvl>
+    <w:lvl w:ilvl="5" w:tplc="0409001B" w:tentative="1">
+      <w:start w:val="1"/>
+      <w:numFmt w:val="lowerRoman"/>
+      <w:lvlText w:val="%6."/>
+      <w:lvlJc w:val="right"/>
+      <w:pPr>
+        <w:ind w:left="4680" w:hanging="180"/>
+      </w:pPr>
+    </w:lvl>
+    <w:lvl w:ilvl="6" w:tplc="0409000F" w:tentative="1">
+      <w:start w:val="1"/>
+      <w:numFmt w:val="decimal"/>
+      <w:lvlText w:val="%7."/>
+      <w:lvlJc w:val="left"/>
+      <w:pPr>
+        <w:ind w:left="5400" w:hanging="360"/>
+      </w:pPr>
+    </w:lvl>
+    <w:lvl w:ilvl="7" w:tplc="04090019" w:tentative="1">
+      <w:start w:val="1"/>
+      <w:numFmt w:val="lowerLetter"/>
+      <w:lvlText w:val="%8."/>
+      <w:lvlJc w:val="left"/>
+      <w:pPr>
+        <w:ind w:left="6120" w:hanging="360"/>
+      </w:pPr>
+    </w:lvl>
+    <w:lvl w:ilvl="8" w:tplc="0409001B" w:tentative="1">
+      <w:start w:val="1"/>
+      <w:numFmt w:val="lowerRoman"/>
+      <w:lvlText w:val="%9."/>
+      <w:lvlJc w:val="right"/>
+      <w:pPr>
+        <w:ind w:left="6840" w:hanging="180"/>
+      </w:pPr>
+    </w:lvl>
+  </w:abstractNum>
+  <w:abstractNum w:abstractNumId="14" w15:restartNumberingAfterBreak="0">
     <w:nsid w:val="576223DA"/>
     <w:multiLevelType w:val="hybridMultilevel"/>
     <w:tmpl w:val="C8808B92"/>
@@ -5748,7 +7966,7 @@
       </w:pPr>
     </w:lvl>
   </w:abstractNum>
-  <w:abstractNum w:abstractNumId="9" w15:restartNumberingAfterBreak="0">
+  <w:abstractNum w:abstractNumId="15" w15:restartNumberingAfterBreak="0">
     <w:nsid w:val="623F4AD6"/>
     <w:multiLevelType w:val="multilevel"/>
     <w:tmpl w:val="FFFFFFFF"/>
@@ -5852,7 +8070,185 @@
       </w:pPr>
     </w:lvl>
   </w:abstractNum>
-  <w:abstractNum w:abstractNumId="10" w15:restartNumberingAfterBreak="0">
+  <w:abstractNum w:abstractNumId="16" w15:restartNumberingAfterBreak="0">
+    <w:nsid w:val="69E839DA"/>
+    <w:multiLevelType w:val="hybridMultilevel"/>
+    <w:tmpl w:val="C8808B92"/>
+    <w:lvl w:ilvl="0" w:tplc="FE72F146">
+      <w:start w:val="1"/>
+      <w:numFmt w:val="decimal"/>
+      <w:lvlText w:val="%1."/>
+      <w:lvlJc w:val="left"/>
+      <w:pPr>
+        <w:ind w:left="1080" w:hanging="360"/>
+      </w:pPr>
+      <w:rPr>
+        <w:rFonts w:hint="default"/>
+      </w:rPr>
+    </w:lvl>
+    <w:lvl w:ilvl="1" w:tplc="04090019">
+      <w:start w:val="1"/>
+      <w:numFmt w:val="lowerLetter"/>
+      <w:lvlText w:val="%2."/>
+      <w:lvlJc w:val="left"/>
+      <w:pPr>
+        <w:ind w:left="1800" w:hanging="360"/>
+      </w:pPr>
+    </w:lvl>
+    <w:lvl w:ilvl="2" w:tplc="0409001B" w:tentative="1">
+      <w:start w:val="1"/>
+      <w:numFmt w:val="lowerRoman"/>
+      <w:lvlText w:val="%3."/>
+      <w:lvlJc w:val="right"/>
+      <w:pPr>
+        <w:ind w:left="2520" w:hanging="180"/>
+      </w:pPr>
+    </w:lvl>
+    <w:lvl w:ilvl="3" w:tplc="0409000F" w:tentative="1">
+      <w:start w:val="1"/>
+      <w:numFmt w:val="decimal"/>
+      <w:lvlText w:val="%4."/>
+      <w:lvlJc w:val="left"/>
+      <w:pPr>
+        <w:ind w:left="3240" w:hanging="360"/>
+      </w:pPr>
+    </w:lvl>
+    <w:lvl w:ilvl="4" w:tplc="04090019" w:tentative="1">
+      <w:start w:val="1"/>
+      <w:numFmt w:val="lowerLetter"/>
+      <w:lvlText w:val="%5."/>
+      <w:lvlJc w:val="left"/>
+      <w:pPr>
+        <w:ind w:left="3960" w:hanging="360"/>
+      </w:pPr>
+    </w:lvl>
+    <w:lvl w:ilvl="5" w:tplc="0409001B" w:tentative="1">
+      <w:start w:val="1"/>
+      <w:numFmt w:val="lowerRoman"/>
+      <w:lvlText w:val="%6."/>
+      <w:lvlJc w:val="right"/>
+      <w:pPr>
+        <w:ind w:left="4680" w:hanging="180"/>
+      </w:pPr>
+    </w:lvl>
+    <w:lvl w:ilvl="6" w:tplc="0409000F" w:tentative="1">
+      <w:start w:val="1"/>
+      <w:numFmt w:val="decimal"/>
+      <w:lvlText w:val="%7."/>
+      <w:lvlJc w:val="left"/>
+      <w:pPr>
+        <w:ind w:left="5400" w:hanging="360"/>
+      </w:pPr>
+    </w:lvl>
+    <w:lvl w:ilvl="7" w:tplc="04090019" w:tentative="1">
+      <w:start w:val="1"/>
+      <w:numFmt w:val="lowerLetter"/>
+      <w:lvlText w:val="%8."/>
+      <w:lvlJc w:val="left"/>
+      <w:pPr>
+        <w:ind w:left="6120" w:hanging="360"/>
+      </w:pPr>
+    </w:lvl>
+    <w:lvl w:ilvl="8" w:tplc="0409001B" w:tentative="1">
+      <w:start w:val="1"/>
+      <w:numFmt w:val="lowerRoman"/>
+      <w:lvlText w:val="%9."/>
+      <w:lvlJc w:val="right"/>
+      <w:pPr>
+        <w:ind w:left="6840" w:hanging="180"/>
+      </w:pPr>
+    </w:lvl>
+  </w:abstractNum>
+  <w:abstractNum w:abstractNumId="17" w15:restartNumberingAfterBreak="0">
+    <w:nsid w:val="71935D72"/>
+    <w:multiLevelType w:val="hybridMultilevel"/>
+    <w:tmpl w:val="C8808B92"/>
+    <w:lvl w:ilvl="0" w:tplc="FE72F146">
+      <w:start w:val="1"/>
+      <w:numFmt w:val="decimal"/>
+      <w:lvlText w:val="%1."/>
+      <w:lvlJc w:val="left"/>
+      <w:pPr>
+        <w:ind w:left="1080" w:hanging="360"/>
+      </w:pPr>
+      <w:rPr>
+        <w:rFonts w:hint="default"/>
+      </w:rPr>
+    </w:lvl>
+    <w:lvl w:ilvl="1" w:tplc="04090019">
+      <w:start w:val="1"/>
+      <w:numFmt w:val="lowerLetter"/>
+      <w:lvlText w:val="%2."/>
+      <w:lvlJc w:val="left"/>
+      <w:pPr>
+        <w:ind w:left="1800" w:hanging="360"/>
+      </w:pPr>
+    </w:lvl>
+    <w:lvl w:ilvl="2" w:tplc="0409001B" w:tentative="1">
+      <w:start w:val="1"/>
+      <w:numFmt w:val="lowerRoman"/>
+      <w:lvlText w:val="%3."/>
+      <w:lvlJc w:val="right"/>
+      <w:pPr>
+        <w:ind w:left="2520" w:hanging="180"/>
+      </w:pPr>
+    </w:lvl>
+    <w:lvl w:ilvl="3" w:tplc="0409000F" w:tentative="1">
+      <w:start w:val="1"/>
+      <w:numFmt w:val="decimal"/>
+      <w:lvlText w:val="%4."/>
+      <w:lvlJc w:val="left"/>
+      <w:pPr>
+        <w:ind w:left="3240" w:hanging="360"/>
+      </w:pPr>
+    </w:lvl>
+    <w:lvl w:ilvl="4" w:tplc="04090019" w:tentative="1">
+      <w:start w:val="1"/>
+      <w:numFmt w:val="lowerLetter"/>
+      <w:lvlText w:val="%5."/>
+      <w:lvlJc w:val="left"/>
+      <w:pPr>
+        <w:ind w:left="3960" w:hanging="360"/>
+      </w:pPr>
+    </w:lvl>
+    <w:lvl w:ilvl="5" w:tplc="0409001B" w:tentative="1">
+      <w:start w:val="1"/>
+      <w:numFmt w:val="lowerRoman"/>
+      <w:lvlText w:val="%6."/>
+      <w:lvlJc w:val="right"/>
+      <w:pPr>
+        <w:ind w:left="4680" w:hanging="180"/>
+      </w:pPr>
+    </w:lvl>
+    <w:lvl w:ilvl="6" w:tplc="0409000F" w:tentative="1">
+      <w:start w:val="1"/>
+      <w:numFmt w:val="decimal"/>
+      <w:lvlText w:val="%7."/>
+      <w:lvlJc w:val="left"/>
+      <w:pPr>
+        <w:ind w:left="5400" w:hanging="360"/>
+      </w:pPr>
+    </w:lvl>
+    <w:lvl w:ilvl="7" w:tplc="04090019" w:tentative="1">
+      <w:start w:val="1"/>
+      <w:numFmt w:val="lowerLetter"/>
+      <w:lvlText w:val="%8."/>
+      <w:lvlJc w:val="left"/>
+      <w:pPr>
+        <w:ind w:left="6120" w:hanging="360"/>
+      </w:pPr>
+    </w:lvl>
+    <w:lvl w:ilvl="8" w:tplc="0409001B" w:tentative="1">
+      <w:start w:val="1"/>
+      <w:numFmt w:val="lowerRoman"/>
+      <w:lvlText w:val="%9."/>
+      <w:lvlJc w:val="right"/>
+      <w:pPr>
+        <w:ind w:left="6840" w:hanging="180"/>
+      </w:pPr>
+    </w:lvl>
+  </w:abstractNum>
+  <w:abstractNum w:abstractNumId="18" w15:restartNumberingAfterBreak="0">
     <w:nsid w:val="7EDF17C6"/>
     <w:multiLevelType w:val="hybridMultilevel"/>
     <w:tmpl w:val="98602DCC"/>
@@ -5942,37 +8338,61 @@
     </w:lvl>
   </w:abstractNum>
   <w:num w:numId="1">
+    <w:abstractNumId w:val="15"/>
+  </w:num>
+  <w:num w:numId="2">
+    <w:abstractNumId w:val="5"/>
+  </w:num>
+  <w:num w:numId="3">
+    <w:abstractNumId w:val="7"/>
+  </w:num>
+  <w:num w:numId="4">
+    <w:abstractNumId w:val="14"/>
+  </w:num>
+  <w:num w:numId="5">
+    <w:abstractNumId w:val="4"/>
+  </w:num>
+  <w:num w:numId="6">
+    <w:abstractNumId w:val="1"/>
+  </w:num>
+  <w:num w:numId="7">
+    <w:abstractNumId w:val="6"/>
+  </w:num>
+  <w:num w:numId="8">
+    <w:abstractNumId w:val="18"/>
+  </w:num>
+  <w:num w:numId="9">
+    <w:abstractNumId w:val="8"/>
+  </w:num>
+  <w:num w:numId="10">
+    <w:abstractNumId w:val="11"/>
+  </w:num>
+  <w:num w:numId="11">
+    <w:abstractNumId w:val="2"/>
+  </w:num>
+  <w:num w:numId="12">
+    <w:abstractNumId w:val="13"/>
+  </w:num>
+  <w:num w:numId="13">
     <w:abstractNumId w:val="9"/>
   </w:num>
-  <w:num w:numId="2">
+  <w:num w:numId="14">
+    <w:abstractNumId w:val="10"/>
+  </w:num>
+  <w:num w:numId="15">
+    <w:abstractNumId w:val="12"/>
+  </w:num>
+  <w:num w:numId="16">
+    <w:abstractNumId w:val="17"/>
+  </w:num>
+  <w:num w:numId="17">
     <w:abstractNumId w:val="3"/>
   </w:num>
-  <w:num w:numId="3">
-    <w:abstractNumId w:val="5"/>
-  </w:num>
-  <w:num w:numId="4">
-    <w:abstractNumId w:val="8"/>
-  </w:num>
-  <w:num w:numId="5">
-    <w:abstractNumId w:val="2"/>
-  </w:num>
-  <w:num w:numId="6">
+  <w:num w:numId="18">
     <w:abstractNumId w:val="0"/>
   </w:num>
-  <w:num w:numId="7">
-    <w:abstractNumId w:val="4"/>
-  </w:num>
-  <w:num w:numId="8">
-    <w:abstractNumId w:val="10"/>
-  </w:num>
-  <w:num w:numId="9">
-    <w:abstractNumId w:val="6"/>
-  </w:num>
-  <w:num w:numId="10">
-    <w:abstractNumId w:val="7"/>
-  </w:num>
-  <w:num w:numId="11">
-    <w:abstractNumId w:val="1"/>
+  <w:num w:numId="19">
+    <w:abstractNumId w:val="16"/>
   </w:num>
   <w:numIdMacAtCleanup w:val="11"/>
 </w:numbering>
@@ -7200,7 +9620,7 @@
 </file>
 
 <file path=customXml/itemProps1.xml><?xml version="1.0" encoding="utf-8"?>
-<ds:datastoreItem xmlns:ds="http://schemas.openxmlformats.org/officeDocument/2006/customXml" ds:itemID="{3609F673-D230-434C-B2FD-B8B76CE4C09C}">
+<ds:datastoreItem xmlns:ds="http://schemas.openxmlformats.org/officeDocument/2006/customXml" ds:itemID="{4DEC2E6F-8378-4E49-82D0-CF9CAA3C4BA7}">
   <ds:schemaRefs>
     <ds:schemaRef ds:uri="http://schemas.openxmlformats.org/officeDocument/2006/bibliography"/>
   </ds:schemaRefs>

</xml_diff>